<commit_message>
Update RE_template.docx to reflect the latest project requirements and enhancements, ensuring alignment with current documentation standards.
</commit_message>
<xml_diff>
--- a/models/RE_template.docx
+++ b/models/RE_template.docx
@@ -2356,7 +2356,7 @@
             <w:pPr>
               <w:widowControl/>
               <w:spacing w:line="360" w:lineRule="auto"/>
-              <w:jc w:val="center"/>
+              <w:jc w:val="left"/>
               <w:textAlignment w:val="center"/>
               <w:rPr>
                 <w:rStyle w:val="25"/>
@@ -2549,7 +2549,7 @@
           <w:p>
             <w:pPr>
               <w:widowControl/>
-              <w:jc w:val="center"/>
+              <w:jc w:val="left"/>
               <w:rPr>
                 <w:rStyle w:val="25"/>
                 <w:rFonts w:hint="default" w:cs="Times New Roman"/>
@@ -2704,7 +2704,7 @@
           <w:p>
             <w:pPr>
               <w:widowControl/>
-              <w:jc w:val="center"/>
+              <w:jc w:val="left"/>
               <w:rPr>
                 <w:rStyle w:val="25"/>
                 <w:rFonts w:hint="default" w:cs="宋体"/>
@@ -2859,7 +2859,7 @@
             <w:pPr>
               <w:widowControl/>
               <w:spacing w:line="360" w:lineRule="auto"/>
-              <w:jc w:val="center"/>
+              <w:jc w:val="left"/>
               <w:textAlignment w:val="center"/>
               <w:rPr>
                 <w:rStyle w:val="25"/>
@@ -3017,7 +3017,7 @@
             <w:pPr>
               <w:widowControl/>
               <w:spacing w:line="360" w:lineRule="auto"/>
-              <w:jc w:val="center"/>
+              <w:jc w:val="left"/>
               <w:textAlignment w:val="center"/>
               <w:rPr>
                 <w:rStyle w:val="25"/>
@@ -3148,21 +3148,7 @@
             </w14:solidFill>
           </w14:textFill>
         </w:rPr>
-        <w:t>级1台透平</w:t>
-      </w:r>
-      <w:bookmarkStart w:id="1" w:name="_GoBack"/>
-      <w:bookmarkEnd w:id="1"/>
-      <w:r>
-        <w:rPr>
-          <w:color w:val="000000" w:themeColor="text1"/>
-          <w:sz w:val="24"/>
-          <w14:textFill>
-            <w14:solidFill>
-              <w14:schemeClr w14:val="tx1"/>
-            </w14:solidFill>
-          </w14:textFill>
-        </w:rPr>
-        <w:t>膨胀机。运行期间，机组由单个撬块组成，进气压力</w:t>
+        <w:t>级1台透平膨胀机。运行期间，机组由单个撬块组成，进气压力</w:t>
       </w:r>
       <w:r>
         <w:rPr>
@@ -3691,7 +3677,7 @@
           <w:p>
             <w:pPr>
               <w:spacing w:line="276" w:lineRule="auto"/>
-              <w:jc w:val="center"/>
+              <w:jc w:val="left"/>
               <w:rPr>
                 <w:b/>
                 <w:bCs/>
@@ -3787,7 +3773,7 @@
           <w:p>
             <w:pPr>
               <w:spacing w:line="276" w:lineRule="auto"/>
-              <w:jc w:val="center"/>
+              <w:jc w:val="left"/>
               <w:rPr>
                 <w:rFonts w:hint="default"/>
                 <w:color w:val="000000" w:themeColor="text1"/>
@@ -3885,7 +3871,7 @@
           <w:p>
             <w:pPr>
               <w:spacing w:line="276" w:lineRule="auto"/>
-              <w:jc w:val="center"/>
+              <w:jc w:val="left"/>
               <w:rPr>
                 <w:rFonts w:hint="default"/>
                 <w:color w:val="000000" w:themeColor="text1"/>
@@ -3984,7 +3970,7 @@
           <w:p>
             <w:pPr>
               <w:spacing w:line="276" w:lineRule="auto"/>
-              <w:jc w:val="center"/>
+              <w:jc w:val="left"/>
               <w:rPr>
                 <w:rFonts w:hint="default"/>
                 <w:color w:val="000000" w:themeColor="text1"/>
@@ -4082,7 +4068,7 @@
           <w:p>
             <w:pPr>
               <w:spacing w:line="276" w:lineRule="auto"/>
-              <w:jc w:val="center"/>
+              <w:jc w:val="left"/>
               <w:rPr>
                 <w:color w:val="000000" w:themeColor="text1"/>
                 <w:sz w:val="24"/>
@@ -4176,7 +4162,7 @@
           <w:p>
             <w:pPr>
               <w:spacing w:line="276" w:lineRule="auto"/>
-              <w:jc w:val="center"/>
+              <w:jc w:val="left"/>
               <w:rPr>
                 <w:color w:val="000000" w:themeColor="text1"/>
                 <w:sz w:val="24"/>
@@ -4270,7 +4256,7 @@
           <w:p>
             <w:pPr>
               <w:spacing w:line="276" w:lineRule="auto"/>
-              <w:jc w:val="center"/>
+              <w:jc w:val="left"/>
               <w:rPr>
                 <w:color w:val="000000" w:themeColor="text1"/>
                 <w:sz w:val="24"/>
@@ -4364,7 +4350,7 @@
           <w:p>
             <w:pPr>
               <w:spacing w:line="276" w:lineRule="auto"/>
-              <w:jc w:val="center"/>
+              <w:jc w:val="left"/>
               <w:rPr>
                 <w:rFonts w:hint="eastAsia"/>
                 <w:color w:val="000000" w:themeColor="text1"/>
@@ -4460,7 +4446,7 @@
           <w:p>
             <w:pPr>
               <w:spacing w:line="276" w:lineRule="auto"/>
-              <w:jc w:val="center"/>
+              <w:jc w:val="left"/>
               <w:rPr>
                 <w:color w:val="000000" w:themeColor="text1"/>
                 <w:sz w:val="24"/>
@@ -4554,7 +4540,7 @@
           <w:p>
             <w:pPr>
               <w:spacing w:line="276" w:lineRule="auto"/>
-              <w:jc w:val="center"/>
+              <w:jc w:val="left"/>
               <w:rPr>
                 <w:color w:val="000000" w:themeColor="text1"/>
                 <w:sz w:val="24"/>
@@ -4675,7 +4661,7 @@
           <w:p>
             <w:pPr>
               <w:spacing w:line="276" w:lineRule="auto"/>
-              <w:jc w:val="center"/>
+              <w:jc w:val="left"/>
               <w:rPr>
                 <w:color w:val="000000" w:themeColor="text1"/>
                 <w:sz w:val="24"/>
@@ -4788,7 +4774,7 @@
           <w:p>
             <w:pPr>
               <w:spacing w:line="276" w:lineRule="auto"/>
-              <w:jc w:val="center"/>
+              <w:jc w:val="left"/>
               <w:rPr>
                 <w:rFonts w:hint="default"/>
                 <w:color w:val="000000" w:themeColor="text1"/>
@@ -4980,7 +4966,7 @@
           <w:p>
             <w:pPr>
               <w:spacing w:line="276" w:lineRule="auto"/>
-              <w:jc w:val="center"/>
+              <w:jc w:val="left"/>
               <w:rPr>
                 <w:rFonts w:hint="default"/>
                 <w:color w:val="000000" w:themeColor="text1"/>
@@ -5079,7 +5065,7 @@
           <w:p>
             <w:pPr>
               <w:spacing w:line="276" w:lineRule="auto"/>
-              <w:jc w:val="center"/>
+              <w:jc w:val="left"/>
               <w:rPr>
                 <w:rFonts w:hint="default"/>
                 <w:color w:val="000000" w:themeColor="text1"/>
@@ -5178,7 +5164,7 @@
           <w:p>
             <w:pPr>
               <w:spacing w:line="276" w:lineRule="auto"/>
-              <w:jc w:val="center"/>
+              <w:jc w:val="left"/>
               <w:rPr>
                 <w:rFonts w:hint="default"/>
                 <w:color w:val="000000" w:themeColor="text1"/>
@@ -5311,7 +5297,7 @@
             <w:pPr>
               <w:adjustRightInd w:val="0"/>
               <w:snapToGrid w:val="0"/>
-              <w:jc w:val="center"/>
+              <w:jc w:val="left"/>
               <w:rPr>
                 <w:rFonts w:hint="eastAsia" w:eastAsia="等线"/>
                 <w:color w:val="000000" w:themeColor="text1"/>
@@ -5443,7 +5429,7 @@
             <w:pPr>
               <w:adjustRightInd w:val="0"/>
               <w:snapToGrid w:val="0"/>
-              <w:jc w:val="center"/>
+              <w:jc w:val="left"/>
               <w:rPr>
                 <w:rFonts w:hint="default"/>
                 <w:color w:val="000000" w:themeColor="text1"/>
@@ -5545,7 +5531,7 @@
             <w:pPr>
               <w:adjustRightInd w:val="0"/>
               <w:snapToGrid w:val="0"/>
-              <w:jc w:val="center"/>
+              <w:jc w:val="left"/>
               <w:rPr>
                 <w:rFonts w:hint="default"/>
                 <w:color w:val="000000" w:themeColor="text1"/>
@@ -8577,6 +8563,8 @@
         </w:rPr>
         <w:t>五、经济性评估</w:t>
       </w:r>
+      <w:bookmarkStart w:id="1" w:name="_GoBack"/>
+      <w:bookmarkEnd w:id="1"/>
     </w:p>
     <w:p>
       <w:pPr>

</xml_diff>

<commit_message>
Implement document generation and download functionality in the simulation results. Update main.py to create and return document URLs, enhancing user experience with downloadable technical reports. Add styles for document download section in index.html, ensuring a user-friendly interface for accessing generated documents.
</commit_message>
<xml_diff>
--- a/models/RE_template.docx
+++ b/models/RE_template.docx
@@ -1739,7 +1739,7 @@
                   </w14:solidFill>
                 </w14:textFill>
               </w:rPr>
-              <w:t>30/06/2025</w:t>
+              <w:t>01/07/2025</w:t>
             </w:r>
             <w:r>
               <w:rPr>
@@ -5461,6 +5461,7 @@
       </w:tr>
       <w:tr>
         <w:trPr>
+          <w:trHeight w:val="299" w:hRule="atLeast"/>
           <w:jc w:val="center"/>
         </w:trPr>
         <w:tc>
@@ -6567,11 +6568,11 @@
         </w:tblCellMar>
       </w:tblPr>
       <w:tblGrid>
-        <w:gridCol w:w="576"/>
-        <w:gridCol w:w="3630"/>
-        <w:gridCol w:w="2035"/>
-        <w:gridCol w:w="1556"/>
-        <w:gridCol w:w="1597"/>
+        <w:gridCol w:w="456"/>
+        <w:gridCol w:w="3430"/>
+        <w:gridCol w:w="1875"/>
+        <w:gridCol w:w="2196"/>
+        <w:gridCol w:w="1437"/>
       </w:tblGrid>
       <w:tr>
         <w:trPr>
@@ -6840,7 +6841,7 @@
           </w:tcPr>
           <w:p>
             <w:pPr>
-              <w:jc w:val="center"/>
+              <w:jc w:val="left"/>
               <w:rPr>
                 <w:color w:val="000000" w:themeColor="text1"/>
                 <w:sz w:val="22"/>
@@ -6854,17 +6855,31 @@
             </w:pPr>
             <w:r>
               <w:rPr>
-                <w:rFonts w:hint="eastAsia"/>
-                <w:color w:val="000000" w:themeColor="text1"/>
+                <w:rStyle w:val="25"/>
+                <w:rFonts w:hint="default" w:cs="Times New Roman"/>
+                <w:b/>
+                <w:bCs/>
+                <w:color w:val="00B0F0"/>
+                <w:kern w:val="0"/>
                 <w:sz w:val="22"/>
                 <w:szCs w:val="22"/>
-                <w14:textFill>
-                  <w14:solidFill>
-                    <w14:schemeClr w14:val="tx1"/>
-                  </w14:solidFill>
-                </w14:textFill>
-              </w:rPr>
-              <w:t>5.5</w:t>
+                <w:lang w:val="en-US"/>
+              </w:rPr>
+              <w:t>auto_aspen_1</w:t>
+            </w:r>
+            <w:r>
+              <w:rPr>
+                <w:rStyle w:val="25"/>
+                <w:rFonts w:hint="eastAsia" w:eastAsia="等线" w:cs="Times New Roman"/>
+                <w:b/>
+                <w:bCs/>
+                <w:color w:val="00B0F0"/>
+                <w:kern w:val="0"/>
+                <w:sz w:val="22"/>
+                <w:szCs w:val="22"/>
+                <w:lang w:val="en-US" w:eastAsia="zh-CN"/>
+              </w:rPr>
+              <w:t>7</w:t>
             </w:r>
             <w:r>
               <w:rPr>
@@ -7004,7 +7019,7 @@
           </w:tcPr>
           <w:p>
             <w:pPr>
-              <w:jc w:val="center"/>
+              <w:jc w:val="left"/>
               <w:rPr>
                 <w:color w:val="000000" w:themeColor="text1"/>
                 <w:sz w:val="22"/>
@@ -7018,17 +7033,31 @@
             </w:pPr>
             <w:r>
               <w:rPr>
-                <w:rFonts w:hint="eastAsia"/>
-                <w:color w:val="000000" w:themeColor="text1"/>
+                <w:rStyle w:val="25"/>
+                <w:rFonts w:hint="default" w:cs="Times New Roman"/>
+                <w:b/>
+                <w:bCs/>
+                <w:color w:val="00B0F0"/>
+                <w:kern w:val="0"/>
                 <w:sz w:val="22"/>
                 <w:szCs w:val="22"/>
-                <w14:textFill>
-                  <w14:solidFill>
-                    <w14:schemeClr w14:val="tx1"/>
-                  </w14:solidFill>
-                </w14:textFill>
-              </w:rPr>
-              <w:t>2.75</w:t>
+                <w:lang w:val="en-US"/>
+              </w:rPr>
+              <w:t>auto_aspen_1</w:t>
+            </w:r>
+            <w:r>
+              <w:rPr>
+                <w:rStyle w:val="25"/>
+                <w:rFonts w:hint="eastAsia" w:eastAsia="等线" w:cs="Times New Roman"/>
+                <w:b/>
+                <w:bCs/>
+                <w:color w:val="00B0F0"/>
+                <w:kern w:val="0"/>
+                <w:sz w:val="22"/>
+                <w:szCs w:val="22"/>
+                <w:lang w:val="en-US" w:eastAsia="zh-CN"/>
+              </w:rPr>
+              <w:t>8</w:t>
             </w:r>
             <w:r>
               <w:rPr>
@@ -7168,7 +7197,7 @@
           </w:tcPr>
           <w:p>
             <w:pPr>
-              <w:jc w:val="center"/>
+              <w:jc w:val="left"/>
               <w:rPr>
                 <w:color w:val="000000" w:themeColor="text1"/>
                 <w:sz w:val="22"/>
@@ -7182,16 +7211,44 @@
             </w:pPr>
             <w:r>
               <w:rPr>
-                <w:color w:val="000000" w:themeColor="text1"/>
+                <w:rStyle w:val="25"/>
+                <w:rFonts w:hint="default" w:cs="Times New Roman"/>
+                <w:b/>
+                <w:bCs/>
+                <w:color w:val="00B0F0"/>
+                <w:kern w:val="0"/>
                 <w:sz w:val="22"/>
                 <w:szCs w:val="22"/>
-                <w14:textFill>
-                  <w14:solidFill>
-                    <w14:schemeClr w14:val="tx1"/>
-                  </w14:solidFill>
-                </w14:textFill>
-              </w:rPr>
-              <w:t>1kW</w:t>
+                <w:lang w:val="en-US"/>
+              </w:rPr>
+              <w:t>auto_aspen_1</w:t>
+            </w:r>
+            <w:r>
+              <w:rPr>
+                <w:rStyle w:val="25"/>
+                <w:rFonts w:hint="eastAsia" w:eastAsia="等线" w:cs="Times New Roman"/>
+                <w:b/>
+                <w:bCs/>
+                <w:color w:val="00B0F0"/>
+                <w:kern w:val="0"/>
+                <w:sz w:val="22"/>
+                <w:szCs w:val="22"/>
+                <w:lang w:val="en-US" w:eastAsia="zh-CN"/>
+              </w:rPr>
+              <w:t>9</w:t>
+            </w:r>
+            <w:r>
+              <w:rPr>
+                <w:color w:val="000000" w:themeColor="text1"/>
+                <w:sz w:val="22"/>
+                <w:szCs w:val="22"/>
+                <w14:textFill>
+                  <w14:solidFill>
+                    <w14:schemeClr w14:val="tx1"/>
+                  </w14:solidFill>
+                </w14:textFill>
+              </w:rPr>
+              <w:t>kW</w:t>
             </w:r>
           </w:p>
         </w:tc>
@@ -7330,7 +7387,7 @@
           </w:tcPr>
           <w:p>
             <w:pPr>
-              <w:jc w:val="center"/>
+              <w:jc w:val="left"/>
               <w:rPr>
                 <w:color w:val="000000" w:themeColor="text1"/>
                 <w:sz w:val="22"/>
@@ -7344,16 +7401,44 @@
             </w:pPr>
             <w:r>
               <w:rPr>
-                <w:color w:val="000000" w:themeColor="text1"/>
+                <w:rStyle w:val="25"/>
+                <w:rFonts w:hint="default" w:cs="Times New Roman"/>
+                <w:b/>
+                <w:bCs/>
+                <w:color w:val="00B0F0"/>
+                <w:kern w:val="0"/>
                 <w:sz w:val="22"/>
                 <w:szCs w:val="22"/>
-                <w14:textFill>
-                  <w14:solidFill>
-                    <w14:schemeClr w14:val="tx1"/>
-                  </w14:solidFill>
-                </w14:textFill>
-              </w:rPr>
-              <w:t>1kW</w:t>
+                <w:lang w:val="en-US"/>
+              </w:rPr>
+              <w:t>auto_aspen_</w:t>
+            </w:r>
+            <w:r>
+              <w:rPr>
+                <w:rStyle w:val="25"/>
+                <w:rFonts w:hint="eastAsia" w:eastAsia="等线" w:cs="Times New Roman"/>
+                <w:b/>
+                <w:bCs/>
+                <w:color w:val="00B0F0"/>
+                <w:kern w:val="0"/>
+                <w:sz w:val="22"/>
+                <w:szCs w:val="22"/>
+                <w:lang w:val="en-US" w:eastAsia="zh-CN"/>
+              </w:rPr>
+              <w:t>20</w:t>
+            </w:r>
+            <w:r>
+              <w:rPr>
+                <w:color w:val="000000" w:themeColor="text1"/>
+                <w:sz w:val="22"/>
+                <w:szCs w:val="22"/>
+                <w14:textFill>
+                  <w14:solidFill>
+                    <w14:schemeClr w14:val="tx1"/>
+                  </w14:solidFill>
+                </w14:textFill>
+              </w:rPr>
+              <w:t>kW</w:t>
             </w:r>
           </w:p>
         </w:tc>
@@ -7492,7 +7577,7 @@
           </w:tcPr>
           <w:p>
             <w:pPr>
-              <w:jc w:val="center"/>
+              <w:jc w:val="left"/>
               <w:rPr>
                 <w:color w:val="000000" w:themeColor="text1"/>
                 <w:sz w:val="22"/>
@@ -7506,16 +7591,44 @@
             </w:pPr>
             <w:r>
               <w:rPr>
-                <w:color w:val="000000" w:themeColor="text1"/>
+                <w:rStyle w:val="25"/>
+                <w:rFonts w:hint="default" w:cs="Times New Roman"/>
+                <w:b/>
+                <w:bCs/>
+                <w:color w:val="00B0F0"/>
+                <w:kern w:val="0"/>
                 <w:sz w:val="22"/>
                 <w:szCs w:val="22"/>
-                <w14:textFill>
-                  <w14:solidFill>
-                    <w14:schemeClr w14:val="tx1"/>
-                  </w14:solidFill>
-                </w14:textFill>
-              </w:rPr>
-              <w:t>2kW</w:t>
+                <w:lang w:val="en-US"/>
+              </w:rPr>
+              <w:t>auto_aspen_</w:t>
+            </w:r>
+            <w:r>
+              <w:rPr>
+                <w:rStyle w:val="25"/>
+                <w:rFonts w:hint="eastAsia" w:eastAsia="等线" w:cs="Times New Roman"/>
+                <w:b/>
+                <w:bCs/>
+                <w:color w:val="00B0F0"/>
+                <w:kern w:val="0"/>
+                <w:sz w:val="22"/>
+                <w:szCs w:val="22"/>
+                <w:lang w:val="en-US" w:eastAsia="zh-CN"/>
+              </w:rPr>
+              <w:t>21</w:t>
+            </w:r>
+            <w:r>
+              <w:rPr>
+                <w:color w:val="000000" w:themeColor="text1"/>
+                <w:sz w:val="22"/>
+                <w:szCs w:val="22"/>
+                <w14:textFill>
+                  <w14:solidFill>
+                    <w14:schemeClr w14:val="tx1"/>
+                  </w14:solidFill>
+                </w14:textFill>
+              </w:rPr>
+              <w:t>kW</w:t>
             </w:r>
           </w:p>
         </w:tc>
@@ -7665,7 +7778,7 @@
           </w:tcPr>
           <w:p>
             <w:pPr>
-              <w:jc w:val="center"/>
+              <w:jc w:val="left"/>
               <w:rPr>
                 <w:color w:val="000000" w:themeColor="text1"/>
                 <w:sz w:val="22"/>
@@ -7692,33 +7805,34 @@
             </w:r>
             <w:r>
               <w:rPr>
-                <w:color w:val="000000" w:themeColor="text1"/>
+                <w:rStyle w:val="25"/>
+                <w:rFonts w:hint="default" w:cs="Times New Roman"/>
+                <w:b/>
+                <w:bCs/>
+                <w:color w:val="00B0F0"/>
+                <w:kern w:val="0"/>
                 <w:sz w:val="22"/>
                 <w:szCs w:val="22"/>
-                <w14:textFill>
-                  <w14:solidFill>
-                    <w14:schemeClr w14:val="tx1"/>
-                  </w14:solidFill>
-                </w14:textFill>
-              </w:rPr>
-              <w:fldChar w:fldCharType="begin"/>
-            </w:r>
-            <w:r>
-              <w:rPr>
-                <w:color w:val="000000" w:themeColor="text1"/>
+                <w:lang w:val="en-US"/>
+              </w:rPr>
+              <w:t>auto_aspen_</w:t>
+            </w:r>
+            <w:r>
+              <w:rPr>
+                <w:rStyle w:val="25"/>
+                <w:rFonts w:hint="eastAsia" w:eastAsia="等线" w:cs="Times New Roman"/>
+                <w:b/>
+                <w:bCs/>
+                <w:color w:val="00B0F0"/>
+                <w:kern w:val="0"/>
                 <w:sz w:val="22"/>
                 <w:szCs w:val="22"/>
-                <w14:textFill>
-                  <w14:solidFill>
-                    <w14:schemeClr w14:val="tx1"/>
-                  </w14:solidFill>
-                </w14:textFill>
-              </w:rPr>
-              <w:instrText xml:space="preserve"> LINK Excel.Sheet.12</w:instrText>
-            </w:r>
-            <w:r>
-              <w:rPr>
-                <w:rFonts w:hint="eastAsia"/>
+                <w:lang w:val="en-US" w:eastAsia="zh-CN"/>
+              </w:rPr>
+              <w:t>22</w:t>
+            </w:r>
+            <w:r>
+              <w:rPr>
                 <w:color w:val="000000" w:themeColor="text1"/>
                 <w:sz w:val="22"/>
                 <w:szCs w:val="22"/>
@@ -7728,70 +7842,12 @@
                   </w14:solidFill>
                 </w14:textFill>
               </w:rPr>
-              <w:instrText xml:space="preserve"> E:\\2.项目经理\\4.工艺透平\\天然气膨胀机\\20250316中海油\\RE-Expander\\Selection-mod1.xlsx 选型计算表!R28C13 </w:instrText>
-            </w:r>
-            <w:r>
-              <w:rPr>
-                <w:color w:val="000000" w:themeColor="text1"/>
-                <w:sz w:val="22"/>
-                <w:szCs w:val="22"/>
-                <w14:textFill>
-                  <w14:solidFill>
-                    <w14:schemeClr w14:val="tx1"/>
-                  </w14:solidFill>
-                </w14:textFill>
-              </w:rPr>
-              <w:instrText xml:space="preserve">\a \t </w:instrText>
-            </w:r>
-            <w:r>
-              <w:rPr>
-                <w:color w:val="000000" w:themeColor="text1"/>
-                <w:sz w:val="22"/>
-                <w:szCs w:val="22"/>
-                <w14:textFill>
-                  <w14:solidFill>
-                    <w14:schemeClr w14:val="tx1"/>
-                  </w14:solidFill>
-                </w14:textFill>
-              </w:rPr>
-              <w:fldChar w:fldCharType="separate"/>
-            </w:r>
-            <w:r>
-              <w:rPr>
-                <w:rFonts w:hint="eastAsia"/>
-              </w:rPr>
-              <w:t>1.9</w:t>
-            </w:r>
-            <w:r>
-              <w:rPr>
-                <w:color w:val="000000" w:themeColor="text1"/>
-                <w:sz w:val="22"/>
-                <w:szCs w:val="22"/>
-                <w14:textFill>
-                  <w14:solidFill>
-                    <w14:schemeClr w14:val="tx1"/>
-                  </w14:solidFill>
-                </w14:textFill>
-              </w:rPr>
-              <w:fldChar w:fldCharType="end"/>
-            </w:r>
-            <w:r>
-              <w:rPr>
-                <w:color w:val="000000" w:themeColor="text1"/>
-                <w:sz w:val="22"/>
-                <w:szCs w:val="22"/>
-                <w14:textFill>
-                  <w14:solidFill>
-                    <w14:schemeClr w14:val="tx1"/>
-                  </w14:solidFill>
-                </w14:textFill>
-              </w:rPr>
               <w:t>m³/Hr</w:t>
             </w:r>
           </w:p>
           <w:p>
             <w:pPr>
-              <w:jc w:val="center"/>
+              <w:jc w:val="left"/>
               <w:rPr>
                 <w:color w:val="000000" w:themeColor="text1"/>
                 <w:sz w:val="22"/>
@@ -7968,7 +8024,7 @@
           </w:tcPr>
           <w:p>
             <w:pPr>
-              <w:jc w:val="center"/>
+              <w:jc w:val="left"/>
               <w:rPr>
                 <w:color w:val="000000" w:themeColor="text1"/>
                 <w:sz w:val="22"/>
@@ -7982,17 +8038,31 @@
             </w:pPr>
             <w:r>
               <w:rPr>
-                <w:rFonts w:hint="eastAsia"/>
-                <w:color w:val="000000" w:themeColor="text1"/>
+                <w:rStyle w:val="25"/>
+                <w:rFonts w:hint="default" w:cs="Times New Roman"/>
+                <w:b/>
+                <w:bCs/>
+                <w:color w:val="00B0F0"/>
+                <w:kern w:val="0"/>
                 <w:sz w:val="22"/>
                 <w:szCs w:val="22"/>
-                <w14:textFill>
-                  <w14:solidFill>
-                    <w14:schemeClr w14:val="tx1"/>
-                  </w14:solidFill>
-                </w14:textFill>
-              </w:rPr>
-              <w:t>154</w:t>
+                <w:lang w:val="en-US"/>
+              </w:rPr>
+              <w:t>auto_aspen_</w:t>
+            </w:r>
+            <w:r>
+              <w:rPr>
+                <w:rStyle w:val="25"/>
+                <w:rFonts w:hint="eastAsia" w:eastAsia="等线" w:cs="Times New Roman"/>
+                <w:b/>
+                <w:bCs/>
+                <w:color w:val="00B0F0"/>
+                <w:kern w:val="0"/>
+                <w:sz w:val="22"/>
+                <w:szCs w:val="22"/>
+                <w:lang w:val="en-US" w:eastAsia="zh-CN"/>
+              </w:rPr>
+              <w:t>23</w:t>
             </w:r>
             <w:r>
               <w:rPr>
@@ -8157,7 +8227,7 @@
           </w:tcPr>
           <w:p>
             <w:pPr>
-              <w:jc w:val="center"/>
+              <w:jc w:val="left"/>
               <w:rPr>
                 <w:color w:val="000000" w:themeColor="text1"/>
                 <w:sz w:val="22"/>
@@ -8180,7 +8250,48 @@
                   </w14:solidFill>
                 </w14:textFill>
               </w:rPr>
-              <w:t>~40Nm</w:t>
+              <w:t>~</w:t>
+            </w:r>
+            <w:r>
+              <w:rPr>
+                <w:rStyle w:val="25"/>
+                <w:rFonts w:hint="default" w:cs="Times New Roman"/>
+                <w:b/>
+                <w:bCs/>
+                <w:color w:val="00B0F0"/>
+                <w:kern w:val="0"/>
+                <w:sz w:val="22"/>
+                <w:szCs w:val="22"/>
+                <w:lang w:val="en-US"/>
+              </w:rPr>
+              <w:t>auto_aspen_</w:t>
+            </w:r>
+            <w:r>
+              <w:rPr>
+                <w:rStyle w:val="25"/>
+                <w:rFonts w:hint="eastAsia" w:eastAsia="等线" w:cs="Times New Roman"/>
+                <w:b/>
+                <w:bCs/>
+                <w:color w:val="00B0F0"/>
+                <w:kern w:val="0"/>
+                <w:sz w:val="22"/>
+                <w:szCs w:val="22"/>
+                <w:lang w:val="en-US" w:eastAsia="zh-CN"/>
+              </w:rPr>
+              <w:t>24</w:t>
+            </w:r>
+            <w:r>
+              <w:rPr>
+                <w:color w:val="000000" w:themeColor="text1"/>
+                <w:sz w:val="22"/>
+                <w:szCs w:val="22"/>
+                <w14:textFill>
+                  <w14:solidFill>
+                    <w14:schemeClr w14:val="tx1"/>
+                  </w14:solidFill>
+                </w14:textFill>
+              </w:rPr>
+              <w:t>Nm</w:t>
             </w:r>
             <w:r>
               <w:rPr>
@@ -8347,7 +8458,7 @@
           </w:tcPr>
           <w:p>
             <w:pPr>
-              <w:jc w:val="center"/>
+              <w:jc w:val="left"/>
               <w:rPr>
                 <w:color w:val="000000" w:themeColor="text1"/>
                 <w:sz w:val="22"/>
@@ -8370,7 +8481,48 @@
                   </w14:solidFill>
                 </w14:textFill>
               </w:rPr>
-              <w:t>~4Nm</w:t>
+              <w:t>~</w:t>
+            </w:r>
+            <w:r>
+              <w:rPr>
+                <w:rStyle w:val="25"/>
+                <w:rFonts w:hint="default" w:cs="Times New Roman"/>
+                <w:b/>
+                <w:bCs/>
+                <w:color w:val="00B0F0"/>
+                <w:kern w:val="0"/>
+                <w:sz w:val="22"/>
+                <w:szCs w:val="22"/>
+                <w:lang w:val="en-US"/>
+              </w:rPr>
+              <w:t>auto_aspen_</w:t>
+            </w:r>
+            <w:r>
+              <w:rPr>
+                <w:rStyle w:val="25"/>
+                <w:rFonts w:hint="eastAsia" w:eastAsia="等线" w:cs="Times New Roman"/>
+                <w:b/>
+                <w:bCs/>
+                <w:color w:val="00B0F0"/>
+                <w:kern w:val="0"/>
+                <w:sz w:val="22"/>
+                <w:szCs w:val="22"/>
+                <w:lang w:val="en-US" w:eastAsia="zh-CN"/>
+              </w:rPr>
+              <w:t>25</w:t>
+            </w:r>
+            <w:r>
+              <w:rPr>
+                <w:color w:val="000000" w:themeColor="text1"/>
+                <w:sz w:val="22"/>
+                <w:szCs w:val="22"/>
+                <w14:textFill>
+                  <w14:solidFill>
+                    <w14:schemeClr w14:val="tx1"/>
+                  </w14:solidFill>
+                </w14:textFill>
+              </w:rPr>
+              <w:t>Nm</w:t>
             </w:r>
             <w:r>
               <w:rPr>
@@ -8563,8 +8715,6 @@
         </w:rPr>
         <w:t>五、经济性评估</w:t>
       </w:r>
-      <w:bookmarkStart w:id="1" w:name="_GoBack"/>
-      <w:bookmarkEnd w:id="1"/>
     </w:p>
     <w:p>
       <w:pPr>
@@ -13736,7 +13886,7 @@
             </w14:solidFill>
           </w14:textFill>
         </w:rPr>
-        <w:t>2025/6/30</w:t>
+        <w:t>2025/7/1</w:t>
       </w:r>
       <w:r>
         <w:rPr>

</xml_diff>

<commit_message>
Update RE_template.docx to reflect recent changes in gas composition and validation logic, ensuring the document aligns with the latest user interface enhancements and functionality improvements.
</commit_message>
<xml_diff>
--- a/models/RE_template.docx
+++ b/models/RE_template.docx
@@ -876,6 +876,48 @@
             </w:pPr>
             <w:r>
               <w:rPr>
+                <w:rStyle w:val="25"/>
+                <w:rFonts w:hint="default" w:cs="Times New Roman"/>
+                <w:b/>
+                <w:bCs/>
+                <w:color w:val="00B0F0"/>
+                <w:kern w:val="0"/>
+                <w:sz w:val="22"/>
+                <w:szCs w:val="22"/>
+                <w:lang w:val="en-US"/>
+              </w:rPr>
+              <w:t>auto_aspen_</w:t>
+            </w:r>
+            <w:r>
+              <w:rPr>
+                <w:rStyle w:val="25"/>
+                <w:rFonts w:hint="eastAsia" w:eastAsia="等线" w:cs="Times New Roman"/>
+                <w:b/>
+                <w:bCs/>
+                <w:color w:val="00B0F0"/>
+                <w:kern w:val="0"/>
+                <w:sz w:val="22"/>
+                <w:szCs w:val="22"/>
+                <w:lang w:val="en-US" w:eastAsia="zh-CN"/>
+              </w:rPr>
+              <w:t>2</w:t>
+            </w:r>
+            <w:r>
+              <w:rPr>
+                <w:rStyle w:val="25"/>
+                <w:rFonts w:hint="default" w:eastAsia="等线" w:cs="Times New Roman"/>
+                <w:b/>
+                <w:bCs/>
+                <w:color w:val="00B0F0"/>
+                <w:kern w:val="0"/>
+                <w:sz w:val="22"/>
+                <w:szCs w:val="22"/>
+                <w:lang w:val="en-US" w:eastAsia="zh-CN"/>
+              </w:rPr>
+              <w:t>6</w:t>
+            </w:r>
+            <w:r>
+              <w:rPr>
                 <w:rFonts w:hint="eastAsia" w:ascii="Times New Roman" w:hAnsi="Times New Roman" w:eastAsia="微软雅黑"/>
                 <w:b w:val="0"/>
                 <w:color w:val="000000" w:themeColor="text1"/>
@@ -900,7 +942,23 @@
                   </w14:solidFill>
                 </w14:textFill>
               </w:rPr>
-              <w:t>压差发电机组方案</w:t>
+              <w:t>压差发电机</w:t>
+            </w:r>
+            <w:bookmarkStart w:id="1" w:name="_GoBack"/>
+            <w:bookmarkEnd w:id="1"/>
+            <w:r>
+              <w:rPr>
+                <w:rFonts w:ascii="Times New Roman" w:hAnsi="Times New Roman" w:eastAsia="微软雅黑"/>
+                <w:b w:val="0"/>
+                <w:color w:val="000000" w:themeColor="text1"/>
+                <w:sz w:val="32"/>
+                <w14:textFill>
+                  <w14:solidFill>
+                    <w14:schemeClr w14:val="tx1"/>
+                  </w14:solidFill>
+                </w14:textFill>
+              </w:rPr>
+              <w:t>组方案</w:t>
             </w:r>
           </w:p>
         </w:tc>
@@ -1739,7 +1797,7 @@
                   </w14:solidFill>
                 </w14:textFill>
               </w:rPr>
-              <w:t>01/07/2025</w:t>
+              <w:t>05/07/2025</w:t>
             </w:r>
             <w:r>
               <w:rPr>
@@ -1765,8 +1823,22 @@
             <w:vAlign w:val="center"/>
           </w:tcPr>
           <w:p>
-            <w:r>
-              <w:t>张三</w:t>
+            <w:pPr>
+              <w:jc w:val="center"/>
+            </w:pPr>
+            <w:r>
+              <w:rPr>
+                <w:rFonts w:ascii="Times New Roman" w:hAnsi="Times New Roman" w:eastAsia="宋体"/>
+                <w:b w:val="0"/>
+                <w:color w:val="000000" w:themeColor="text1"/>
+                <w:sz w:val="24"/>
+                <w14:textFill>
+                  <w14:solidFill>
+                    <w14:schemeClr w14:val="tx1"/>
+                  </w14:solidFill>
+                </w14:textFill>
+              </w:rPr>
+              <w:t>姚彦辰</w:t>
             </w:r>
           </w:p>
         </w:tc>
@@ -3540,9 +3612,9 @@
         </w:tblCellMar>
       </w:tblPr>
       <w:tblGrid>
-        <w:gridCol w:w="1239"/>
+        <w:gridCol w:w="1238"/>
         <w:gridCol w:w="3396"/>
-        <w:gridCol w:w="4756"/>
+        <w:gridCol w:w="4757"/>
       </w:tblGrid>
       <w:tr>
         <w:trPr>
@@ -3571,6 +3643,48 @@
             </w:pPr>
             <w:r>
               <w:rPr>
+                <w:rStyle w:val="25"/>
+                <w:rFonts w:hint="default" w:cs="Times New Roman"/>
+                <w:b/>
+                <w:bCs/>
+                <w:color w:val="00B0F0"/>
+                <w:kern w:val="0"/>
+                <w:sz w:val="22"/>
+                <w:szCs w:val="22"/>
+                <w:lang w:val="en-US"/>
+              </w:rPr>
+              <w:t>auto_aspen_</w:t>
+            </w:r>
+            <w:r>
+              <w:rPr>
+                <w:rStyle w:val="25"/>
+                <w:rFonts w:hint="eastAsia" w:eastAsia="等线" w:cs="Times New Roman"/>
+                <w:b/>
+                <w:bCs/>
+                <w:color w:val="00B0F0"/>
+                <w:kern w:val="0"/>
+                <w:sz w:val="22"/>
+                <w:szCs w:val="22"/>
+                <w:lang w:val="en-US" w:eastAsia="zh-CN"/>
+              </w:rPr>
+              <w:t>2</w:t>
+            </w:r>
+            <w:r>
+              <w:rPr>
+                <w:rStyle w:val="25"/>
+                <w:rFonts w:hint="default" w:eastAsia="等线" w:cs="Times New Roman"/>
+                <w:b/>
+                <w:bCs/>
+                <w:color w:val="00B0F0"/>
+                <w:kern w:val="0"/>
+                <w:sz w:val="22"/>
+                <w:szCs w:val="22"/>
+                <w:lang w:val="en-US" w:eastAsia="zh-CN"/>
+              </w:rPr>
+              <w:t>6</w:t>
+            </w:r>
+            <w:r>
+              <w:rPr>
                 <w:rFonts w:hint="eastAsia"/>
                 <w:color w:val="000000" w:themeColor="text1"/>
                 <w:sz w:val="24"/>
@@ -3580,7 +3694,7 @@
                   </w14:solidFill>
                 </w14:textFill>
               </w:rPr>
-              <w:t>中海油</w:t>
+              <w:t>油</w:t>
             </w:r>
             <w:r>
               <w:rPr>
@@ -3604,7 +3718,7 @@
         </w:trPr>
         <w:tc>
           <w:tcPr>
-            <w:tcW w:w="660" w:type="pct"/>
+            <w:tcW w:w="659" w:type="pct"/>
             <w:vMerge w:val="restart"/>
             <w:vAlign w:val="center"/>
           </w:tcPr>
@@ -3712,7 +3826,7 @@
         </w:trPr>
         <w:tc>
           <w:tcPr>
-            <w:tcW w:w="660" w:type="pct"/>
+            <w:tcW w:w="659" w:type="pct"/>
             <w:vMerge w:val="continue"/>
             <w:vAlign w:val="center"/>
           </w:tcPr>
@@ -3810,7 +3924,7 @@
         </w:trPr>
         <w:tc>
           <w:tcPr>
-            <w:tcW w:w="660" w:type="pct"/>
+            <w:tcW w:w="659" w:type="pct"/>
             <w:vMerge w:val="continue"/>
             <w:vAlign w:val="center"/>
           </w:tcPr>
@@ -3909,7 +4023,7 @@
         </w:trPr>
         <w:tc>
           <w:tcPr>
-            <w:tcW w:w="660" w:type="pct"/>
+            <w:tcW w:w="659" w:type="pct"/>
             <w:vMerge w:val="continue"/>
             <w:vAlign w:val="center"/>
           </w:tcPr>
@@ -4007,7 +4121,7 @@
         </w:trPr>
         <w:tc>
           <w:tcPr>
-            <w:tcW w:w="660" w:type="pct"/>
+            <w:tcW w:w="659" w:type="pct"/>
             <w:vMerge w:val="continue"/>
             <w:vAlign w:val="center"/>
           </w:tcPr>
@@ -4101,7 +4215,7 @@
         </w:trPr>
         <w:tc>
           <w:tcPr>
-            <w:tcW w:w="660" w:type="pct"/>
+            <w:tcW w:w="659" w:type="pct"/>
             <w:vMerge w:val="continue"/>
             <w:vAlign w:val="center"/>
           </w:tcPr>
@@ -4195,7 +4309,7 @@
         </w:trPr>
         <w:tc>
           <w:tcPr>
-            <w:tcW w:w="660" w:type="pct"/>
+            <w:tcW w:w="659" w:type="pct"/>
             <w:vMerge w:val="continue"/>
             <w:vAlign w:val="center"/>
           </w:tcPr>
@@ -4289,7 +4403,7 @@
         </w:trPr>
         <w:tc>
           <w:tcPr>
-            <w:tcW w:w="660" w:type="pct"/>
+            <w:tcW w:w="659" w:type="pct"/>
             <w:vMerge w:val="continue"/>
             <w:vAlign w:val="center"/>
           </w:tcPr>
@@ -4338,7 +4452,7 @@
                   </w14:solidFill>
                 </w14:textFill>
               </w:rPr>
-              <w:t>膨胀机出口带液量</w:t>
+              <w:t>调节方式</w:t>
             </w:r>
           </w:p>
         </w:tc>
@@ -4352,28 +4466,26 @@
               <w:spacing w:line="276" w:lineRule="auto"/>
               <w:jc w:val="left"/>
               <w:rPr>
-                <w:rFonts w:hint="eastAsia"/>
-                <w:color w:val="000000" w:themeColor="text1"/>
-                <w:sz w:val="24"/>
-                <w14:textFill>
-                  <w14:solidFill>
-                    <w14:schemeClr w14:val="tx1"/>
-                  </w14:solidFill>
-                </w14:textFill>
-              </w:rPr>
-            </w:pPr>
-            <w:r>
-              <w:rPr>
-                <w:rFonts w:hint="eastAsia"/>
-                <w:color w:val="000000" w:themeColor="text1"/>
-                <w:sz w:val="24"/>
-                <w14:textFill>
-                  <w14:solidFill>
-                    <w14:schemeClr w14:val="tx1"/>
-                  </w14:solidFill>
-                </w14:textFill>
-              </w:rPr>
-              <w:t>2</w:t>
+                <w:color w:val="000000" w:themeColor="text1"/>
+                <w:sz w:val="24"/>
+                <w14:textFill>
+                  <w14:solidFill>
+                    <w14:schemeClr w14:val="tx1"/>
+                  </w14:solidFill>
+                </w14:textFill>
+              </w:rPr>
+            </w:pPr>
+            <w:r>
+              <w:rPr>
+                <w:color w:val="000000" w:themeColor="text1"/>
+                <w:sz w:val="24"/>
+                <w14:textFill>
+                  <w14:solidFill>
+                    <w14:schemeClr w14:val="tx1"/>
+                  </w14:solidFill>
+                </w14:textFill>
+              </w:rPr>
+              <w:t>调节阀或可调导叶调节</w:t>
             </w:r>
           </w:p>
         </w:tc>
@@ -4385,7 +4497,7 @@
         </w:trPr>
         <w:tc>
           <w:tcPr>
-            <w:tcW w:w="660" w:type="pct"/>
+            <w:tcW w:w="659" w:type="pct"/>
             <w:vMerge w:val="continue"/>
             <w:vAlign w:val="center"/>
           </w:tcPr>
@@ -4434,7 +4546,7 @@
                   </w14:solidFill>
                 </w14:textFill>
               </w:rPr>
-              <w:t>调节方式</w:t>
+              <w:t>噪音水平</w:t>
             </w:r>
           </w:p>
         </w:tc>
@@ -4467,7 +4579,7 @@
                   </w14:solidFill>
                 </w14:textFill>
               </w:rPr>
-              <w:t>调节阀或可调导叶调节</w:t>
+              <w:t>85±3dBA</w:t>
             </w:r>
           </w:p>
         </w:tc>
@@ -4479,8 +4591,8 @@
         </w:trPr>
         <w:tc>
           <w:tcPr>
-            <w:tcW w:w="660" w:type="pct"/>
-            <w:vMerge w:val="continue"/>
+            <w:tcW w:w="659" w:type="pct"/>
+            <w:vMerge w:val="restart"/>
             <w:vAlign w:val="center"/>
           </w:tcPr>
           <w:p>
@@ -4497,6 +4609,18 @@
                 </w14:textFill>
               </w:rPr>
             </w:pPr>
+            <w:r>
+              <w:rPr>
+                <w:color w:val="000000" w:themeColor="text1"/>
+                <w:sz w:val="24"/>
+                <w14:textFill>
+                  <w14:solidFill>
+                    <w14:schemeClr w14:val="tx1"/>
+                  </w14:solidFill>
+                </w14:textFill>
+              </w:rPr>
+              <w:t>运行参数</w:t>
+            </w:r>
           </w:p>
         </w:tc>
         <w:tc>
@@ -4528,7 +4652,22 @@
                   </w14:solidFill>
                 </w14:textFill>
               </w:rPr>
-              <w:t>噪音水平</w:t>
+              <w:t>处理流量</w:t>
+            </w:r>
+            <w:r>
+              <w:rPr>
+                <w:rStyle w:val="26"/>
+                <w:color w:val="000000" w:themeColor="text1"/>
+                <w:sz w:val="24"/>
+                <w:szCs w:val="24"/>
+                <w:lang w:bidi="ar"/>
+                <w14:textFill>
+                  <w14:solidFill>
+                    <w14:schemeClr w14:val="tx1"/>
+                  </w14:solidFill>
+                </w14:textFill>
+              </w:rPr>
+              <w:t>m³/d</w:t>
             </w:r>
           </w:p>
         </w:tc>
@@ -4553,15 +4692,17 @@
             </w:pPr>
             <w:r>
               <w:rPr>
-                <w:color w:val="000000" w:themeColor="text1"/>
-                <w:sz w:val="24"/>
-                <w14:textFill>
-                  <w14:solidFill>
-                    <w14:schemeClr w14:val="tx1"/>
-                  </w14:solidFill>
-                </w14:textFill>
-              </w:rPr>
-              <w:t>85±3dBA</w:t>
+                <w:rStyle w:val="25"/>
+                <w:rFonts w:hint="default" w:cs="Times New Roman"/>
+                <w:b/>
+                <w:bCs/>
+                <w:color w:val="00B0F0"/>
+                <w:kern w:val="0"/>
+                <w:sz w:val="22"/>
+                <w:szCs w:val="22"/>
+                <w:lang w:val="en-US"/>
+              </w:rPr>
+              <w:t>auto_aspen_1</w:t>
             </w:r>
           </w:p>
         </w:tc>
@@ -4573,8 +4714,8 @@
         </w:trPr>
         <w:tc>
           <w:tcPr>
-            <w:tcW w:w="660" w:type="pct"/>
-            <w:vMerge w:val="restart"/>
+            <w:tcW w:w="659" w:type="pct"/>
+            <w:vMerge w:val="continue"/>
             <w:vAlign w:val="center"/>
           </w:tcPr>
           <w:p>
@@ -4591,18 +4732,6 @@
                 </w14:textFill>
               </w:rPr>
             </w:pPr>
-            <w:r>
-              <w:rPr>
-                <w:color w:val="000000" w:themeColor="text1"/>
-                <w:sz w:val="24"/>
-                <w14:textFill>
-                  <w14:solidFill>
-                    <w14:schemeClr w14:val="tx1"/>
-                  </w14:solidFill>
-                </w14:textFill>
-              </w:rPr>
-              <w:t>运行参数</w:t>
-            </w:r>
           </w:p>
         </w:tc>
         <w:tc>
@@ -4634,11 +4763,12 @@
                   </w14:solidFill>
                 </w14:textFill>
               </w:rPr>
-              <w:t>处理流量</w:t>
-            </w:r>
-            <w:r>
-              <w:rPr>
-                <w:rStyle w:val="26"/>
+              <w:t>进/出口压力</w:t>
+            </w:r>
+            <w:r>
+              <w:rPr>
+                <w:rStyle w:val="25"/>
+                <w:rFonts w:hint="default" w:ascii="Times New Roman" w:hAnsi="Times New Roman" w:eastAsia="宋体" w:cs="Times New Roman"/>
                 <w:color w:val="000000" w:themeColor="text1"/>
                 <w:sz w:val="24"/>
                 <w:szCs w:val="24"/>
@@ -4649,13 +4779,14 @@
                   </w14:solidFill>
                 </w14:textFill>
               </w:rPr>
-              <w:t>m³/d</w:t>
+              <w:t>MPaG</w:t>
             </w:r>
           </w:p>
         </w:tc>
         <w:tc>
           <w:tcPr>
             <w:tcW w:w="2532" w:type="pct"/>
+            <w:shd w:val="clear" w:color="auto" w:fill="auto"/>
             <w:vAlign w:val="center"/>
           </w:tcPr>
           <w:p>
@@ -4663,15 +4794,78 @@
               <w:spacing w:line="276" w:lineRule="auto"/>
               <w:jc w:val="left"/>
               <w:rPr>
-                <w:color w:val="000000" w:themeColor="text1"/>
-                <w:sz w:val="24"/>
-                <w14:textFill>
-                  <w14:solidFill>
-                    <w14:schemeClr w14:val="tx1"/>
-                  </w14:solidFill>
-                </w14:textFill>
-              </w:rPr>
-            </w:pPr>
+                <w:rFonts w:hint="default"/>
+                <w:color w:val="000000" w:themeColor="text1"/>
+                <w:sz w:val="24"/>
+                <w:lang w:val="en-US"/>
+                <w14:textFill>
+                  <w14:solidFill>
+                    <w14:schemeClr w14:val="tx1"/>
+                  </w14:solidFill>
+                </w14:textFill>
+              </w:rPr>
+            </w:pPr>
+            <w:r>
+              <w:rPr>
+                <w:color w:val="000000" w:themeColor="text1"/>
+                <w:sz w:val="24"/>
+                <w14:textFill>
+                  <w14:solidFill>
+                    <w14:schemeClr w14:val="tx1"/>
+                  </w14:solidFill>
+                </w14:textFill>
+              </w:rPr>
+              <w:fldChar w:fldCharType="begin"/>
+            </w:r>
+            <w:r>
+              <w:rPr>
+                <w:color w:val="000000" w:themeColor="text1"/>
+                <w:sz w:val="24"/>
+                <w14:textFill>
+                  <w14:solidFill>
+                    <w14:schemeClr w14:val="tx1"/>
+                  </w14:solidFill>
+                </w14:textFill>
+              </w:rPr>
+              <w:instrText xml:space="preserve"> LINK Excel.Sheet.12</w:instrText>
+            </w:r>
+            <w:r>
+              <w:rPr>
+                <w:rFonts w:hint="eastAsia"/>
+                <w:color w:val="000000" w:themeColor="text1"/>
+                <w:sz w:val="24"/>
+                <w14:textFill>
+                  <w14:solidFill>
+                    <w14:schemeClr w14:val="tx1"/>
+                  </w14:solidFill>
+                </w14:textFill>
+              </w:rPr>
+              <w:instrText xml:space="preserve"> E:\\2.项目经理\\4.工艺透平\\天然气膨胀机\\20250316中海油\\RE-Expander\\Selection-mod1.xlsx 输入输出!R5C10 </w:instrText>
+            </w:r>
+            <w:r>
+              <w:rPr>
+                <w:color w:val="000000" w:themeColor="text1"/>
+                <w:sz w:val="24"/>
+                <w14:textFill>
+                  <w14:solidFill>
+                    <w14:schemeClr w14:val="tx1"/>
+                  </w14:solidFill>
+                </w14:textFill>
+              </w:rPr>
+              <w:instrText xml:space="preserve">\a \t </w:instrText>
+            </w:r>
+            <w:r>
+              <w:rPr>
+                <w:color w:val="000000" w:themeColor="text1"/>
+                <w:sz w:val="24"/>
+                <w14:textFill>
+                  <w14:solidFill>
+                    <w14:schemeClr w14:val="tx1"/>
+                  </w14:solidFill>
+                </w14:textFill>
+              </w:rPr>
+              <w:fldChar w:fldCharType="separate"/>
+            </w:r>
             <w:r>
               <w:rPr>
                 <w:rStyle w:val="25"/>
@@ -4684,7 +4878,39 @@
                 <w:szCs w:val="22"/>
                 <w:lang w:val="en-US"/>
               </w:rPr>
-              <w:t>auto_aspen_1</w:t>
+              <w:t>auto_aspen_2</w:t>
+            </w:r>
+            <w:r>
+              <w:rPr>
+                <w:rFonts w:hint="eastAsia"/>
+              </w:rPr>
+              <w:t>/</w:t>
+            </w:r>
+            <w:r>
+              <w:rPr>
+                <w:rStyle w:val="25"/>
+                <w:rFonts w:hint="default" w:cs="Times New Roman"/>
+                <w:b/>
+                <w:bCs/>
+                <w:color w:val="00B0F0"/>
+                <w:kern w:val="0"/>
+                <w:sz w:val="22"/>
+                <w:szCs w:val="22"/>
+                <w:lang w:val="en-US"/>
+              </w:rPr>
+              <w:t>auto_aspen_4</w:t>
+            </w:r>
+            <w:r>
+              <w:rPr>
+                <w:color w:val="000000" w:themeColor="text1"/>
+                <w:sz w:val="24"/>
+                <w14:textFill>
+                  <w14:solidFill>
+                    <w14:schemeClr w14:val="tx1"/>
+                  </w14:solidFill>
+                </w14:textFill>
+              </w:rPr>
+              <w:fldChar w:fldCharType="end"/>
             </w:r>
           </w:p>
         </w:tc>
@@ -4696,7 +4922,7 @@
         </w:trPr>
         <w:tc>
           <w:tcPr>
-            <w:tcW w:w="660" w:type="pct"/>
+            <w:tcW w:w="659" w:type="pct"/>
             <w:vMerge w:val="continue"/>
             <w:vAlign w:val="center"/>
           </w:tcPr>
@@ -4745,23 +4971,7 @@
                   </w14:solidFill>
                 </w14:textFill>
               </w:rPr>
-              <w:t>进/出口压力</w:t>
-            </w:r>
-            <w:r>
-              <w:rPr>
-                <w:rStyle w:val="25"/>
-                <w:rFonts w:hint="default" w:ascii="Times New Roman" w:hAnsi="Times New Roman" w:eastAsia="宋体" w:cs="Times New Roman"/>
-                <w:color w:val="000000" w:themeColor="text1"/>
-                <w:sz w:val="24"/>
-                <w:szCs w:val="24"/>
-                <w:lang w:bidi="ar"/>
-                <w14:textFill>
-                  <w14:solidFill>
-                    <w14:schemeClr w14:val="tx1"/>
-                  </w14:solidFill>
-                </w14:textFill>
-              </w:rPr>
-              <w:t>MPaG</w:t>
+              <w:t>进气温度℃</w:t>
             </w:r>
           </w:p>
         </w:tc>
@@ -4787,67 +4997,6 @@
                 </w14:textFill>
               </w:rPr>
             </w:pPr>
-            <w:r>
-              <w:rPr>
-                <w:color w:val="000000" w:themeColor="text1"/>
-                <w:sz w:val="24"/>
-                <w14:textFill>
-                  <w14:solidFill>
-                    <w14:schemeClr w14:val="tx1"/>
-                  </w14:solidFill>
-                </w14:textFill>
-              </w:rPr>
-              <w:fldChar w:fldCharType="begin"/>
-            </w:r>
-            <w:r>
-              <w:rPr>
-                <w:color w:val="000000" w:themeColor="text1"/>
-                <w:sz w:val="24"/>
-                <w14:textFill>
-                  <w14:solidFill>
-                    <w14:schemeClr w14:val="tx1"/>
-                  </w14:solidFill>
-                </w14:textFill>
-              </w:rPr>
-              <w:instrText xml:space="preserve"> LINK Excel.Sheet.12</w:instrText>
-            </w:r>
-            <w:r>
-              <w:rPr>
-                <w:rFonts w:hint="eastAsia"/>
-                <w:color w:val="000000" w:themeColor="text1"/>
-                <w:sz w:val="24"/>
-                <w14:textFill>
-                  <w14:solidFill>
-                    <w14:schemeClr w14:val="tx1"/>
-                  </w14:solidFill>
-                </w14:textFill>
-              </w:rPr>
-              <w:instrText xml:space="preserve"> E:\\2.项目经理\\4.工艺透平\\天然气膨胀机\\20250316中海油\\RE-Expander\\Selection-mod1.xlsx 输入输出!R5C10 </w:instrText>
-            </w:r>
-            <w:r>
-              <w:rPr>
-                <w:color w:val="000000" w:themeColor="text1"/>
-                <w:sz w:val="24"/>
-                <w14:textFill>
-                  <w14:solidFill>
-                    <w14:schemeClr w14:val="tx1"/>
-                  </w14:solidFill>
-                </w14:textFill>
-              </w:rPr>
-              <w:instrText xml:space="preserve">\a \t </w:instrText>
-            </w:r>
-            <w:r>
-              <w:rPr>
-                <w:color w:val="000000" w:themeColor="text1"/>
-                <w:sz w:val="24"/>
-                <w14:textFill>
-                  <w14:solidFill>
-                    <w14:schemeClr w14:val="tx1"/>
-                  </w14:solidFill>
-                </w14:textFill>
-              </w:rPr>
-              <w:fldChar w:fldCharType="separate"/>
-            </w:r>
             <w:r>
               <w:rPr>
                 <w:rStyle w:val="25"/>
@@ -4860,39 +5009,7 @@
                 <w:szCs w:val="22"/>
                 <w:lang w:val="en-US"/>
               </w:rPr>
-              <w:t>auto_aspen_2</w:t>
-            </w:r>
-            <w:r>
-              <w:rPr>
-                <w:rFonts w:hint="eastAsia"/>
-              </w:rPr>
-              <w:t>/</w:t>
-            </w:r>
-            <w:r>
-              <w:rPr>
-                <w:rStyle w:val="25"/>
-                <w:rFonts w:hint="default" w:cs="Times New Roman"/>
-                <w:b/>
-                <w:bCs/>
-                <w:color w:val="00B0F0"/>
-                <w:kern w:val="0"/>
-                <w:sz w:val="22"/>
-                <w:szCs w:val="22"/>
-                <w:lang w:val="en-US"/>
-              </w:rPr>
-              <w:t>auto_aspen_4</w:t>
-            </w:r>
-            <w:r>
-              <w:rPr>
-                <w:color w:val="000000" w:themeColor="text1"/>
-                <w:sz w:val="24"/>
-                <w14:textFill>
-                  <w14:solidFill>
-                    <w14:schemeClr w14:val="tx1"/>
-                  </w14:solidFill>
-                </w14:textFill>
-              </w:rPr>
-              <w:fldChar w:fldCharType="end"/>
+              <w:t>auto_aspen_3</w:t>
             </w:r>
           </w:p>
         </w:tc>
@@ -4904,7 +5021,7 @@
         </w:trPr>
         <w:tc>
           <w:tcPr>
-            <w:tcW w:w="660" w:type="pct"/>
+            <w:tcW w:w="659" w:type="pct"/>
             <w:vMerge w:val="continue"/>
             <w:vAlign w:val="center"/>
           </w:tcPr>
@@ -4953,7 +5070,7 @@
                   </w14:solidFill>
                 </w14:textFill>
               </w:rPr>
-              <w:t>进气温度℃</w:t>
+              <w:t>机组排气温度℃</w:t>
             </w:r>
           </w:p>
         </w:tc>
@@ -4991,7 +5108,7 @@
                 <w:szCs w:val="22"/>
                 <w:lang w:val="en-US"/>
               </w:rPr>
-              <w:t>auto_aspen_3</w:t>
+              <w:t>auto_aspen_9</w:t>
             </w:r>
           </w:p>
         </w:tc>
@@ -5003,106 +5120,7 @@
         </w:trPr>
         <w:tc>
           <w:tcPr>
-            <w:tcW w:w="660" w:type="pct"/>
-            <w:vMerge w:val="continue"/>
-            <w:vAlign w:val="center"/>
-          </w:tcPr>
-          <w:p>
-            <w:pPr>
-              <w:spacing w:line="276" w:lineRule="auto"/>
-              <w:jc w:val="center"/>
-              <w:rPr>
-                <w:color w:val="000000" w:themeColor="text1"/>
-                <w:sz w:val="24"/>
-                <w14:textFill>
-                  <w14:solidFill>
-                    <w14:schemeClr w14:val="tx1"/>
-                  </w14:solidFill>
-                </w14:textFill>
-              </w:rPr>
-            </w:pPr>
-          </w:p>
-        </w:tc>
-        <w:tc>
-          <w:tcPr>
-            <w:tcW w:w="1808" w:type="pct"/>
-            <w:vAlign w:val="center"/>
-          </w:tcPr>
-          <w:p>
-            <w:pPr>
-              <w:spacing w:line="276" w:lineRule="auto"/>
-              <w:jc w:val="center"/>
-              <w:rPr>
-                <w:color w:val="000000" w:themeColor="text1"/>
-                <w:sz w:val="24"/>
-                <w14:textFill>
-                  <w14:solidFill>
-                    <w14:schemeClr w14:val="tx1"/>
-                  </w14:solidFill>
-                </w14:textFill>
-              </w:rPr>
-            </w:pPr>
-            <w:r>
-              <w:rPr>
-                <w:color w:val="000000" w:themeColor="text1"/>
-                <w:sz w:val="24"/>
-                <w14:textFill>
-                  <w14:solidFill>
-                    <w14:schemeClr w14:val="tx1"/>
-                  </w14:solidFill>
-                </w14:textFill>
-              </w:rPr>
-              <w:t>机组排气温度℃</w:t>
-            </w:r>
-          </w:p>
-        </w:tc>
-        <w:tc>
-          <w:tcPr>
-            <w:tcW w:w="2532" w:type="pct"/>
-            <w:shd w:val="clear" w:color="auto" w:fill="auto"/>
-            <w:vAlign w:val="center"/>
-          </w:tcPr>
-          <w:p>
-            <w:pPr>
-              <w:spacing w:line="276" w:lineRule="auto"/>
-              <w:jc w:val="left"/>
-              <w:rPr>
-                <w:rFonts w:hint="default"/>
-                <w:color w:val="000000" w:themeColor="text1"/>
-                <w:sz w:val="24"/>
-                <w:lang w:val="en-US"/>
-                <w14:textFill>
-                  <w14:solidFill>
-                    <w14:schemeClr w14:val="tx1"/>
-                  </w14:solidFill>
-                </w14:textFill>
-              </w:rPr>
-            </w:pPr>
-            <w:r>
-              <w:rPr>
-                <w:rStyle w:val="25"/>
-                <w:rFonts w:hint="default" w:cs="Times New Roman"/>
-                <w:b/>
-                <w:bCs/>
-                <w:color w:val="00B0F0"/>
-                <w:kern w:val="0"/>
-                <w:sz w:val="22"/>
-                <w:szCs w:val="22"/>
-                <w:lang w:val="en-US"/>
-              </w:rPr>
-              <w:t>auto_aspen_9</w:t>
-            </w:r>
-          </w:p>
-        </w:tc>
-      </w:tr>
-      <w:tr>
-        <w:trPr>
-          <w:trHeight w:val="390" w:hRule="atLeast"/>
-          <w:jc w:val="center"/>
-        </w:trPr>
-        <w:tc>
-          <w:tcPr>
-            <w:tcW w:w="660" w:type="pct"/>
+            <w:tcW w:w="659" w:type="pct"/>
             <w:vMerge w:val="continue"/>
             <w:vAlign w:val="center"/>
           </w:tcPr>
@@ -13886,7 +13904,7 @@
             </w14:solidFill>
           </w14:textFill>
         </w:rPr>
-        <w:t>2025/7/1</w:t>
+        <w:t>2025/7/5</w:t>
       </w:r>
       <w:r>
         <w:rPr>

</xml_diff>

<commit_message>
Enhance index.html and main.py for improved UI and functionality. Update styles for full-width layouts, remove backdrop-filter for performance, and adjust grid settings for better responsiveness. Modify input fields to default to zero for gas components, ensuring clarity in user input. Refactor power calculation logic in main.py to utilize input parameters for constructing conditions and metrics, enhancing simulation accuracy. Update technical document generation to reflect new parameter mappings and improve logging for better traceability.
</commit_message>
<xml_diff>
--- a/models/RE_template.docx
+++ b/models/RE_template.docx
@@ -50,6 +50,22 @@
         <w:gridCol w:w="1966"/>
       </w:tblGrid>
       <w:tr>
+        <w:tblPrEx>
+          <w:tblBorders>
+            <w:top w:val="single" w:color="auto" w:sz="12" w:space="0"/>
+            <w:left w:val="single" w:color="auto" w:sz="12" w:space="0"/>
+            <w:bottom w:val="single" w:color="auto" w:sz="12" w:space="0"/>
+            <w:right w:val="single" w:color="auto" w:sz="12" w:space="0"/>
+            <w:insideH w:val="single" w:color="auto" w:sz="2" w:space="0"/>
+            <w:insideV w:val="single" w:color="auto" w:sz="2" w:space="0"/>
+          </w:tblBorders>
+          <w:tblCellMar>
+            <w:top w:w="0" w:type="dxa"/>
+            <w:left w:w="0" w:type="dxa"/>
+            <w:bottom w:w="0" w:type="dxa"/>
+            <w:right w:w="0" w:type="dxa"/>
+          </w:tblCellMar>
+        </w:tblPrEx>
         <w:trPr>
           <w:trHeight w:val="482" w:hRule="atLeast"/>
           <w:jc w:val="center"/>
@@ -180,6 +196,22 @@
         </w:tc>
       </w:tr>
       <w:tr>
+        <w:tblPrEx>
+          <w:tblBorders>
+            <w:top w:val="single" w:color="auto" w:sz="12" w:space="0"/>
+            <w:left w:val="single" w:color="auto" w:sz="12" w:space="0"/>
+            <w:bottom w:val="single" w:color="auto" w:sz="12" w:space="0"/>
+            <w:right w:val="single" w:color="auto" w:sz="12" w:space="0"/>
+            <w:insideH w:val="single" w:color="auto" w:sz="2" w:space="0"/>
+            <w:insideV w:val="single" w:color="auto" w:sz="2" w:space="0"/>
+          </w:tblBorders>
+          <w:tblCellMar>
+            <w:top w:w="0" w:type="dxa"/>
+            <w:left w:w="0" w:type="dxa"/>
+            <w:bottom w:w="0" w:type="dxa"/>
+            <w:right w:w="0" w:type="dxa"/>
+          </w:tblCellMar>
+        </w:tblPrEx>
         <w:trPr>
           <w:trHeight w:val="482" w:hRule="atLeast"/>
           <w:jc w:val="center"/>
@@ -298,7 +330,7 @@
                 <w:tab w:val="clear" w:pos="5040"/>
               </w:tabs>
               <w:spacing w:after="0" w:line="360" w:lineRule="exact"/>
-              <w:ind w:left="718" w:hanging="716" w:hangingChars="298"/>
+              <w:ind w:left="718" w:hanging="718" w:hangingChars="298"/>
               <w:jc w:val="center"/>
               <w:rPr>
                 <w:rFonts w:ascii="Times New Roman" w:hAnsi="Times New Roman" w:eastAsia="宋体"/>
@@ -330,6 +362,22 @@
         </w:tc>
       </w:tr>
       <w:tr>
+        <w:tblPrEx>
+          <w:tblBorders>
+            <w:top w:val="single" w:color="auto" w:sz="12" w:space="0"/>
+            <w:left w:val="single" w:color="auto" w:sz="12" w:space="0"/>
+            <w:bottom w:val="single" w:color="auto" w:sz="12" w:space="0"/>
+            <w:right w:val="single" w:color="auto" w:sz="12" w:space="0"/>
+            <w:insideH w:val="single" w:color="auto" w:sz="2" w:space="0"/>
+            <w:insideV w:val="single" w:color="auto" w:sz="2" w:space="0"/>
+          </w:tblBorders>
+          <w:tblCellMar>
+            <w:top w:w="0" w:type="dxa"/>
+            <w:left w:w="0" w:type="dxa"/>
+            <w:bottom w:w="0" w:type="dxa"/>
+            <w:right w:w="0" w:type="dxa"/>
+          </w:tblCellMar>
+        </w:tblPrEx>
         <w:trPr>
           <w:trHeight w:val="482" w:hRule="atLeast"/>
           <w:jc w:val="center"/>
@@ -450,7 +498,7 @@
                 <w:tab w:val="clear" w:pos="5040"/>
               </w:tabs>
               <w:spacing w:after="0" w:line="360" w:lineRule="exact"/>
-              <w:ind w:left="718" w:hanging="716" w:hangingChars="298"/>
+              <w:ind w:left="718" w:hanging="718" w:hangingChars="298"/>
               <w:jc w:val="center"/>
               <w:rPr>
                 <w:rFonts w:ascii="Times New Roman" w:hAnsi="Times New Roman" w:eastAsia="宋体"/>
@@ -482,6 +530,22 @@
         </w:tc>
       </w:tr>
       <w:tr>
+        <w:tblPrEx>
+          <w:tblBorders>
+            <w:top w:val="single" w:color="auto" w:sz="12" w:space="0"/>
+            <w:left w:val="single" w:color="auto" w:sz="12" w:space="0"/>
+            <w:bottom w:val="single" w:color="auto" w:sz="12" w:space="0"/>
+            <w:right w:val="single" w:color="auto" w:sz="12" w:space="0"/>
+            <w:insideH w:val="single" w:color="auto" w:sz="2" w:space="0"/>
+            <w:insideV w:val="single" w:color="auto" w:sz="2" w:space="0"/>
+          </w:tblBorders>
+          <w:tblCellMar>
+            <w:top w:w="0" w:type="dxa"/>
+            <w:left w:w="0" w:type="dxa"/>
+            <w:bottom w:w="0" w:type="dxa"/>
+            <w:right w:w="0" w:type="dxa"/>
+          </w:tblCellMar>
+        </w:tblPrEx>
         <w:trPr>
           <w:trHeight w:val="482" w:hRule="atLeast"/>
           <w:jc w:val="center"/>
@@ -600,7 +664,7 @@
                 <w:tab w:val="clear" w:pos="5040"/>
               </w:tabs>
               <w:spacing w:after="0" w:line="360" w:lineRule="exact"/>
-              <w:ind w:left="718" w:hanging="716" w:hangingChars="298"/>
+              <w:ind w:left="718" w:hanging="718" w:hangingChars="298"/>
               <w:jc w:val="center"/>
               <w:rPr>
                 <w:rFonts w:ascii="Times New Roman" w:hAnsi="Times New Roman" w:eastAsia="宋体"/>
@@ -618,6 +682,22 @@
         </w:tc>
       </w:tr>
       <w:tr>
+        <w:tblPrEx>
+          <w:tblBorders>
+            <w:top w:val="single" w:color="auto" w:sz="12" w:space="0"/>
+            <w:left w:val="single" w:color="auto" w:sz="12" w:space="0"/>
+            <w:bottom w:val="single" w:color="auto" w:sz="12" w:space="0"/>
+            <w:right w:val="single" w:color="auto" w:sz="12" w:space="0"/>
+            <w:insideH w:val="single" w:color="auto" w:sz="2" w:space="0"/>
+            <w:insideV w:val="single" w:color="auto" w:sz="2" w:space="0"/>
+          </w:tblBorders>
+          <w:tblCellMar>
+            <w:top w:w="0" w:type="dxa"/>
+            <w:left w:w="0" w:type="dxa"/>
+            <w:bottom w:w="0" w:type="dxa"/>
+            <w:right w:w="0" w:type="dxa"/>
+          </w:tblCellMar>
+        </w:tblPrEx>
         <w:trPr>
           <w:trHeight w:val="482" w:hRule="atLeast"/>
           <w:jc w:val="center"/>
@@ -678,7 +758,7 @@
                 <w:tab w:val="clear" w:pos="5040"/>
               </w:tabs>
               <w:spacing w:after="0" w:line="240" w:lineRule="auto"/>
-              <w:ind w:left="718" w:hanging="716" w:hangingChars="298"/>
+              <w:ind w:left="718" w:hanging="718" w:hangingChars="298"/>
               <w:jc w:val="center"/>
               <w:rPr>
                 <w:rFonts w:ascii="Times New Roman" w:hAnsi="Times New Roman" w:eastAsia="宋体"/>
@@ -710,7 +790,7 @@
                 <w:tab w:val="clear" w:pos="5040"/>
               </w:tabs>
               <w:spacing w:after="0" w:line="360" w:lineRule="exact"/>
-              <w:ind w:left="718" w:hanging="716" w:hangingChars="298"/>
+              <w:ind w:left="718" w:hanging="718" w:hangingChars="298"/>
               <w:jc w:val="center"/>
               <w:rPr>
                 <w:rFonts w:ascii="Times New Roman" w:hAnsi="Times New Roman" w:eastAsia="宋体"/>
@@ -793,6 +873,22 @@
         </w:tc>
       </w:tr>
       <w:tr>
+        <w:tblPrEx>
+          <w:tblBorders>
+            <w:top w:val="single" w:color="auto" w:sz="12" w:space="0"/>
+            <w:left w:val="single" w:color="auto" w:sz="12" w:space="0"/>
+            <w:bottom w:val="single" w:color="auto" w:sz="12" w:space="0"/>
+            <w:right w:val="single" w:color="auto" w:sz="12" w:space="0"/>
+            <w:insideH w:val="single" w:color="auto" w:sz="2" w:space="0"/>
+            <w:insideV w:val="single" w:color="auto" w:sz="2" w:space="0"/>
+          </w:tblBorders>
+          <w:tblCellMar>
+            <w:top w:w="0" w:type="dxa"/>
+            <w:left w:w="0" w:type="dxa"/>
+            <w:bottom w:w="0" w:type="dxa"/>
+            <w:right w:w="0" w:type="dxa"/>
+          </w:tblCellMar>
+        </w:tblPrEx>
         <w:trPr>
           <w:trHeight w:val="8222" w:hRule="atLeast"/>
           <w:jc w:val="center"/>
@@ -876,45 +972,18 @@
             </w:pPr>
             <w:r>
               <w:rPr>
-                <w:rStyle w:val="25"/>
-                <w:rFonts w:hint="default" w:cs="Times New Roman"/>
-                <w:b/>
-                <w:bCs/>
-                <w:color w:val="00B0F0"/>
-                <w:kern w:val="0"/>
-                <w:sz w:val="22"/>
-                <w:szCs w:val="22"/>
+                <w:rFonts w:hint="default" w:ascii="Times New Roman" w:hAnsi="Times New Roman" w:eastAsia="微软雅黑"/>
+                <w:b w:val="0"/>
+                <w:color w:val="000000" w:themeColor="text1"/>
+                <w:sz w:val="32"/>
                 <w:lang w:val="en-US"/>
+                <w14:textFill>
+                  <w14:solidFill>
+                    <w14:schemeClr w14:val="tx1"/>
+                  </w14:solidFill>
+                </w14:textFill>
               </w:rPr>
               <w:t>auto_aspen_</w:t>
-            </w:r>
-            <w:r>
-              <w:rPr>
-                <w:rStyle w:val="25"/>
-                <w:rFonts w:hint="eastAsia" w:eastAsia="等线" w:cs="Times New Roman"/>
-                <w:b/>
-                <w:bCs/>
-                <w:color w:val="00B0F0"/>
-                <w:kern w:val="0"/>
-                <w:sz w:val="22"/>
-                <w:szCs w:val="22"/>
-                <w:lang w:val="en-US" w:eastAsia="zh-CN"/>
-              </w:rPr>
-              <w:t>2</w:t>
-            </w:r>
-            <w:r>
-              <w:rPr>
-                <w:rStyle w:val="25"/>
-                <w:rFonts w:hint="default" w:eastAsia="等线" w:cs="Times New Roman"/>
-                <w:b/>
-                <w:bCs/>
-                <w:color w:val="00B0F0"/>
-                <w:kern w:val="0"/>
-                <w:sz w:val="22"/>
-                <w:szCs w:val="22"/>
-                <w:lang w:val="en-US" w:eastAsia="zh-CN"/>
-              </w:rPr>
-              <w:t>6</w:t>
             </w:r>
             <w:r>
               <w:rPr>
@@ -922,6 +991,36 @@
                 <w:b w:val="0"/>
                 <w:color w:val="000000" w:themeColor="text1"/>
                 <w:sz w:val="32"/>
+                <w:lang w:val="en-US" w:eastAsia="zh-CN"/>
+                <w14:textFill>
+                  <w14:solidFill>
+                    <w14:schemeClr w14:val="tx1"/>
+                  </w14:solidFill>
+                </w14:textFill>
+              </w:rPr>
+              <w:t>2</w:t>
+            </w:r>
+            <w:r>
+              <w:rPr>
+                <w:rFonts w:hint="default" w:ascii="Times New Roman" w:hAnsi="Times New Roman" w:eastAsia="微软雅黑"/>
+                <w:b w:val="0"/>
+                <w:color w:val="000000" w:themeColor="text1"/>
+                <w:sz w:val="32"/>
+                <w:lang w:val="en-US" w:eastAsia="zh-CN"/>
+                <w14:textFill>
+                  <w14:solidFill>
+                    <w14:schemeClr w14:val="tx1"/>
+                  </w14:solidFill>
+                </w14:textFill>
+              </w:rPr>
+              <w:t>6</w:t>
+            </w:r>
+            <w:r>
+              <w:rPr>
+                <w:rFonts w:hint="eastAsia" w:ascii="Times New Roman" w:hAnsi="Times New Roman" w:eastAsia="微软雅黑"/>
+                <w:b w:val="0"/>
+                <w:color w:val="000000" w:themeColor="text1"/>
+                <w:sz w:val="32"/>
                 <w14:textFill>
                   <w14:solidFill>
                     <w14:schemeClr w14:val="tx1"/>
@@ -942,28 +1041,28 @@
                   </w14:solidFill>
                 </w14:textFill>
               </w:rPr>
-              <w:t>压差发电机</w:t>
-            </w:r>
-            <w:bookmarkStart w:id="1" w:name="_GoBack"/>
-            <w:bookmarkEnd w:id="1"/>
-            <w:r>
-              <w:rPr>
-                <w:rFonts w:ascii="Times New Roman" w:hAnsi="Times New Roman" w:eastAsia="微软雅黑"/>
-                <w:b w:val="0"/>
-                <w:color w:val="000000" w:themeColor="text1"/>
-                <w:sz w:val="32"/>
-                <w14:textFill>
-                  <w14:solidFill>
-                    <w14:schemeClr w14:val="tx1"/>
-                  </w14:solidFill>
-                </w14:textFill>
-              </w:rPr>
-              <w:t>组方案</w:t>
+              <w:t>压差发电机组方案</w:t>
             </w:r>
           </w:p>
         </w:tc>
       </w:tr>
       <w:tr>
+        <w:tblPrEx>
+          <w:tblBorders>
+            <w:top w:val="single" w:color="auto" w:sz="12" w:space="0"/>
+            <w:left w:val="single" w:color="auto" w:sz="12" w:space="0"/>
+            <w:bottom w:val="single" w:color="auto" w:sz="12" w:space="0"/>
+            <w:right w:val="single" w:color="auto" w:sz="12" w:space="0"/>
+            <w:insideH w:val="single" w:color="auto" w:sz="2" w:space="0"/>
+            <w:insideV w:val="single" w:color="auto" w:sz="2" w:space="0"/>
+          </w:tblBorders>
+          <w:tblCellMar>
+            <w:top w:w="0" w:type="dxa"/>
+            <w:left w:w="0" w:type="dxa"/>
+            <w:bottom w:w="0" w:type="dxa"/>
+            <w:right w:w="0" w:type="dxa"/>
+          </w:tblCellMar>
+        </w:tblPrEx>
         <w:trPr>
           <w:trHeight w:val="482" w:hRule="atLeast"/>
           <w:jc w:val="center"/>
@@ -1138,6 +1237,22 @@
         </w:tc>
       </w:tr>
       <w:tr>
+        <w:tblPrEx>
+          <w:tblBorders>
+            <w:top w:val="single" w:color="auto" w:sz="12" w:space="0"/>
+            <w:left w:val="single" w:color="auto" w:sz="12" w:space="0"/>
+            <w:bottom w:val="single" w:color="auto" w:sz="12" w:space="0"/>
+            <w:right w:val="single" w:color="auto" w:sz="12" w:space="0"/>
+            <w:insideH w:val="single" w:color="auto" w:sz="2" w:space="0"/>
+            <w:insideV w:val="single" w:color="auto" w:sz="2" w:space="0"/>
+          </w:tblBorders>
+          <w:tblCellMar>
+            <w:top w:w="0" w:type="dxa"/>
+            <w:left w:w="0" w:type="dxa"/>
+            <w:bottom w:w="0" w:type="dxa"/>
+            <w:right w:w="0" w:type="dxa"/>
+          </w:tblCellMar>
+        </w:tblPrEx>
         <w:trPr>
           <w:trHeight w:val="482" w:hRule="atLeast"/>
           <w:jc w:val="center"/>
@@ -1312,6 +1427,22 @@
         </w:tc>
       </w:tr>
       <w:tr>
+        <w:tblPrEx>
+          <w:tblBorders>
+            <w:top w:val="single" w:color="auto" w:sz="12" w:space="0"/>
+            <w:left w:val="single" w:color="auto" w:sz="12" w:space="0"/>
+            <w:bottom w:val="single" w:color="auto" w:sz="12" w:space="0"/>
+            <w:right w:val="single" w:color="auto" w:sz="12" w:space="0"/>
+            <w:insideH w:val="single" w:color="auto" w:sz="2" w:space="0"/>
+            <w:insideV w:val="single" w:color="auto" w:sz="2" w:space="0"/>
+          </w:tblBorders>
+          <w:tblCellMar>
+            <w:top w:w="0" w:type="dxa"/>
+            <w:left w:w="0" w:type="dxa"/>
+            <w:bottom w:w="0" w:type="dxa"/>
+            <w:right w:w="0" w:type="dxa"/>
+          </w:tblCellMar>
+        </w:tblPrEx>
         <w:trPr>
           <w:trHeight w:val="482" w:hRule="atLeast"/>
           <w:jc w:val="center"/>
@@ -1486,6 +1617,22 @@
         </w:tc>
       </w:tr>
       <w:tr>
+        <w:tblPrEx>
+          <w:tblBorders>
+            <w:top w:val="single" w:color="auto" w:sz="12" w:space="0"/>
+            <w:left w:val="single" w:color="auto" w:sz="12" w:space="0"/>
+            <w:bottom w:val="single" w:color="auto" w:sz="12" w:space="0"/>
+            <w:right w:val="single" w:color="auto" w:sz="12" w:space="0"/>
+            <w:insideH w:val="single" w:color="auto" w:sz="2" w:space="0"/>
+            <w:insideV w:val="single" w:color="auto" w:sz="2" w:space="0"/>
+          </w:tblBorders>
+          <w:tblCellMar>
+            <w:top w:w="0" w:type="dxa"/>
+            <w:left w:w="0" w:type="dxa"/>
+            <w:bottom w:w="0" w:type="dxa"/>
+            <w:right w:w="0" w:type="dxa"/>
+          </w:tblCellMar>
+        </w:tblPrEx>
         <w:trPr>
           <w:trHeight w:val="482" w:hRule="atLeast"/>
           <w:jc w:val="center"/>
@@ -1660,6 +1807,22 @@
         </w:tc>
       </w:tr>
       <w:tr>
+        <w:tblPrEx>
+          <w:tblBorders>
+            <w:top w:val="single" w:color="auto" w:sz="12" w:space="0"/>
+            <w:left w:val="single" w:color="auto" w:sz="12" w:space="0"/>
+            <w:bottom w:val="single" w:color="auto" w:sz="12" w:space="0"/>
+            <w:right w:val="single" w:color="auto" w:sz="12" w:space="0"/>
+            <w:insideH w:val="single" w:color="auto" w:sz="2" w:space="0"/>
+            <w:insideV w:val="single" w:color="auto" w:sz="2" w:space="0"/>
+          </w:tblBorders>
+          <w:tblCellMar>
+            <w:top w:w="0" w:type="dxa"/>
+            <w:left w:w="0" w:type="dxa"/>
+            <w:bottom w:w="0" w:type="dxa"/>
+            <w:right w:w="0" w:type="dxa"/>
+          </w:tblCellMar>
+        </w:tblPrEx>
         <w:trPr>
           <w:trHeight w:val="482" w:hRule="atLeast"/>
           <w:jc w:val="center"/>
@@ -1727,92 +1890,51 @@
               <w:ind w:left="715" w:hanging="715" w:hangingChars="298"/>
               <w:jc w:val="center"/>
               <w:rPr>
-                <w:rFonts w:ascii="Times New Roman" w:hAnsi="Times New Roman" w:eastAsia="宋体"/>
+                <w:rFonts w:hint="default" w:ascii="Times New Roman" w:hAnsi="Times New Roman" w:eastAsia="等线"/>
                 <w:b w:val="0"/>
                 <w:color w:val="000000" w:themeColor="text1"/>
                 <w:sz w:val="24"/>
-                <w:lang w:val="en-GB"/>
-                <w14:textFill>
-                  <w14:solidFill>
-                    <w14:schemeClr w14:val="tx1"/>
-                  </w14:solidFill>
-                </w14:textFill>
-              </w:rPr>
-            </w:pPr>
-            <w:r>
-              <w:rPr>
-                <w:rFonts w:ascii="Times New Roman" w:hAnsi="Times New Roman" w:eastAsia="宋体"/>
+                <w:lang w:val="en-US" w:eastAsia="zh-CN"/>
+                <w14:textFill>
+                  <w14:solidFill>
+                    <w14:schemeClr w14:val="tx1"/>
+                  </w14:solidFill>
+                </w14:textFill>
+              </w:rPr>
+            </w:pPr>
+            <w:r>
+              <w:rPr>
+                <w:rFonts w:hint="default" w:ascii="Times New Roman" w:hAnsi="Times New Roman" w:eastAsia="宋体" w:cs="Times New Roman"/>
                 <w:b w:val="0"/>
                 <w:color w:val="000000" w:themeColor="text1"/>
-                <w:sz w:val="24"/>
-                <w:lang w:val="en-GB"/>
-                <w14:textFill>
-                  <w14:solidFill>
-                    <w14:schemeClr w14:val="tx1"/>
-                  </w14:solidFill>
-                </w14:textFill>
-              </w:rPr>
-              <w:fldChar w:fldCharType="begin"/>
-            </w:r>
-            <w:r>
-              <w:rPr>
-                <w:rFonts w:ascii="Times New Roman" w:hAnsi="Times New Roman" w:eastAsia="宋体"/>
+                <w:kern w:val="2"/>
+                <w:sz w:val="24"/>
+                <w:szCs w:val="24"/>
+                <w:lang w:val="en-US" w:eastAsia="zh-CN" w:bidi="ar-SA"/>
+                <w14:textFill>
+                  <w14:solidFill>
+                    <w14:schemeClr w14:val="tx1"/>
+                  </w14:solidFill>
+                </w14:textFill>
+              </w:rPr>
+              <w:t>auto_aspen_</w:t>
+            </w:r>
+            <w:r>
+              <w:rPr>
+                <w:rFonts w:hint="eastAsia" w:ascii="Times New Roman" w:hAnsi="Times New Roman" w:eastAsia="宋体" w:cs="Times New Roman"/>
                 <w:b w:val="0"/>
                 <w:color w:val="000000" w:themeColor="text1"/>
-                <w:sz w:val="24"/>
-                <w:lang w:val="en-GB"/>
-                <w14:textFill>
-                  <w14:solidFill>
-                    <w14:schemeClr w14:val="tx1"/>
-                  </w14:solidFill>
-                </w14:textFill>
-              </w:rPr>
-              <w:instrText xml:space="preserve"> DATE \@ "dd/MM/yyyy" </w:instrText>
-            </w:r>
-            <w:r>
-              <w:rPr>
-                <w:rFonts w:ascii="Times New Roman" w:hAnsi="Times New Roman" w:eastAsia="宋体"/>
-                <w:b w:val="0"/>
-                <w:color w:val="000000" w:themeColor="text1"/>
-                <w:sz w:val="24"/>
-                <w:lang w:val="en-GB"/>
-                <w14:textFill>
-                  <w14:solidFill>
-                    <w14:schemeClr w14:val="tx1"/>
-                  </w14:solidFill>
-                </w14:textFill>
-              </w:rPr>
-              <w:fldChar w:fldCharType="separate"/>
-            </w:r>
-            <w:r>
-              <w:rPr>
-                <w:rFonts w:ascii="Times New Roman" w:hAnsi="Times New Roman" w:eastAsia="宋体"/>
-                <w:b w:val="0"/>
-                <w:color w:val="000000" w:themeColor="text1"/>
-                <w:sz w:val="24"/>
-                <w:lang w:val="en-GB"/>
-                <w14:textFill>
-                  <w14:solidFill>
-                    <w14:schemeClr w14:val="tx1"/>
-                  </w14:solidFill>
-                </w14:textFill>
-              </w:rPr>
-              <w:t>05/07/2025</w:t>
-            </w:r>
-            <w:r>
-              <w:rPr>
-                <w:rFonts w:ascii="Times New Roman" w:hAnsi="Times New Roman" w:eastAsia="宋体"/>
-                <w:b w:val="0"/>
-                <w:color w:val="000000" w:themeColor="text1"/>
-                <w:sz w:val="24"/>
-                <w:lang w:val="en-GB"/>
-                <w14:textFill>
-                  <w14:solidFill>
-                    <w14:schemeClr w14:val="tx1"/>
-                  </w14:solidFill>
-                </w14:textFill>
-              </w:rPr>
-              <w:fldChar w:fldCharType="end"/>
+                <w:kern w:val="2"/>
+                <w:sz w:val="24"/>
+                <w:szCs w:val="24"/>
+                <w:lang w:val="en-US" w:eastAsia="zh-CN" w:bidi="ar-SA"/>
+                <w14:textFill>
+                  <w14:solidFill>
+                    <w14:schemeClr w14:val="tx1"/>
+                  </w14:solidFill>
+                </w14:textFill>
+              </w:rPr>
+              <w:t>time</w:t>
             </w:r>
           </w:p>
         </w:tc>
@@ -1933,6 +2055,22 @@
         </w:tc>
       </w:tr>
       <w:tr>
+        <w:tblPrEx>
+          <w:tblBorders>
+            <w:top w:val="single" w:color="auto" w:sz="12" w:space="0"/>
+            <w:left w:val="single" w:color="auto" w:sz="12" w:space="0"/>
+            <w:bottom w:val="single" w:color="auto" w:sz="12" w:space="0"/>
+            <w:right w:val="single" w:color="auto" w:sz="12" w:space="0"/>
+            <w:insideH w:val="single" w:color="auto" w:sz="2" w:space="0"/>
+            <w:insideV w:val="single" w:color="auto" w:sz="2" w:space="0"/>
+          </w:tblBorders>
+          <w:tblCellMar>
+            <w:top w:w="0" w:type="dxa"/>
+            <w:left w:w="0" w:type="dxa"/>
+            <w:bottom w:w="0" w:type="dxa"/>
+            <w:right w:w="0" w:type="dxa"/>
+          </w:tblCellMar>
+        </w:tblPrEx>
         <w:trPr>
           <w:trHeight w:val="482" w:hRule="atLeast"/>
           <w:jc w:val="center"/>
@@ -2272,6 +2410,22 @@
         <w:gridCol w:w="4029"/>
       </w:tblGrid>
       <w:tr>
+        <w:tblPrEx>
+          <w:tblBorders>
+            <w:top w:val="single" w:color="000000" w:sz="6" w:space="0"/>
+            <w:left w:val="single" w:color="000000" w:sz="6" w:space="0"/>
+            <w:bottom w:val="single" w:color="000000" w:sz="6" w:space="0"/>
+            <w:right w:val="single" w:color="000000" w:sz="6" w:space="0"/>
+            <w:insideH w:val="single" w:color="000000" w:sz="6" w:space="0"/>
+            <w:insideV w:val="single" w:color="000000" w:sz="6" w:space="0"/>
+          </w:tblBorders>
+          <w:tblCellMar>
+            <w:top w:w="0" w:type="dxa"/>
+            <w:left w:w="0" w:type="dxa"/>
+            <w:bottom w:w="0" w:type="dxa"/>
+            <w:right w:w="0" w:type="dxa"/>
+          </w:tblCellMar>
+        </w:tblPrEx>
         <w:trPr>
           <w:trHeight w:val="288" w:hRule="atLeast"/>
         </w:trPr>
@@ -2426,32 +2580,25 @@
           </w:tcPr>
           <w:p>
             <w:pPr>
-              <w:widowControl/>
-              <w:spacing w:line="360" w:lineRule="auto"/>
+              <w:spacing w:before="156" w:beforeLines="50" w:after="156" w:afterLines="50" w:line="360" w:lineRule="auto"/>
+              <w:ind w:firstLine="588" w:firstLineChars="245"/>
               <w:jc w:val="left"/>
-              <w:textAlignment w:val="center"/>
-              <w:rPr>
-                <w:rStyle w:val="25"/>
-                <w:rFonts w:hint="default" w:ascii="Times New Roman" w:hAnsi="Times New Roman" w:eastAsia="宋体" w:cs="Times New Roman"/>
-                <w:color w:val="000000" w:themeColor="text1"/>
-                <w:sz w:val="21"/>
-                <w:szCs w:val="21"/>
-                <w:lang w:bidi="ar"/>
-                <w14:textFill>
-                  <w14:solidFill>
-                    <w14:schemeClr w14:val="tx1"/>
-                  </w14:solidFill>
-                </w14:textFill>
-              </w:rPr>
-            </w:pPr>
-            <w:r>
-              <w:rPr>
-                <w:rStyle w:val="25"/>
-                <w:rFonts w:hint="default" w:ascii="Times New Roman" w:hAnsi="Times New Roman" w:eastAsia="宋体" w:cs="Times New Roman"/>
-                <w:color w:val="000000" w:themeColor="text1"/>
-                <w:sz w:val="21"/>
-                <w:szCs w:val="21"/>
-                <w:lang w:bidi="ar"/>
+              <w:rPr>
+                <w:rFonts w:hint="default"/>
+                <w:color w:val="000000" w:themeColor="text1"/>
+                <w:sz w:val="24"/>
+                <w14:textFill>
+                  <w14:solidFill>
+                    <w14:schemeClr w14:val="tx1"/>
+                  </w14:solidFill>
+                </w14:textFill>
+              </w:rPr>
+            </w:pPr>
+            <w:r>
+              <w:rPr>
+                <w:rFonts w:hint="default"/>
+                <w:color w:val="000000" w:themeColor="text1"/>
+                <w:sz w:val="24"/>
                 <w14:textFill>
                   <w14:solidFill>
                     <w14:schemeClr w14:val="tx1"/>
@@ -2464,6 +2611,22 @@
         </w:tc>
       </w:tr>
       <w:tr>
+        <w:tblPrEx>
+          <w:tblBorders>
+            <w:top w:val="single" w:color="000000" w:sz="6" w:space="0"/>
+            <w:left w:val="single" w:color="000000" w:sz="6" w:space="0"/>
+            <w:bottom w:val="single" w:color="000000" w:sz="6" w:space="0"/>
+            <w:right w:val="single" w:color="000000" w:sz="6" w:space="0"/>
+            <w:insideH w:val="single" w:color="000000" w:sz="6" w:space="0"/>
+            <w:insideV w:val="single" w:color="000000" w:sz="6" w:space="0"/>
+          </w:tblBorders>
+          <w:tblCellMar>
+            <w:top w:w="0" w:type="dxa"/>
+            <w:left w:w="0" w:type="dxa"/>
+            <w:bottom w:w="0" w:type="dxa"/>
+            <w:right w:w="0" w:type="dxa"/>
+          </w:tblCellMar>
+        </w:tblPrEx>
         <w:trPr>
           <w:trHeight w:val="281" w:hRule="atLeast"/>
         </w:trPr>
@@ -2620,31 +2783,32 @@
           </w:tcPr>
           <w:p>
             <w:pPr>
-              <w:widowControl/>
+              <w:spacing w:before="156" w:beforeLines="50" w:after="156" w:afterLines="50" w:line="360" w:lineRule="auto"/>
+              <w:ind w:firstLine="588" w:firstLineChars="245"/>
               <w:jc w:val="left"/>
               <w:rPr>
-                <w:rStyle w:val="25"/>
-                <w:rFonts w:hint="default" w:cs="Times New Roman"/>
-                <w:b/>
-                <w:bCs/>
-                <w:color w:val="00B0F0"/>
-                <w:kern w:val="0"/>
-                <w:sz w:val="22"/>
-                <w:szCs w:val="22"/>
+                <w:rFonts w:hint="default"/>
+                <w:color w:val="000000" w:themeColor="text1"/>
+                <w:sz w:val="24"/>
                 <w:lang w:val="en-US"/>
-              </w:rPr>
-            </w:pPr>
-            <w:r>
-              <w:rPr>
-                <w:rStyle w:val="25"/>
-                <w:rFonts w:hint="default" w:cs="Times New Roman"/>
-                <w:b/>
-                <w:bCs/>
-                <w:color w:val="00B0F0"/>
-                <w:kern w:val="0"/>
-                <w:sz w:val="22"/>
-                <w:szCs w:val="22"/>
+                <w14:textFill>
+                  <w14:solidFill>
+                    <w14:schemeClr w14:val="tx1"/>
+                  </w14:solidFill>
+                </w14:textFill>
+              </w:rPr>
+            </w:pPr>
+            <w:r>
+              <w:rPr>
+                <w:rFonts w:hint="default"/>
+                <w:color w:val="000000" w:themeColor="text1"/>
+                <w:sz w:val="24"/>
                 <w:lang w:val="en-US"/>
+                <w14:textFill>
+                  <w14:solidFill>
+                    <w14:schemeClr w14:val="tx1"/>
+                  </w14:solidFill>
+                </w14:textFill>
               </w:rPr>
               <w:t>auto_aspen_1</w:t>
             </w:r>
@@ -2652,6 +2816,22 @@
         </w:tc>
       </w:tr>
       <w:tr>
+        <w:tblPrEx>
+          <w:tblBorders>
+            <w:top w:val="single" w:color="000000" w:sz="6" w:space="0"/>
+            <w:left w:val="single" w:color="000000" w:sz="6" w:space="0"/>
+            <w:bottom w:val="single" w:color="000000" w:sz="6" w:space="0"/>
+            <w:right w:val="single" w:color="000000" w:sz="6" w:space="0"/>
+            <w:insideH w:val="single" w:color="000000" w:sz="6" w:space="0"/>
+            <w:insideV w:val="single" w:color="000000" w:sz="6" w:space="0"/>
+          </w:tblBorders>
+          <w:tblCellMar>
+            <w:top w:w="0" w:type="dxa"/>
+            <w:left w:w="0" w:type="dxa"/>
+            <w:bottom w:w="0" w:type="dxa"/>
+            <w:right w:w="0" w:type="dxa"/>
+          </w:tblCellMar>
+        </w:tblPrEx>
         <w:trPr>
           <w:trHeight w:val="288" w:hRule="atLeast"/>
         </w:trPr>
@@ -2775,31 +2955,32 @@
           </w:tcPr>
           <w:p>
             <w:pPr>
-              <w:widowControl/>
+              <w:spacing w:before="156" w:beforeLines="50" w:after="156" w:afterLines="50" w:line="360" w:lineRule="auto"/>
+              <w:ind w:firstLine="588" w:firstLineChars="245"/>
               <w:jc w:val="left"/>
               <w:rPr>
-                <w:rStyle w:val="25"/>
-                <w:rFonts w:hint="default" w:cs="宋体"/>
-                <w:b/>
-                <w:bCs/>
-                <w:color w:val="00B0F0"/>
-                <w:kern w:val="0"/>
-                <w:sz w:val="22"/>
-                <w:szCs w:val="22"/>
+                <w:rFonts w:hint="default"/>
+                <w:color w:val="000000" w:themeColor="text1"/>
+                <w:sz w:val="24"/>
                 <w:lang w:val="en-US"/>
-              </w:rPr>
-            </w:pPr>
-            <w:r>
-              <w:rPr>
-                <w:rStyle w:val="25"/>
-                <w:rFonts w:hint="default" w:cs="Times New Roman"/>
-                <w:b/>
-                <w:bCs/>
-                <w:color w:val="00B0F0"/>
-                <w:kern w:val="0"/>
-                <w:sz w:val="22"/>
-                <w:szCs w:val="22"/>
+                <w14:textFill>
+                  <w14:solidFill>
+                    <w14:schemeClr w14:val="tx1"/>
+                  </w14:solidFill>
+                </w14:textFill>
+              </w:rPr>
+            </w:pPr>
+            <w:r>
+              <w:rPr>
+                <w:rFonts w:hint="default"/>
+                <w:color w:val="000000" w:themeColor="text1"/>
+                <w:sz w:val="24"/>
                 <w:lang w:val="en-US"/>
+                <w14:textFill>
+                  <w14:solidFill>
+                    <w14:schemeClr w14:val="tx1"/>
+                  </w14:solidFill>
+                </w14:textFill>
               </w:rPr>
               <w:t>auto_aspen_2</w:t>
             </w:r>
@@ -2807,6 +2988,22 @@
         </w:tc>
       </w:tr>
       <w:tr>
+        <w:tblPrEx>
+          <w:tblBorders>
+            <w:top w:val="single" w:color="000000" w:sz="6" w:space="0"/>
+            <w:left w:val="single" w:color="000000" w:sz="6" w:space="0"/>
+            <w:bottom w:val="single" w:color="000000" w:sz="6" w:space="0"/>
+            <w:right w:val="single" w:color="000000" w:sz="6" w:space="0"/>
+            <w:insideH w:val="single" w:color="000000" w:sz="6" w:space="0"/>
+            <w:insideV w:val="single" w:color="000000" w:sz="6" w:space="0"/>
+          </w:tblBorders>
+          <w:tblCellMar>
+            <w:top w:w="0" w:type="dxa"/>
+            <w:left w:w="0" w:type="dxa"/>
+            <w:bottom w:w="0" w:type="dxa"/>
+            <w:right w:w="0" w:type="dxa"/>
+          </w:tblCellMar>
+        </w:tblPrEx>
         <w:trPr>
           <w:trHeight w:val="288" w:hRule="atLeast"/>
         </w:trPr>
@@ -2929,35 +3126,32 @@
           </w:tcPr>
           <w:p>
             <w:pPr>
-              <w:widowControl/>
-              <w:spacing w:line="360" w:lineRule="auto"/>
+              <w:spacing w:before="156" w:beforeLines="50" w:after="156" w:afterLines="50" w:line="360" w:lineRule="auto"/>
+              <w:ind w:firstLine="588" w:firstLineChars="245"/>
               <w:jc w:val="left"/>
-              <w:textAlignment w:val="center"/>
-              <w:rPr>
-                <w:rStyle w:val="25"/>
-                <w:rFonts w:hint="default" w:ascii="Times New Roman" w:hAnsi="Times New Roman" w:eastAsia="宋体" w:cs="Times New Roman"/>
-                <w:color w:val="000000" w:themeColor="text1"/>
-                <w:sz w:val="21"/>
-                <w:szCs w:val="21"/>
-                <w:lang w:val="en-US" w:bidi="ar"/>
-                <w14:textFill>
-                  <w14:solidFill>
-                    <w14:schemeClr w14:val="tx1"/>
-                  </w14:solidFill>
-                </w14:textFill>
-              </w:rPr>
-            </w:pPr>
-            <w:r>
-              <w:rPr>
-                <w:rStyle w:val="25"/>
-                <w:rFonts w:hint="default" w:cs="Times New Roman"/>
-                <w:b/>
-                <w:bCs/>
-                <w:color w:val="00B0F0"/>
-                <w:kern w:val="0"/>
-                <w:sz w:val="22"/>
-                <w:szCs w:val="22"/>
+              <w:rPr>
+                <w:rFonts w:hint="default"/>
+                <w:color w:val="000000" w:themeColor="text1"/>
+                <w:sz w:val="24"/>
                 <w:lang w:val="en-US"/>
+                <w14:textFill>
+                  <w14:solidFill>
+                    <w14:schemeClr w14:val="tx1"/>
+                  </w14:solidFill>
+                </w14:textFill>
+              </w:rPr>
+            </w:pPr>
+            <w:r>
+              <w:rPr>
+                <w:rFonts w:hint="default"/>
+                <w:color w:val="000000" w:themeColor="text1"/>
+                <w:sz w:val="24"/>
+                <w:lang w:val="en-US"/>
+                <w14:textFill>
+                  <w14:solidFill>
+                    <w14:schemeClr w14:val="tx1"/>
+                  </w14:solidFill>
+                </w14:textFill>
               </w:rPr>
               <w:t>auto_aspen_3</w:t>
             </w:r>
@@ -2965,6 +3159,22 @@
         </w:tc>
       </w:tr>
       <w:tr>
+        <w:tblPrEx>
+          <w:tblBorders>
+            <w:top w:val="single" w:color="000000" w:sz="6" w:space="0"/>
+            <w:left w:val="single" w:color="000000" w:sz="6" w:space="0"/>
+            <w:bottom w:val="single" w:color="000000" w:sz="6" w:space="0"/>
+            <w:right w:val="single" w:color="000000" w:sz="6" w:space="0"/>
+            <w:insideH w:val="single" w:color="000000" w:sz="6" w:space="0"/>
+            <w:insideV w:val="single" w:color="000000" w:sz="6" w:space="0"/>
+          </w:tblBorders>
+          <w:tblCellMar>
+            <w:top w:w="0" w:type="dxa"/>
+            <w:left w:w="0" w:type="dxa"/>
+            <w:bottom w:w="0" w:type="dxa"/>
+            <w:right w:w="0" w:type="dxa"/>
+          </w:tblCellMar>
+        </w:tblPrEx>
         <w:trPr>
           <w:trHeight w:val="288" w:hRule="atLeast"/>
         </w:trPr>
@@ -3087,35 +3297,32 @@
           </w:tcPr>
           <w:p>
             <w:pPr>
-              <w:widowControl/>
-              <w:spacing w:line="360" w:lineRule="auto"/>
+              <w:spacing w:before="156" w:beforeLines="50" w:after="156" w:afterLines="50" w:line="360" w:lineRule="auto"/>
+              <w:ind w:firstLine="588" w:firstLineChars="245"/>
               <w:jc w:val="left"/>
-              <w:textAlignment w:val="center"/>
-              <w:rPr>
-                <w:rStyle w:val="25"/>
-                <w:rFonts w:hint="default" w:ascii="Times New Roman" w:hAnsi="Times New Roman" w:eastAsia="宋体" w:cs="Times New Roman"/>
-                <w:color w:val="000000" w:themeColor="text1"/>
-                <w:sz w:val="21"/>
-                <w:szCs w:val="21"/>
-                <w:lang w:val="en-US" w:bidi="ar"/>
-                <w14:textFill>
-                  <w14:solidFill>
-                    <w14:schemeClr w14:val="tx1"/>
-                  </w14:solidFill>
-                </w14:textFill>
-              </w:rPr>
-            </w:pPr>
-            <w:r>
-              <w:rPr>
-                <w:rStyle w:val="25"/>
-                <w:rFonts w:hint="default" w:cs="Times New Roman"/>
-                <w:b/>
-                <w:bCs/>
-                <w:color w:val="00B0F0"/>
-                <w:kern w:val="0"/>
-                <w:sz w:val="22"/>
-                <w:szCs w:val="22"/>
+              <w:rPr>
+                <w:rFonts w:hint="default"/>
+                <w:color w:val="000000" w:themeColor="text1"/>
+                <w:sz w:val="24"/>
                 <w:lang w:val="en-US"/>
+                <w14:textFill>
+                  <w14:solidFill>
+                    <w14:schemeClr w14:val="tx1"/>
+                  </w14:solidFill>
+                </w14:textFill>
+              </w:rPr>
+            </w:pPr>
+            <w:r>
+              <w:rPr>
+                <w:rFonts w:hint="default"/>
+                <w:color w:val="000000" w:themeColor="text1"/>
+                <w:sz w:val="24"/>
+                <w:lang w:val="en-US"/>
+                <w14:textFill>
+                  <w14:solidFill>
+                    <w14:schemeClr w14:val="tx1"/>
+                  </w14:solidFill>
+                </w14:textFill>
               </w:rPr>
               <w:t>auto_aspen_4</w:t>
             </w:r>
@@ -3123,6 +3330,22 @@
         </w:tc>
       </w:tr>
       <w:tr>
+        <w:tblPrEx>
+          <w:tblBorders>
+            <w:top w:val="single" w:color="000000" w:sz="6" w:space="0"/>
+            <w:left w:val="single" w:color="000000" w:sz="6" w:space="0"/>
+            <w:bottom w:val="single" w:color="000000" w:sz="6" w:space="0"/>
+            <w:right w:val="single" w:color="000000" w:sz="6" w:space="0"/>
+            <w:insideH w:val="single" w:color="000000" w:sz="6" w:space="0"/>
+            <w:insideV w:val="single" w:color="000000" w:sz="6" w:space="0"/>
+          </w:tblBorders>
+          <w:tblCellMar>
+            <w:top w:w="0" w:type="dxa"/>
+            <w:left w:w="0" w:type="dxa"/>
+            <w:bottom w:w="0" w:type="dxa"/>
+            <w:right w:w="0" w:type="dxa"/>
+          </w:tblCellMar>
+        </w:tblPrEx>
         <w:trPr>
           <w:trHeight w:val="288" w:hRule="atLeast"/>
         </w:trPr>
@@ -3198,15 +3421,15 @@
       </w:r>
       <w:r>
         <w:rPr>
-          <w:rStyle w:val="25"/>
-          <w:rFonts w:hint="default" w:cs="Times New Roman"/>
-          <w:b/>
-          <w:bCs/>
-          <w:color w:val="00B0F0"/>
-          <w:kern w:val="0"/>
-          <w:sz w:val="22"/>
-          <w:szCs w:val="22"/>
+          <w:rFonts w:hint="default"/>
+          <w:color w:val="000000" w:themeColor="text1"/>
+          <w:sz w:val="24"/>
           <w:lang w:val="en-US"/>
+          <w14:textFill>
+            <w14:solidFill>
+              <w14:schemeClr w14:val="tx1"/>
+            </w14:solidFill>
+          </w14:textFill>
         </w:rPr>
         <w:t>auto_aspen_8</w:t>
       </w:r>
@@ -3224,17 +3447,31 @@
       </w:r>
       <w:r>
         <w:rPr>
-          <w:rStyle w:val="25"/>
-          <w:rFonts w:hint="default" w:cs="Times New Roman"/>
-          <w:b/>
-          <w:bCs/>
-          <w:color w:val="00B0F0"/>
-          <w:kern w:val="0"/>
-          <w:sz w:val="22"/>
-          <w:szCs w:val="22"/>
+          <w:rFonts w:hint="default"/>
+          <w:color w:val="000000" w:themeColor="text1"/>
+          <w:sz w:val="24"/>
           <w:lang w:val="en-US"/>
+          <w14:textFill>
+            <w14:solidFill>
+              <w14:schemeClr w14:val="tx1"/>
+            </w14:solidFill>
+          </w14:textFill>
         </w:rPr>
         <w:t>auto_aspen_2</w:t>
+      </w:r>
+      <w:r>
+        <w:rPr>
+          <w:rFonts w:hint="eastAsia"/>
+          <w:color w:val="000000" w:themeColor="text1"/>
+          <w:sz w:val="24"/>
+          <w:lang w:val="en-US" w:eastAsia="zh-CN"/>
+          <w14:textFill>
+            <w14:solidFill>
+              <w14:schemeClr w14:val="tx1"/>
+            </w14:solidFill>
+          </w14:textFill>
+        </w:rPr>
+        <w:t xml:space="preserve"> </w:t>
       </w:r>
       <w:r>
         <w:rPr>
@@ -3250,17 +3487,31 @@
       </w:r>
       <w:r>
         <w:rPr>
-          <w:rStyle w:val="25"/>
-          <w:rFonts w:hint="default" w:cs="Times New Roman"/>
-          <w:b/>
-          <w:bCs/>
-          <w:color w:val="00B0F0"/>
-          <w:kern w:val="0"/>
-          <w:sz w:val="22"/>
-          <w:szCs w:val="22"/>
+          <w:rFonts w:hint="default"/>
+          <w:color w:val="000000" w:themeColor="text1"/>
+          <w:sz w:val="24"/>
           <w:lang w:val="en-US"/>
+          <w14:textFill>
+            <w14:solidFill>
+              <w14:schemeClr w14:val="tx1"/>
+            </w14:solidFill>
+          </w14:textFill>
         </w:rPr>
         <w:t>auto_aspen_4</w:t>
+      </w:r>
+      <w:r>
+        <w:rPr>
+          <w:rFonts w:hint="eastAsia"/>
+          <w:color w:val="000000" w:themeColor="text1"/>
+          <w:sz w:val="24"/>
+          <w:lang w:val="en-US" w:eastAsia="zh-CN"/>
+          <w14:textFill>
+            <w14:solidFill>
+              <w14:schemeClr w14:val="tx1"/>
+            </w14:solidFill>
+          </w14:textFill>
+        </w:rPr>
+        <w:t xml:space="preserve"> </w:t>
       </w:r>
       <w:r>
         <w:rPr>
@@ -3276,17 +3527,31 @@
       </w:r>
       <w:r>
         <w:rPr>
-          <w:rStyle w:val="25"/>
-          <w:rFonts w:hint="default" w:cs="Times New Roman"/>
-          <w:b/>
-          <w:bCs/>
-          <w:color w:val="00B0F0"/>
-          <w:kern w:val="0"/>
-          <w:sz w:val="22"/>
-          <w:szCs w:val="22"/>
+          <w:rFonts w:hint="default"/>
+          <w:color w:val="000000" w:themeColor="text1"/>
+          <w:sz w:val="24"/>
           <w:lang w:val="en-US"/>
+          <w14:textFill>
+            <w14:solidFill>
+              <w14:schemeClr w14:val="tx1"/>
+            </w14:solidFill>
+          </w14:textFill>
         </w:rPr>
         <w:t>auto_aspen_5</w:t>
+      </w:r>
+      <w:r>
+        <w:rPr>
+          <w:rFonts w:hint="eastAsia"/>
+          <w:color w:val="000000" w:themeColor="text1"/>
+          <w:sz w:val="24"/>
+          <w:lang w:val="en-US" w:eastAsia="zh-CN"/>
+          <w14:textFill>
+            <w14:solidFill>
+              <w14:schemeClr w14:val="tx1"/>
+            </w14:solidFill>
+          </w14:textFill>
+        </w:rPr>
+        <w:t xml:space="preserve"> </w:t>
       </w:r>
       <w:r>
         <w:rPr>
@@ -3301,6 +3566,8 @@
         </w:rPr>
         <w:t>kW。</w:t>
       </w:r>
+      <w:bookmarkStart w:id="1" w:name="_GoBack"/>
+      <w:bookmarkEnd w:id="1"/>
     </w:p>
     <w:tbl>
       <w:tblPr>
@@ -3327,6 +3594,22 @@
         <w:gridCol w:w="9174"/>
       </w:tblGrid>
       <w:tr>
+        <w:tblPrEx>
+          <w:tblBorders>
+            <w:top w:val="none" w:color="auto" w:sz="0" w:space="0"/>
+            <w:left w:val="none" w:color="auto" w:sz="0" w:space="0"/>
+            <w:bottom w:val="none" w:color="auto" w:sz="0" w:space="0"/>
+            <w:right w:val="none" w:color="auto" w:sz="0" w:space="0"/>
+            <w:insideH w:val="none" w:color="auto" w:sz="0" w:space="0"/>
+            <w:insideV w:val="none" w:color="auto" w:sz="0" w:space="0"/>
+          </w:tblBorders>
+          <w:tblCellMar>
+            <w:top w:w="0" w:type="dxa"/>
+            <w:left w:w="108" w:type="dxa"/>
+            <w:bottom w:w="0" w:type="dxa"/>
+            <w:right w:w="108" w:type="dxa"/>
+          </w:tblCellMar>
+        </w:tblPrEx>
         <w:tc>
           <w:tcPr>
             <w:tcW w:w="9174" w:type="dxa"/>
@@ -3349,29 +3632,29 @@
             </w:pPr>
             <w:r>
               <w:rPr>
-                <w:rStyle w:val="25"/>
-                <w:rFonts w:hint="default" w:cs="Times New Roman"/>
-                <w:b/>
-                <w:bCs/>
-                <w:color w:val="00B0F0"/>
-                <w:kern w:val="0"/>
-                <w:sz w:val="22"/>
-                <w:szCs w:val="22"/>
+                <w:rFonts w:hint="default"/>
+                <w:color w:val="000000" w:themeColor="text1"/>
+                <w:sz w:val="24"/>
                 <w:lang w:val="en-US"/>
+                <w14:textFill>
+                  <w14:solidFill>
+                    <w14:schemeClr w14:val="tx1"/>
+                  </w14:solidFill>
+                </w14:textFill>
               </w:rPr>
               <w:t>auto_aspen_image</w:t>
             </w:r>
             <w:r>
               <w:rPr>
-                <w:rStyle w:val="25"/>
-                <w:rFonts w:hint="default" w:eastAsia="等线" w:cs="Times New Roman"/>
-                <w:b/>
-                <w:bCs/>
-                <w:color w:val="00B0F0"/>
-                <w:kern w:val="0"/>
-                <w:sz w:val="22"/>
-                <w:szCs w:val="22"/>
+                <w:rFonts w:hint="default"/>
+                <w:color w:val="000000" w:themeColor="text1"/>
+                <w:sz w:val="24"/>
                 <w:lang w:val="en-US" w:eastAsia="zh-CN"/>
+                <w14:textFill>
+                  <w14:solidFill>
+                    <w14:schemeClr w14:val="tx1"/>
+                  </w14:solidFill>
+                </w14:textFill>
               </w:rPr>
               <w:t>_1</w:t>
             </w:r>
@@ -3379,6 +3662,22 @@
         </w:tc>
       </w:tr>
       <w:tr>
+        <w:tblPrEx>
+          <w:tblBorders>
+            <w:top w:val="none" w:color="auto" w:sz="0" w:space="0"/>
+            <w:left w:val="none" w:color="auto" w:sz="0" w:space="0"/>
+            <w:bottom w:val="none" w:color="auto" w:sz="0" w:space="0"/>
+            <w:right w:val="none" w:color="auto" w:sz="0" w:space="0"/>
+            <w:insideH w:val="none" w:color="auto" w:sz="0" w:space="0"/>
+            <w:insideV w:val="none" w:color="auto" w:sz="0" w:space="0"/>
+          </w:tblBorders>
+          <w:tblCellMar>
+            <w:top w:w="0" w:type="dxa"/>
+            <w:left w:w="108" w:type="dxa"/>
+            <w:bottom w:w="0" w:type="dxa"/>
+            <w:right w:w="108" w:type="dxa"/>
+          </w:tblCellMar>
+        </w:tblPrEx>
         <w:tc>
           <w:tcPr>
             <w:tcW w:w="9174" w:type="dxa"/>
@@ -3617,6 +3916,22 @@
         <w:gridCol w:w="4757"/>
       </w:tblGrid>
       <w:tr>
+        <w:tblPrEx>
+          <w:tblBorders>
+            <w:top w:val="single" w:color="auto" w:sz="4" w:space="0"/>
+            <w:left w:val="single" w:color="auto" w:sz="4" w:space="0"/>
+            <w:bottom w:val="single" w:color="auto" w:sz="4" w:space="0"/>
+            <w:right w:val="single" w:color="auto" w:sz="4" w:space="0"/>
+            <w:insideH w:val="single" w:color="auto" w:sz="4" w:space="0"/>
+            <w:insideV w:val="single" w:color="auto" w:sz="4" w:space="0"/>
+          </w:tblBorders>
+          <w:tblCellMar>
+            <w:top w:w="0" w:type="dxa"/>
+            <w:left w:w="108" w:type="dxa"/>
+            <w:bottom w:w="0" w:type="dxa"/>
+            <w:right w:w="108" w:type="dxa"/>
+          </w:tblCellMar>
+        </w:tblPrEx>
         <w:trPr>
           <w:trHeight w:val="390" w:hRule="atLeast"/>
           <w:jc w:val="center"/>
@@ -3643,43 +3958,43 @@
             </w:pPr>
             <w:r>
               <w:rPr>
-                <w:rStyle w:val="25"/>
-                <w:rFonts w:hint="default" w:cs="Times New Roman"/>
-                <w:b/>
-                <w:bCs/>
-                <w:color w:val="00B0F0"/>
-                <w:kern w:val="0"/>
-                <w:sz w:val="22"/>
-                <w:szCs w:val="22"/>
+                <w:rFonts w:hint="default"/>
+                <w:color w:val="000000" w:themeColor="text1"/>
+                <w:sz w:val="24"/>
                 <w:lang w:val="en-US"/>
+                <w14:textFill>
+                  <w14:solidFill>
+                    <w14:schemeClr w14:val="tx1"/>
+                  </w14:solidFill>
+                </w14:textFill>
               </w:rPr>
               <w:t>auto_aspen_</w:t>
             </w:r>
             <w:r>
               <w:rPr>
-                <w:rStyle w:val="25"/>
-                <w:rFonts w:hint="eastAsia" w:eastAsia="等线" w:cs="Times New Roman"/>
-                <w:b/>
-                <w:bCs/>
-                <w:color w:val="00B0F0"/>
-                <w:kern w:val="0"/>
-                <w:sz w:val="22"/>
-                <w:szCs w:val="22"/>
+                <w:rFonts w:hint="eastAsia"/>
+                <w:color w:val="000000" w:themeColor="text1"/>
+                <w:sz w:val="24"/>
                 <w:lang w:val="en-US" w:eastAsia="zh-CN"/>
+                <w14:textFill>
+                  <w14:solidFill>
+                    <w14:schemeClr w14:val="tx1"/>
+                  </w14:solidFill>
+                </w14:textFill>
               </w:rPr>
               <w:t>2</w:t>
             </w:r>
             <w:r>
               <w:rPr>
-                <w:rStyle w:val="25"/>
-                <w:rFonts w:hint="default" w:eastAsia="等线" w:cs="Times New Roman"/>
-                <w:b/>
-                <w:bCs/>
-                <w:color w:val="00B0F0"/>
-                <w:kern w:val="0"/>
-                <w:sz w:val="22"/>
-                <w:szCs w:val="22"/>
+                <w:rFonts w:hint="default"/>
+                <w:color w:val="000000" w:themeColor="text1"/>
+                <w:sz w:val="24"/>
                 <w:lang w:val="en-US" w:eastAsia="zh-CN"/>
+                <w14:textFill>
+                  <w14:solidFill>
+                    <w14:schemeClr w14:val="tx1"/>
+                  </w14:solidFill>
+                </w14:textFill>
               </w:rPr>
               <w:t>6</w:t>
             </w:r>
@@ -3712,6 +4027,22 @@
         </w:tc>
       </w:tr>
       <w:tr>
+        <w:tblPrEx>
+          <w:tblBorders>
+            <w:top w:val="single" w:color="auto" w:sz="4" w:space="0"/>
+            <w:left w:val="single" w:color="auto" w:sz="4" w:space="0"/>
+            <w:bottom w:val="single" w:color="auto" w:sz="4" w:space="0"/>
+            <w:right w:val="single" w:color="auto" w:sz="4" w:space="0"/>
+            <w:insideH w:val="single" w:color="auto" w:sz="4" w:space="0"/>
+            <w:insideV w:val="single" w:color="auto" w:sz="4" w:space="0"/>
+          </w:tblBorders>
+          <w:tblCellMar>
+            <w:top w:w="0" w:type="dxa"/>
+            <w:left w:w="108" w:type="dxa"/>
+            <w:bottom w:w="0" w:type="dxa"/>
+            <w:right w:w="108" w:type="dxa"/>
+          </w:tblCellMar>
+        </w:tblPrEx>
         <w:trPr>
           <w:trHeight w:val="390" w:hRule="atLeast"/>
           <w:jc w:val="center"/>
@@ -3791,10 +4122,8 @@
           <w:p>
             <w:pPr>
               <w:spacing w:line="276" w:lineRule="auto"/>
-              <w:jc w:val="left"/>
-              <w:rPr>
-                <w:b/>
-                <w:bCs/>
+              <w:jc w:val="center"/>
+              <w:rPr>
                 <w:color w:val="000000" w:themeColor="text1"/>
                 <w:sz w:val="24"/>
                 <w14:textFill>
@@ -3820,6 +4149,22 @@
         </w:tc>
       </w:tr>
       <w:tr>
+        <w:tblPrEx>
+          <w:tblBorders>
+            <w:top w:val="single" w:color="auto" w:sz="4" w:space="0"/>
+            <w:left w:val="single" w:color="auto" w:sz="4" w:space="0"/>
+            <w:bottom w:val="single" w:color="auto" w:sz="4" w:space="0"/>
+            <w:right w:val="single" w:color="auto" w:sz="4" w:space="0"/>
+            <w:insideH w:val="single" w:color="auto" w:sz="4" w:space="0"/>
+            <w:insideV w:val="single" w:color="auto" w:sz="4" w:space="0"/>
+          </w:tblBorders>
+          <w:tblCellMar>
+            <w:top w:w="0" w:type="dxa"/>
+            <w:left w:w="108" w:type="dxa"/>
+            <w:bottom w:w="0" w:type="dxa"/>
+            <w:right w:w="108" w:type="dxa"/>
+          </w:tblCellMar>
+        </w:tblPrEx>
         <w:trPr>
           <w:trHeight w:val="390" w:hRule="atLeast"/>
           <w:jc w:val="center"/>
@@ -3887,7 +4232,7 @@
           <w:p>
             <w:pPr>
               <w:spacing w:line="276" w:lineRule="auto"/>
-              <w:jc w:val="left"/>
+              <w:jc w:val="center"/>
               <w:rPr>
                 <w:rFonts w:hint="default"/>
                 <w:color w:val="000000" w:themeColor="text1"/>
@@ -3902,15 +4247,15 @@
             </w:pPr>
             <w:r>
               <w:rPr>
-                <w:rStyle w:val="25"/>
-                <w:rFonts w:hint="default" w:cs="Times New Roman"/>
-                <w:b/>
-                <w:bCs/>
-                <w:color w:val="00B0F0"/>
-                <w:kern w:val="0"/>
-                <w:sz w:val="22"/>
-                <w:szCs w:val="22"/>
+                <w:rFonts w:hint="default"/>
+                <w:color w:val="000000" w:themeColor="text1"/>
+                <w:sz w:val="24"/>
                 <w:lang w:val="en-US"/>
+                <w14:textFill>
+                  <w14:solidFill>
+                    <w14:schemeClr w14:val="tx1"/>
+                  </w14:solidFill>
+                </w14:textFill>
               </w:rPr>
               <w:t>auto_aspen_6</w:t>
             </w:r>
@@ -3918,6 +4263,22 @@
         </w:tc>
       </w:tr>
       <w:tr>
+        <w:tblPrEx>
+          <w:tblBorders>
+            <w:top w:val="single" w:color="auto" w:sz="4" w:space="0"/>
+            <w:left w:val="single" w:color="auto" w:sz="4" w:space="0"/>
+            <w:bottom w:val="single" w:color="auto" w:sz="4" w:space="0"/>
+            <w:right w:val="single" w:color="auto" w:sz="4" w:space="0"/>
+            <w:insideH w:val="single" w:color="auto" w:sz="4" w:space="0"/>
+            <w:insideV w:val="single" w:color="auto" w:sz="4" w:space="0"/>
+          </w:tblBorders>
+          <w:tblCellMar>
+            <w:top w:w="0" w:type="dxa"/>
+            <w:left w:w="108" w:type="dxa"/>
+            <w:bottom w:w="0" w:type="dxa"/>
+            <w:right w:w="108" w:type="dxa"/>
+          </w:tblCellMar>
+        </w:tblPrEx>
         <w:trPr>
           <w:trHeight w:val="390" w:hRule="atLeast"/>
           <w:jc w:val="center"/>
@@ -3985,12 +4346,11 @@
           <w:p>
             <w:pPr>
               <w:spacing w:line="276" w:lineRule="auto"/>
-              <w:jc w:val="left"/>
+              <w:jc w:val="center"/>
               <w:rPr>
                 <w:rFonts w:hint="default"/>
                 <w:color w:val="000000" w:themeColor="text1"/>
                 <w:sz w:val="24"/>
-                <w:highlight w:val="yellow"/>
                 <w:lang w:val="en-US"/>
                 <w14:textFill>
                   <w14:solidFill>
@@ -4001,15 +4361,15 @@
             </w:pPr>
             <w:r>
               <w:rPr>
-                <w:rStyle w:val="25"/>
-                <w:rFonts w:hint="default" w:cs="Times New Roman"/>
-                <w:b/>
-                <w:bCs/>
-                <w:color w:val="00B0F0"/>
-                <w:kern w:val="0"/>
-                <w:sz w:val="22"/>
-                <w:szCs w:val="22"/>
+                <w:rFonts w:hint="default"/>
+                <w:color w:val="000000" w:themeColor="text1"/>
+                <w:sz w:val="24"/>
                 <w:lang w:val="en-US"/>
+                <w14:textFill>
+                  <w14:solidFill>
+                    <w14:schemeClr w14:val="tx1"/>
+                  </w14:solidFill>
+                </w14:textFill>
               </w:rPr>
               <w:t>auto_aspen_7</w:t>
             </w:r>
@@ -4017,6 +4377,22 @@
         </w:tc>
       </w:tr>
       <w:tr>
+        <w:tblPrEx>
+          <w:tblBorders>
+            <w:top w:val="single" w:color="auto" w:sz="4" w:space="0"/>
+            <w:left w:val="single" w:color="auto" w:sz="4" w:space="0"/>
+            <w:bottom w:val="single" w:color="auto" w:sz="4" w:space="0"/>
+            <w:right w:val="single" w:color="auto" w:sz="4" w:space="0"/>
+            <w:insideH w:val="single" w:color="auto" w:sz="4" w:space="0"/>
+            <w:insideV w:val="single" w:color="auto" w:sz="4" w:space="0"/>
+          </w:tblBorders>
+          <w:tblCellMar>
+            <w:top w:w="0" w:type="dxa"/>
+            <w:left w:w="108" w:type="dxa"/>
+            <w:bottom w:w="0" w:type="dxa"/>
+            <w:right w:w="108" w:type="dxa"/>
+          </w:tblCellMar>
+        </w:tblPrEx>
         <w:trPr>
           <w:trHeight w:val="390" w:hRule="atLeast"/>
           <w:jc w:val="center"/>
@@ -4084,7 +4460,7 @@
           <w:p>
             <w:pPr>
               <w:spacing w:line="276" w:lineRule="auto"/>
-              <w:jc w:val="left"/>
+              <w:jc w:val="center"/>
               <w:rPr>
                 <w:rFonts w:hint="default"/>
                 <w:color w:val="000000" w:themeColor="text1"/>
@@ -4099,15 +4475,15 @@
             </w:pPr>
             <w:r>
               <w:rPr>
-                <w:rStyle w:val="25"/>
-                <w:rFonts w:hint="default" w:cs="Times New Roman"/>
-                <w:b/>
-                <w:bCs/>
-                <w:color w:val="00B0F0"/>
-                <w:kern w:val="0"/>
-                <w:sz w:val="22"/>
-                <w:szCs w:val="22"/>
+                <w:rFonts w:hint="default"/>
+                <w:color w:val="000000" w:themeColor="text1"/>
+                <w:sz w:val="24"/>
                 <w:lang w:val="en-US"/>
+                <w14:textFill>
+                  <w14:solidFill>
+                    <w14:schemeClr w14:val="tx1"/>
+                  </w14:solidFill>
+                </w14:textFill>
               </w:rPr>
               <w:t>auto_aspen_8</w:t>
             </w:r>
@@ -4115,6 +4491,22 @@
         </w:tc>
       </w:tr>
       <w:tr>
+        <w:tblPrEx>
+          <w:tblBorders>
+            <w:top w:val="single" w:color="auto" w:sz="4" w:space="0"/>
+            <w:left w:val="single" w:color="auto" w:sz="4" w:space="0"/>
+            <w:bottom w:val="single" w:color="auto" w:sz="4" w:space="0"/>
+            <w:right w:val="single" w:color="auto" w:sz="4" w:space="0"/>
+            <w:insideH w:val="single" w:color="auto" w:sz="4" w:space="0"/>
+            <w:insideV w:val="single" w:color="auto" w:sz="4" w:space="0"/>
+          </w:tblBorders>
+          <w:tblCellMar>
+            <w:top w:w="0" w:type="dxa"/>
+            <w:left w:w="108" w:type="dxa"/>
+            <w:bottom w:w="0" w:type="dxa"/>
+            <w:right w:w="108" w:type="dxa"/>
+          </w:tblCellMar>
+        </w:tblPrEx>
         <w:trPr>
           <w:trHeight w:val="390" w:hRule="atLeast"/>
           <w:jc w:val="center"/>
@@ -4182,7 +4574,7 @@
           <w:p>
             <w:pPr>
               <w:spacing w:line="276" w:lineRule="auto"/>
-              <w:jc w:val="left"/>
+              <w:jc w:val="center"/>
               <w:rPr>
                 <w:color w:val="000000" w:themeColor="text1"/>
                 <w:sz w:val="24"/>
@@ -4209,6 +4601,22 @@
         </w:tc>
       </w:tr>
       <w:tr>
+        <w:tblPrEx>
+          <w:tblBorders>
+            <w:top w:val="single" w:color="auto" w:sz="4" w:space="0"/>
+            <w:left w:val="single" w:color="auto" w:sz="4" w:space="0"/>
+            <w:bottom w:val="single" w:color="auto" w:sz="4" w:space="0"/>
+            <w:right w:val="single" w:color="auto" w:sz="4" w:space="0"/>
+            <w:insideH w:val="single" w:color="auto" w:sz="4" w:space="0"/>
+            <w:insideV w:val="single" w:color="auto" w:sz="4" w:space="0"/>
+          </w:tblBorders>
+          <w:tblCellMar>
+            <w:top w:w="0" w:type="dxa"/>
+            <w:left w:w="108" w:type="dxa"/>
+            <w:bottom w:w="0" w:type="dxa"/>
+            <w:right w:w="108" w:type="dxa"/>
+          </w:tblCellMar>
+        </w:tblPrEx>
         <w:trPr>
           <w:trHeight w:val="390" w:hRule="atLeast"/>
           <w:jc w:val="center"/>
@@ -4276,7 +4684,7 @@
           <w:p>
             <w:pPr>
               <w:spacing w:line="276" w:lineRule="auto"/>
-              <w:jc w:val="left"/>
+              <w:jc w:val="center"/>
               <w:rPr>
                 <w:color w:val="000000" w:themeColor="text1"/>
                 <w:sz w:val="24"/>
@@ -4303,6 +4711,22 @@
         </w:tc>
       </w:tr>
       <w:tr>
+        <w:tblPrEx>
+          <w:tblBorders>
+            <w:top w:val="single" w:color="auto" w:sz="4" w:space="0"/>
+            <w:left w:val="single" w:color="auto" w:sz="4" w:space="0"/>
+            <w:bottom w:val="single" w:color="auto" w:sz="4" w:space="0"/>
+            <w:right w:val="single" w:color="auto" w:sz="4" w:space="0"/>
+            <w:insideH w:val="single" w:color="auto" w:sz="4" w:space="0"/>
+            <w:insideV w:val="single" w:color="auto" w:sz="4" w:space="0"/>
+          </w:tblBorders>
+          <w:tblCellMar>
+            <w:top w:w="0" w:type="dxa"/>
+            <w:left w:w="108" w:type="dxa"/>
+            <w:bottom w:w="0" w:type="dxa"/>
+            <w:right w:w="108" w:type="dxa"/>
+          </w:tblCellMar>
+        </w:tblPrEx>
         <w:trPr>
           <w:trHeight w:val="390" w:hRule="atLeast"/>
           <w:jc w:val="center"/>
@@ -4370,7 +4794,7 @@
           <w:p>
             <w:pPr>
               <w:spacing w:line="276" w:lineRule="auto"/>
-              <w:jc w:val="left"/>
+              <w:jc w:val="center"/>
               <w:rPr>
                 <w:color w:val="000000" w:themeColor="text1"/>
                 <w:sz w:val="24"/>
@@ -4397,6 +4821,22 @@
         </w:tc>
       </w:tr>
       <w:tr>
+        <w:tblPrEx>
+          <w:tblBorders>
+            <w:top w:val="single" w:color="auto" w:sz="4" w:space="0"/>
+            <w:left w:val="single" w:color="auto" w:sz="4" w:space="0"/>
+            <w:bottom w:val="single" w:color="auto" w:sz="4" w:space="0"/>
+            <w:right w:val="single" w:color="auto" w:sz="4" w:space="0"/>
+            <w:insideH w:val="single" w:color="auto" w:sz="4" w:space="0"/>
+            <w:insideV w:val="single" w:color="auto" w:sz="4" w:space="0"/>
+          </w:tblBorders>
+          <w:tblCellMar>
+            <w:top w:w="0" w:type="dxa"/>
+            <w:left w:w="108" w:type="dxa"/>
+            <w:bottom w:w="0" w:type="dxa"/>
+            <w:right w:w="108" w:type="dxa"/>
+          </w:tblCellMar>
+        </w:tblPrEx>
         <w:trPr>
           <w:trHeight w:val="390" w:hRule="atLeast"/>
           <w:jc w:val="center"/>
@@ -4464,7 +4904,7 @@
           <w:p>
             <w:pPr>
               <w:spacing w:line="276" w:lineRule="auto"/>
-              <w:jc w:val="left"/>
+              <w:jc w:val="center"/>
               <w:rPr>
                 <w:color w:val="000000" w:themeColor="text1"/>
                 <w:sz w:val="24"/>
@@ -4491,6 +4931,22 @@
         </w:tc>
       </w:tr>
       <w:tr>
+        <w:tblPrEx>
+          <w:tblBorders>
+            <w:top w:val="single" w:color="auto" w:sz="4" w:space="0"/>
+            <w:left w:val="single" w:color="auto" w:sz="4" w:space="0"/>
+            <w:bottom w:val="single" w:color="auto" w:sz="4" w:space="0"/>
+            <w:right w:val="single" w:color="auto" w:sz="4" w:space="0"/>
+            <w:insideH w:val="single" w:color="auto" w:sz="4" w:space="0"/>
+            <w:insideV w:val="single" w:color="auto" w:sz="4" w:space="0"/>
+          </w:tblBorders>
+          <w:tblCellMar>
+            <w:top w:w="0" w:type="dxa"/>
+            <w:left w:w="108" w:type="dxa"/>
+            <w:bottom w:w="0" w:type="dxa"/>
+            <w:right w:w="108" w:type="dxa"/>
+          </w:tblCellMar>
+        </w:tblPrEx>
         <w:trPr>
           <w:trHeight w:val="390" w:hRule="atLeast"/>
           <w:jc w:val="center"/>
@@ -4558,7 +5014,7 @@
           <w:p>
             <w:pPr>
               <w:spacing w:line="276" w:lineRule="auto"/>
-              <w:jc w:val="left"/>
+              <w:jc w:val="center"/>
               <w:rPr>
                 <w:color w:val="000000" w:themeColor="text1"/>
                 <w:sz w:val="24"/>
@@ -4585,6 +5041,22 @@
         </w:tc>
       </w:tr>
       <w:tr>
+        <w:tblPrEx>
+          <w:tblBorders>
+            <w:top w:val="single" w:color="auto" w:sz="4" w:space="0"/>
+            <w:left w:val="single" w:color="auto" w:sz="4" w:space="0"/>
+            <w:bottom w:val="single" w:color="auto" w:sz="4" w:space="0"/>
+            <w:right w:val="single" w:color="auto" w:sz="4" w:space="0"/>
+            <w:insideH w:val="single" w:color="auto" w:sz="4" w:space="0"/>
+            <w:insideV w:val="single" w:color="auto" w:sz="4" w:space="0"/>
+          </w:tblBorders>
+          <w:tblCellMar>
+            <w:top w:w="0" w:type="dxa"/>
+            <w:left w:w="108" w:type="dxa"/>
+            <w:bottom w:w="0" w:type="dxa"/>
+            <w:right w:w="108" w:type="dxa"/>
+          </w:tblCellMar>
+        </w:tblPrEx>
         <w:trPr>
           <w:trHeight w:val="390" w:hRule="atLeast"/>
           <w:jc w:val="center"/>
@@ -4679,28 +5151,28 @@
           <w:p>
             <w:pPr>
               <w:spacing w:line="276" w:lineRule="auto"/>
-              <w:jc w:val="left"/>
-              <w:rPr>
-                <w:color w:val="000000" w:themeColor="text1"/>
-                <w:sz w:val="24"/>
-                <w14:textFill>
-                  <w14:solidFill>
-                    <w14:schemeClr w14:val="tx1"/>
-                  </w14:solidFill>
-                </w14:textFill>
-              </w:rPr>
-            </w:pPr>
-            <w:r>
-              <w:rPr>
-                <w:rStyle w:val="25"/>
-                <w:rFonts w:hint="default" w:cs="Times New Roman"/>
-                <w:b/>
-                <w:bCs/>
-                <w:color w:val="00B0F0"/>
-                <w:kern w:val="0"/>
-                <w:sz w:val="22"/>
-                <w:szCs w:val="22"/>
+              <w:jc w:val="center"/>
+              <w:rPr>
+                <w:color w:val="000000" w:themeColor="text1"/>
+                <w:sz w:val="24"/>
+                <w14:textFill>
+                  <w14:solidFill>
+                    <w14:schemeClr w14:val="tx1"/>
+                  </w14:solidFill>
+                </w14:textFill>
+              </w:rPr>
+            </w:pPr>
+            <w:r>
+              <w:rPr>
+                <w:rFonts w:hint="default"/>
+                <w:color w:val="000000" w:themeColor="text1"/>
+                <w:sz w:val="24"/>
                 <w:lang w:val="en-US"/>
+                <w14:textFill>
+                  <w14:solidFill>
+                    <w14:schemeClr w14:val="tx1"/>
+                  </w14:solidFill>
+                </w14:textFill>
               </w:rPr>
               <w:t>auto_aspen_1</w:t>
             </w:r>
@@ -4708,6 +5180,22 @@
         </w:tc>
       </w:tr>
       <w:tr>
+        <w:tblPrEx>
+          <w:tblBorders>
+            <w:top w:val="single" w:color="auto" w:sz="4" w:space="0"/>
+            <w:left w:val="single" w:color="auto" w:sz="4" w:space="0"/>
+            <w:bottom w:val="single" w:color="auto" w:sz="4" w:space="0"/>
+            <w:right w:val="single" w:color="auto" w:sz="4" w:space="0"/>
+            <w:insideH w:val="single" w:color="auto" w:sz="4" w:space="0"/>
+            <w:insideV w:val="single" w:color="auto" w:sz="4" w:space="0"/>
+          </w:tblBorders>
+          <w:tblCellMar>
+            <w:top w:w="0" w:type="dxa"/>
+            <w:left w:w="108" w:type="dxa"/>
+            <w:bottom w:w="0" w:type="dxa"/>
+            <w:right w:w="108" w:type="dxa"/>
+          </w:tblCellMar>
+        </w:tblPrEx>
         <w:trPr>
           <w:trHeight w:val="390" w:hRule="atLeast"/>
           <w:jc w:val="center"/>
@@ -4792,7 +5280,47 @@
           <w:p>
             <w:pPr>
               <w:spacing w:line="276" w:lineRule="auto"/>
-              <w:jc w:val="left"/>
+              <w:jc w:val="center"/>
+              <w:rPr>
+                <w:rFonts w:hint="eastAsia"/>
+                <w:color w:val="000000" w:themeColor="text1"/>
+                <w:sz w:val="24"/>
+                <w:lang w:val="en-US" w:eastAsia="zh-CN"/>
+                <w14:textFill>
+                  <w14:solidFill>
+                    <w14:schemeClr w14:val="tx1"/>
+                  </w14:solidFill>
+                </w14:textFill>
+              </w:rPr>
+            </w:pPr>
+            <w:r>
+              <w:rPr>
+                <w:color w:val="000000" w:themeColor="text1"/>
+                <w:sz w:val="24"/>
+                <w14:textFill>
+                  <w14:solidFill>
+                    <w14:schemeClr w14:val="tx1"/>
+                  </w14:solidFill>
+                </w14:textFill>
+              </w:rPr>
+              <w:fldChar w:fldCharType="begin"/>
+            </w:r>
+            <w:r>
+              <w:instrText xml:space="preserve"> LINK Excel.Sheet.12 E:\\2.项目经理\\4.工艺透平\\天然气膨胀机\\20250316中海油\\RE-Expander\\Selection-mod1.xlsx 输入输出!R5C10 \a \t  \* MERGEFORMAT</w:instrText>
+            </w:r>
+            <w:r>
+              <w:rPr>
+                <w:color w:val="000000" w:themeColor="text1"/>
+                <w:sz w:val="24"/>
+                <w14:textFill>
+                  <w14:solidFill>
+                    <w14:schemeClr w14:val="tx1"/>
+                  </w14:solidFill>
+                </w14:textFill>
+              </w:rPr>
+              <w:fldChar w:fldCharType="separate"/>
+            </w:r>
+            <w:r>
               <w:rPr>
                 <w:rFonts w:hint="default"/>
                 <w:color w:val="000000" w:themeColor="text1"/>
@@ -4804,101 +5332,62 @@
                   </w14:solidFill>
                 </w14:textFill>
               </w:rPr>
-            </w:pPr>
-            <w:r>
-              <w:rPr>
-                <w:color w:val="000000" w:themeColor="text1"/>
-                <w:sz w:val="24"/>
-                <w14:textFill>
-                  <w14:solidFill>
-                    <w14:schemeClr w14:val="tx1"/>
-                  </w14:solidFill>
-                </w14:textFill>
-              </w:rPr>
-              <w:fldChar w:fldCharType="begin"/>
-            </w:r>
-            <w:r>
-              <w:rPr>
-                <w:color w:val="000000" w:themeColor="text1"/>
-                <w:sz w:val="24"/>
-                <w14:textFill>
-                  <w14:solidFill>
-                    <w14:schemeClr w14:val="tx1"/>
-                  </w14:solidFill>
-                </w14:textFill>
-              </w:rPr>
-              <w:instrText xml:space="preserve"> LINK Excel.Sheet.12</w:instrText>
+              <w:t>auto_aspen_2</w:t>
             </w:r>
             <w:r>
               <w:rPr>
                 <w:rFonts w:hint="eastAsia"/>
                 <w:color w:val="000000" w:themeColor="text1"/>
                 <w:sz w:val="24"/>
-                <w14:textFill>
-                  <w14:solidFill>
-                    <w14:schemeClr w14:val="tx1"/>
-                  </w14:solidFill>
-                </w14:textFill>
-              </w:rPr>
-              <w:instrText xml:space="preserve"> E:\\2.项目经理\\4.工艺透平\\天然气膨胀机\\20250316中海油\\RE-Expander\\Selection-mod1.xlsx 输入输出!R5C10 </w:instrText>
-            </w:r>
-            <w:r>
-              <w:rPr>
-                <w:color w:val="000000" w:themeColor="text1"/>
-                <w:sz w:val="24"/>
-                <w14:textFill>
-                  <w14:solidFill>
-                    <w14:schemeClr w14:val="tx1"/>
-                  </w14:solidFill>
-                </w14:textFill>
-              </w:rPr>
-              <w:instrText xml:space="preserve">\a \t </w:instrText>
-            </w:r>
-            <w:r>
-              <w:rPr>
-                <w:color w:val="000000" w:themeColor="text1"/>
-                <w:sz w:val="24"/>
-                <w14:textFill>
-                  <w14:solidFill>
-                    <w14:schemeClr w14:val="tx1"/>
-                  </w14:solidFill>
-                </w14:textFill>
-              </w:rPr>
-              <w:fldChar w:fldCharType="separate"/>
-            </w:r>
-            <w:r>
-              <w:rPr>
-                <w:rStyle w:val="25"/>
-                <w:rFonts w:hint="default" w:cs="Times New Roman"/>
-                <w:b/>
-                <w:bCs/>
-                <w:color w:val="00B0F0"/>
-                <w:kern w:val="0"/>
-                <w:sz w:val="22"/>
-                <w:szCs w:val="22"/>
+                <w:lang w:val="en-US" w:eastAsia="zh-CN"/>
+                <w14:textFill>
+                  <w14:solidFill>
+                    <w14:schemeClr w14:val="tx1"/>
+                  </w14:solidFill>
+                </w14:textFill>
+              </w:rPr>
+              <w:t>7</w:t>
+            </w:r>
+            <w:r>
+              <w:rPr>
+                <w:rFonts w:hint="eastAsia"/>
+                <w:color w:val="000000" w:themeColor="text1"/>
+                <w:sz w:val="24"/>
+                <w14:textFill>
+                  <w14:solidFill>
+                    <w14:schemeClr w14:val="tx1"/>
+                  </w14:solidFill>
+                </w14:textFill>
+              </w:rPr>
+              <w:t>/</w:t>
+            </w:r>
+            <w:r>
+              <w:rPr>
+                <w:rFonts w:hint="default"/>
+                <w:color w:val="000000" w:themeColor="text1"/>
+                <w:sz w:val="24"/>
                 <w:lang w:val="en-US"/>
+                <w14:textFill>
+                  <w14:solidFill>
+                    <w14:schemeClr w14:val="tx1"/>
+                  </w14:solidFill>
+                </w14:textFill>
               </w:rPr>
               <w:t>auto_aspen_2</w:t>
             </w:r>
             <w:r>
               <w:rPr>
                 <w:rFonts w:hint="eastAsia"/>
-              </w:rPr>
-              <w:t>/</w:t>
-            </w:r>
-            <w:r>
-              <w:rPr>
-                <w:rStyle w:val="25"/>
-                <w:rFonts w:hint="default" w:cs="Times New Roman"/>
-                <w:b/>
-                <w:bCs/>
-                <w:color w:val="00B0F0"/>
-                <w:kern w:val="0"/>
-                <w:sz w:val="22"/>
-                <w:szCs w:val="22"/>
-                <w:lang w:val="en-US"/>
-              </w:rPr>
-              <w:t>auto_aspen_4</w:t>
+                <w:color w:val="000000" w:themeColor="text1"/>
+                <w:sz w:val="24"/>
+                <w:lang w:val="en-US" w:eastAsia="zh-CN"/>
+                <w14:textFill>
+                  <w14:solidFill>
+                    <w14:schemeClr w14:val="tx1"/>
+                  </w14:solidFill>
+                </w14:textFill>
+              </w:rPr>
+              <w:t>8</w:t>
             </w:r>
             <w:r>
               <w:rPr>
@@ -4916,6 +5405,22 @@
         </w:tc>
       </w:tr>
       <w:tr>
+        <w:tblPrEx>
+          <w:tblBorders>
+            <w:top w:val="single" w:color="auto" w:sz="4" w:space="0"/>
+            <w:left w:val="single" w:color="auto" w:sz="4" w:space="0"/>
+            <w:bottom w:val="single" w:color="auto" w:sz="4" w:space="0"/>
+            <w:right w:val="single" w:color="auto" w:sz="4" w:space="0"/>
+            <w:insideH w:val="single" w:color="auto" w:sz="4" w:space="0"/>
+            <w:insideV w:val="single" w:color="auto" w:sz="4" w:space="0"/>
+          </w:tblBorders>
+          <w:tblCellMar>
+            <w:top w:w="0" w:type="dxa"/>
+            <w:left w:w="108" w:type="dxa"/>
+            <w:bottom w:w="0" w:type="dxa"/>
+            <w:right w:w="108" w:type="dxa"/>
+          </w:tblCellMar>
+        </w:tblPrEx>
         <w:trPr>
           <w:trHeight w:val="390" w:hRule="atLeast"/>
           <w:jc w:val="center"/>
@@ -4984,7 +5489,7 @@
           <w:p>
             <w:pPr>
               <w:spacing w:line="276" w:lineRule="auto"/>
-              <w:jc w:val="left"/>
+              <w:jc w:val="center"/>
               <w:rPr>
                 <w:rFonts w:hint="default"/>
                 <w:color w:val="000000" w:themeColor="text1"/>
@@ -4999,15 +5504,15 @@
             </w:pPr>
             <w:r>
               <w:rPr>
-                <w:rStyle w:val="25"/>
-                <w:rFonts w:hint="default" w:cs="Times New Roman"/>
-                <w:b/>
-                <w:bCs/>
-                <w:color w:val="00B0F0"/>
-                <w:kern w:val="0"/>
-                <w:sz w:val="22"/>
-                <w:szCs w:val="22"/>
+                <w:rFonts w:hint="default"/>
+                <w:color w:val="000000" w:themeColor="text1"/>
+                <w:sz w:val="24"/>
                 <w:lang w:val="en-US"/>
+                <w14:textFill>
+                  <w14:solidFill>
+                    <w14:schemeClr w14:val="tx1"/>
+                  </w14:solidFill>
+                </w14:textFill>
               </w:rPr>
               <w:t>auto_aspen_3</w:t>
             </w:r>
@@ -5015,6 +5520,22 @@
         </w:tc>
       </w:tr>
       <w:tr>
+        <w:tblPrEx>
+          <w:tblBorders>
+            <w:top w:val="single" w:color="auto" w:sz="4" w:space="0"/>
+            <w:left w:val="single" w:color="auto" w:sz="4" w:space="0"/>
+            <w:bottom w:val="single" w:color="auto" w:sz="4" w:space="0"/>
+            <w:right w:val="single" w:color="auto" w:sz="4" w:space="0"/>
+            <w:insideH w:val="single" w:color="auto" w:sz="4" w:space="0"/>
+            <w:insideV w:val="single" w:color="auto" w:sz="4" w:space="0"/>
+          </w:tblBorders>
+          <w:tblCellMar>
+            <w:top w:w="0" w:type="dxa"/>
+            <w:left w:w="108" w:type="dxa"/>
+            <w:bottom w:w="0" w:type="dxa"/>
+            <w:right w:w="108" w:type="dxa"/>
+          </w:tblCellMar>
+        </w:tblPrEx>
         <w:trPr>
           <w:trHeight w:val="390" w:hRule="atLeast"/>
           <w:jc w:val="center"/>
@@ -5083,7 +5604,7 @@
           <w:p>
             <w:pPr>
               <w:spacing w:line="276" w:lineRule="auto"/>
-              <w:jc w:val="left"/>
+              <w:jc w:val="center"/>
               <w:rPr>
                 <w:rFonts w:hint="default"/>
                 <w:color w:val="000000" w:themeColor="text1"/>
@@ -5098,15 +5619,15 @@
             </w:pPr>
             <w:r>
               <w:rPr>
-                <w:rStyle w:val="25"/>
-                <w:rFonts w:hint="default" w:cs="Times New Roman"/>
-                <w:b/>
-                <w:bCs/>
-                <w:color w:val="00B0F0"/>
-                <w:kern w:val="0"/>
-                <w:sz w:val="22"/>
-                <w:szCs w:val="22"/>
+                <w:rFonts w:hint="default"/>
+                <w:color w:val="000000" w:themeColor="text1"/>
+                <w:sz w:val="24"/>
                 <w:lang w:val="en-US"/>
+                <w14:textFill>
+                  <w14:solidFill>
+                    <w14:schemeClr w14:val="tx1"/>
+                  </w14:solidFill>
+                </w14:textFill>
               </w:rPr>
               <w:t>auto_aspen_9</w:t>
             </w:r>
@@ -5114,6 +5635,22 @@
         </w:tc>
       </w:tr>
       <w:tr>
+        <w:tblPrEx>
+          <w:tblBorders>
+            <w:top w:val="single" w:color="auto" w:sz="4" w:space="0"/>
+            <w:left w:val="single" w:color="auto" w:sz="4" w:space="0"/>
+            <w:bottom w:val="single" w:color="auto" w:sz="4" w:space="0"/>
+            <w:right w:val="single" w:color="auto" w:sz="4" w:space="0"/>
+            <w:insideH w:val="single" w:color="auto" w:sz="4" w:space="0"/>
+            <w:insideV w:val="single" w:color="auto" w:sz="4" w:space="0"/>
+          </w:tblBorders>
+          <w:tblCellMar>
+            <w:top w:w="0" w:type="dxa"/>
+            <w:left w:w="108" w:type="dxa"/>
+            <w:bottom w:w="0" w:type="dxa"/>
+            <w:right w:w="108" w:type="dxa"/>
+          </w:tblCellMar>
+        </w:tblPrEx>
         <w:trPr>
           <w:trHeight w:val="390" w:hRule="atLeast"/>
           <w:jc w:val="center"/>
@@ -5182,7 +5719,7 @@
           <w:p>
             <w:pPr>
               <w:spacing w:line="276" w:lineRule="auto"/>
-              <w:jc w:val="left"/>
+              <w:jc w:val="center"/>
               <w:rPr>
                 <w:rFonts w:hint="default"/>
                 <w:color w:val="000000" w:themeColor="text1"/>
@@ -5197,15 +5734,15 @@
             </w:pPr>
             <w:r>
               <w:rPr>
-                <w:rStyle w:val="25"/>
-                <w:rFonts w:hint="default" w:cs="Times New Roman"/>
-                <w:b/>
-                <w:bCs/>
-                <w:color w:val="00B0F0"/>
-                <w:kern w:val="0"/>
-                <w:sz w:val="22"/>
-                <w:szCs w:val="22"/>
+                <w:rFonts w:hint="default"/>
+                <w:color w:val="000000" w:themeColor="text1"/>
+                <w:sz w:val="24"/>
                 <w:lang w:val="en-US"/>
+                <w14:textFill>
+                  <w14:solidFill>
+                    <w14:schemeClr w14:val="tx1"/>
+                  </w14:solidFill>
+                </w14:textFill>
               </w:rPr>
               <w:t>auto_aspen_5</w:t>
             </w:r>
@@ -5269,6 +5806,22 @@
         <w:gridCol w:w="4700"/>
       </w:tblGrid>
       <w:tr>
+        <w:tblPrEx>
+          <w:tblBorders>
+            <w:top w:val="single" w:color="auto" w:sz="4" w:space="0"/>
+            <w:left w:val="single" w:color="auto" w:sz="4" w:space="0"/>
+            <w:bottom w:val="single" w:color="auto" w:sz="4" w:space="0"/>
+            <w:right w:val="single" w:color="auto" w:sz="4" w:space="0"/>
+            <w:insideH w:val="single" w:color="auto" w:sz="4" w:space="0"/>
+            <w:insideV w:val="single" w:color="auto" w:sz="4" w:space="0"/>
+          </w:tblBorders>
+          <w:tblCellMar>
+            <w:top w:w="0" w:type="dxa"/>
+            <w:left w:w="108" w:type="dxa"/>
+            <w:bottom w:w="0" w:type="dxa"/>
+            <w:right w:w="108" w:type="dxa"/>
+          </w:tblCellMar>
+        </w:tblPrEx>
         <w:trPr>
           <w:jc w:val="center"/>
         </w:trPr>
@@ -5315,9 +5868,9 @@
             <w:pPr>
               <w:adjustRightInd w:val="0"/>
               <w:snapToGrid w:val="0"/>
-              <w:jc w:val="left"/>
-              <w:rPr>
-                <w:rFonts w:hint="eastAsia" w:eastAsia="等线"/>
+              <w:jc w:val="center"/>
+              <w:rPr>
+                <w:rFonts w:hint="eastAsia"/>
                 <w:color w:val="000000" w:themeColor="text1"/>
                 <w:sz w:val="24"/>
                 <w:lang w:val="en-US" w:eastAsia="zh-CN"/>
@@ -5330,29 +5883,29 @@
             </w:pPr>
             <w:r>
               <w:rPr>
-                <w:rStyle w:val="25"/>
-                <w:rFonts w:hint="default" w:cs="Times New Roman"/>
-                <w:b/>
-                <w:bCs/>
-                <w:color w:val="00B0F0"/>
-                <w:kern w:val="0"/>
-                <w:sz w:val="22"/>
-                <w:szCs w:val="22"/>
+                <w:rFonts w:hint="default"/>
+                <w:color w:val="000000" w:themeColor="text1"/>
+                <w:sz w:val="24"/>
                 <w:lang w:val="en-US"/>
+                <w14:textFill>
+                  <w14:solidFill>
+                    <w14:schemeClr w14:val="tx1"/>
+                  </w14:solidFill>
+                </w14:textFill>
               </w:rPr>
               <w:t>auto_aspen_</w:t>
             </w:r>
             <w:r>
               <w:rPr>
-                <w:rStyle w:val="25"/>
-                <w:rFonts w:hint="eastAsia" w:eastAsia="等线" w:cs="Times New Roman"/>
-                <w:b/>
-                <w:bCs/>
-                <w:color w:val="00B0F0"/>
-                <w:kern w:val="0"/>
-                <w:sz w:val="22"/>
-                <w:szCs w:val="22"/>
+                <w:rFonts w:hint="eastAsia"/>
+                <w:color w:val="000000" w:themeColor="text1"/>
+                <w:sz w:val="24"/>
                 <w:lang w:val="en-US" w:eastAsia="zh-CN"/>
+                <w14:textFill>
+                  <w14:solidFill>
+                    <w14:schemeClr w14:val="tx1"/>
+                  </w14:solidFill>
+                </w14:textFill>
               </w:rPr>
               <w:t>7</w:t>
             </w:r>
@@ -5360,6 +5913,22 @@
         </w:tc>
       </w:tr>
       <w:tr>
+        <w:tblPrEx>
+          <w:tblBorders>
+            <w:top w:val="single" w:color="auto" w:sz="4" w:space="0"/>
+            <w:left w:val="single" w:color="auto" w:sz="4" w:space="0"/>
+            <w:bottom w:val="single" w:color="auto" w:sz="4" w:space="0"/>
+            <w:right w:val="single" w:color="auto" w:sz="4" w:space="0"/>
+            <w:insideH w:val="single" w:color="auto" w:sz="4" w:space="0"/>
+            <w:insideV w:val="single" w:color="auto" w:sz="4" w:space="0"/>
+          </w:tblBorders>
+          <w:tblCellMar>
+            <w:top w:w="0" w:type="dxa"/>
+            <w:left w:w="108" w:type="dxa"/>
+            <w:bottom w:w="0" w:type="dxa"/>
+            <w:right w:w="108" w:type="dxa"/>
+          </w:tblCellMar>
+        </w:tblPrEx>
         <w:trPr>
           <w:trHeight w:val="248" w:hRule="atLeast"/>
           <w:jc w:val="center"/>
@@ -5401,6 +5970,22 @@
         </w:tc>
       </w:tr>
       <w:tr>
+        <w:tblPrEx>
+          <w:tblBorders>
+            <w:top w:val="single" w:color="auto" w:sz="4" w:space="0"/>
+            <w:left w:val="single" w:color="auto" w:sz="4" w:space="0"/>
+            <w:bottom w:val="single" w:color="auto" w:sz="4" w:space="0"/>
+            <w:right w:val="single" w:color="auto" w:sz="4" w:space="0"/>
+            <w:insideH w:val="single" w:color="auto" w:sz="4" w:space="0"/>
+            <w:insideV w:val="single" w:color="auto" w:sz="4" w:space="0"/>
+          </w:tblBorders>
+          <w:tblCellMar>
+            <w:top w:w="0" w:type="dxa"/>
+            <w:left w:w="108" w:type="dxa"/>
+            <w:bottom w:w="0" w:type="dxa"/>
+            <w:right w:w="108" w:type="dxa"/>
+          </w:tblCellMar>
+        </w:tblPrEx>
         <w:trPr>
           <w:jc w:val="center"/>
         </w:trPr>
@@ -5447,7 +6032,7 @@
             <w:pPr>
               <w:adjustRightInd w:val="0"/>
               <w:snapToGrid w:val="0"/>
-              <w:jc w:val="left"/>
+              <w:jc w:val="center"/>
               <w:rPr>
                 <w:rFonts w:hint="default"/>
                 <w:color w:val="000000" w:themeColor="text1"/>
@@ -5462,15 +6047,15 @@
             </w:pPr>
             <w:r>
               <w:rPr>
-                <w:rStyle w:val="25"/>
-                <w:rFonts w:hint="default" w:cs="Times New Roman"/>
-                <w:b/>
-                <w:bCs/>
-                <w:color w:val="00B0F0"/>
-                <w:kern w:val="0"/>
-                <w:sz w:val="22"/>
-                <w:szCs w:val="22"/>
+                <w:rFonts w:hint="default"/>
+                <w:color w:val="000000" w:themeColor="text1"/>
+                <w:sz w:val="24"/>
                 <w:lang w:val="en-US"/>
+                <w14:textFill>
+                  <w14:solidFill>
+                    <w14:schemeClr w14:val="tx1"/>
+                  </w14:solidFill>
+                </w14:textFill>
               </w:rPr>
               <w:t>auto_aspen_11</w:t>
             </w:r>
@@ -5478,6 +6063,22 @@
         </w:tc>
       </w:tr>
       <w:tr>
+        <w:tblPrEx>
+          <w:tblBorders>
+            <w:top w:val="single" w:color="auto" w:sz="4" w:space="0"/>
+            <w:left w:val="single" w:color="auto" w:sz="4" w:space="0"/>
+            <w:bottom w:val="single" w:color="auto" w:sz="4" w:space="0"/>
+            <w:right w:val="single" w:color="auto" w:sz="4" w:space="0"/>
+            <w:insideH w:val="single" w:color="auto" w:sz="4" w:space="0"/>
+            <w:insideV w:val="single" w:color="auto" w:sz="4" w:space="0"/>
+          </w:tblBorders>
+          <w:tblCellMar>
+            <w:top w:w="0" w:type="dxa"/>
+            <w:left w:w="108" w:type="dxa"/>
+            <w:bottom w:w="0" w:type="dxa"/>
+            <w:right w:w="108" w:type="dxa"/>
+          </w:tblCellMar>
+        </w:tblPrEx>
         <w:trPr>
           <w:trHeight w:val="299" w:hRule="atLeast"/>
           <w:jc w:val="center"/>
@@ -5550,7 +6151,7 @@
             <w:pPr>
               <w:adjustRightInd w:val="0"/>
               <w:snapToGrid w:val="0"/>
-              <w:jc w:val="left"/>
+              <w:jc w:val="center"/>
               <w:rPr>
                 <w:rFonts w:hint="default"/>
                 <w:color w:val="000000" w:themeColor="text1"/>
@@ -5565,15 +6166,15 @@
             </w:pPr>
             <w:r>
               <w:rPr>
-                <w:rStyle w:val="25"/>
-                <w:rFonts w:hint="default" w:cs="Times New Roman"/>
-                <w:b/>
-                <w:bCs/>
-                <w:color w:val="00B0F0"/>
-                <w:kern w:val="0"/>
-                <w:sz w:val="22"/>
-                <w:szCs w:val="22"/>
+                <w:rFonts w:hint="default"/>
+                <w:color w:val="000000" w:themeColor="text1"/>
+                <w:sz w:val="24"/>
                 <w:lang w:val="en-US"/>
+                <w14:textFill>
+                  <w14:solidFill>
+                    <w14:schemeClr w14:val="tx1"/>
+                  </w14:solidFill>
+                </w14:textFill>
               </w:rPr>
               <w:t>auto_aspen_12</w:t>
             </w:r>
@@ -6587,12 +7188,28 @@
       </w:tblPr>
       <w:tblGrid>
         <w:gridCol w:w="456"/>
-        <w:gridCol w:w="3430"/>
-        <w:gridCol w:w="1875"/>
-        <w:gridCol w:w="2196"/>
-        <w:gridCol w:w="1437"/>
+        <w:gridCol w:w="3302"/>
+        <w:gridCol w:w="1810"/>
+        <w:gridCol w:w="2453"/>
+        <w:gridCol w:w="1373"/>
       </w:tblGrid>
       <w:tr>
+        <w:tblPrEx>
+          <w:tblBorders>
+            <w:top w:val="single" w:color="auto" w:sz="4" w:space="0"/>
+            <w:left w:val="single" w:color="auto" w:sz="4" w:space="0"/>
+            <w:bottom w:val="single" w:color="auto" w:sz="4" w:space="0"/>
+            <w:right w:val="single" w:color="auto" w:sz="4" w:space="0"/>
+            <w:insideH w:val="single" w:color="auto" w:sz="4" w:space="0"/>
+            <w:insideV w:val="single" w:color="auto" w:sz="4" w:space="0"/>
+          </w:tblBorders>
+          <w:tblCellMar>
+            <w:top w:w="0" w:type="dxa"/>
+            <w:left w:w="108" w:type="dxa"/>
+            <w:bottom w:w="0" w:type="dxa"/>
+            <w:right w:w="108" w:type="dxa"/>
+          </w:tblCellMar>
+        </w:tblPrEx>
         <w:trPr>
           <w:trHeight w:val="114" w:hRule="atLeast"/>
           <w:jc w:val="center"/>
@@ -6747,6 +7364,22 @@
         </w:tc>
       </w:tr>
       <w:tr>
+        <w:tblPrEx>
+          <w:tblBorders>
+            <w:top w:val="single" w:color="auto" w:sz="4" w:space="0"/>
+            <w:left w:val="single" w:color="auto" w:sz="4" w:space="0"/>
+            <w:bottom w:val="single" w:color="auto" w:sz="4" w:space="0"/>
+            <w:right w:val="single" w:color="auto" w:sz="4" w:space="0"/>
+            <w:insideH w:val="single" w:color="auto" w:sz="4" w:space="0"/>
+            <w:insideV w:val="single" w:color="auto" w:sz="4" w:space="0"/>
+          </w:tblBorders>
+          <w:tblCellMar>
+            <w:top w:w="0" w:type="dxa"/>
+            <w:left w:w="108" w:type="dxa"/>
+            <w:bottom w:w="0" w:type="dxa"/>
+            <w:right w:w="108" w:type="dxa"/>
+          </w:tblCellMar>
+        </w:tblPrEx>
         <w:trPr>
           <w:trHeight w:val="436" w:hRule="atLeast"/>
           <w:jc w:val="center"/>
@@ -6859,7 +7492,67 @@
           </w:tcPr>
           <w:p>
             <w:pPr>
-              <w:jc w:val="left"/>
+              <w:jc w:val="center"/>
+              <w:rPr>
+                <w:color w:val="000000" w:themeColor="text1"/>
+                <w:sz w:val="24"/>
+                <w14:textFill>
+                  <w14:solidFill>
+                    <w14:schemeClr w14:val="tx1"/>
+                  </w14:solidFill>
+                </w14:textFill>
+              </w:rPr>
+            </w:pPr>
+            <w:r>
+              <w:rPr>
+                <w:rFonts w:hint="default"/>
+                <w:color w:val="000000" w:themeColor="text1"/>
+                <w:sz w:val="24"/>
+                <w:lang w:val="en-US"/>
+                <w14:textFill>
+                  <w14:solidFill>
+                    <w14:schemeClr w14:val="tx1"/>
+                  </w14:solidFill>
+                </w14:textFill>
+              </w:rPr>
+              <w:t>auto_aspen_1</w:t>
+            </w:r>
+            <w:r>
+              <w:rPr>
+                <w:rFonts w:hint="eastAsia"/>
+                <w:color w:val="000000" w:themeColor="text1"/>
+                <w:sz w:val="24"/>
+                <w:lang w:val="en-US" w:eastAsia="zh-CN"/>
+                <w14:textFill>
+                  <w14:solidFill>
+                    <w14:schemeClr w14:val="tx1"/>
+                  </w14:solidFill>
+                </w14:textFill>
+              </w:rPr>
+              <w:t>7</w:t>
+            </w:r>
+            <w:r>
+              <w:rPr>
+                <w:color w:val="000000" w:themeColor="text1"/>
+                <w:sz w:val="24"/>
+                <w14:textFill>
+                  <w14:solidFill>
+                    <w14:schemeClr w14:val="tx1"/>
+                  </w14:solidFill>
+                </w14:textFill>
+              </w:rPr>
+              <w:t>kW</w:t>
+            </w:r>
+          </w:p>
+        </w:tc>
+        <w:tc>
+          <w:tcPr>
+            <w:tcW w:w="850" w:type="pct"/>
+            <w:vAlign w:val="center"/>
+          </w:tcPr>
+          <w:p>
+            <w:pPr>
+              <w:jc w:val="center"/>
               <w:rPr>
                 <w:color w:val="000000" w:themeColor="text1"/>
                 <w:sz w:val="22"/>
@@ -6873,71 +7566,9 @@
             </w:pPr>
             <w:r>
               <w:rPr>
-                <w:rStyle w:val="25"/>
-                <w:rFonts w:hint="default" w:cs="Times New Roman"/>
-                <w:b/>
-                <w:bCs/>
-                <w:color w:val="00B0F0"/>
-                <w:kern w:val="0"/>
+                <w:color w:val="000000" w:themeColor="text1"/>
                 <w:sz w:val="22"/>
                 <w:szCs w:val="22"/>
-                <w:lang w:val="en-US"/>
-              </w:rPr>
-              <w:t>auto_aspen_1</w:t>
-            </w:r>
-            <w:r>
-              <w:rPr>
-                <w:rStyle w:val="25"/>
-                <w:rFonts w:hint="eastAsia" w:eastAsia="等线" w:cs="Times New Roman"/>
-                <w:b/>
-                <w:bCs/>
-                <w:color w:val="00B0F0"/>
-                <w:kern w:val="0"/>
-                <w:sz w:val="22"/>
-                <w:szCs w:val="22"/>
-                <w:lang w:val="en-US" w:eastAsia="zh-CN"/>
-              </w:rPr>
-              <w:t>7</w:t>
-            </w:r>
-            <w:r>
-              <w:rPr>
-                <w:color w:val="000000" w:themeColor="text1"/>
-                <w:sz w:val="22"/>
-                <w:szCs w:val="22"/>
-                <w14:textFill>
-                  <w14:solidFill>
-                    <w14:schemeClr w14:val="tx1"/>
-                  </w14:solidFill>
-                </w14:textFill>
-              </w:rPr>
-              <w:t>kW</w:t>
-            </w:r>
-          </w:p>
-        </w:tc>
-        <w:tc>
-          <w:tcPr>
-            <w:tcW w:w="850" w:type="pct"/>
-            <w:vAlign w:val="center"/>
-          </w:tcPr>
-          <w:p>
-            <w:pPr>
-              <w:jc w:val="center"/>
-              <w:rPr>
-                <w:color w:val="000000" w:themeColor="text1"/>
-                <w:sz w:val="22"/>
-                <w:szCs w:val="22"/>
-                <w14:textFill>
-                  <w14:solidFill>
-                    <w14:schemeClr w14:val="tx1"/>
-                  </w14:solidFill>
-                </w14:textFill>
-              </w:rPr>
-            </w:pPr>
-            <w:r>
-              <w:rPr>
-                <w:color w:val="000000" w:themeColor="text1"/>
-                <w:sz w:val="22"/>
-                <w:szCs w:val="22"/>
                 <w14:textFill>
                   <w14:solidFill>
                     <w14:schemeClr w14:val="tx1"/>
@@ -6950,6 +7581,22 @@
         </w:tc>
       </w:tr>
       <w:tr>
+        <w:tblPrEx>
+          <w:tblBorders>
+            <w:top w:val="single" w:color="auto" w:sz="4" w:space="0"/>
+            <w:left w:val="single" w:color="auto" w:sz="4" w:space="0"/>
+            <w:bottom w:val="single" w:color="auto" w:sz="4" w:space="0"/>
+            <w:right w:val="single" w:color="auto" w:sz="4" w:space="0"/>
+            <w:insideH w:val="single" w:color="auto" w:sz="4" w:space="0"/>
+            <w:insideV w:val="single" w:color="auto" w:sz="4" w:space="0"/>
+          </w:tblBorders>
+          <w:tblCellMar>
+            <w:top w:w="0" w:type="dxa"/>
+            <w:left w:w="108" w:type="dxa"/>
+            <w:bottom w:w="0" w:type="dxa"/>
+            <w:right w:w="108" w:type="dxa"/>
+          </w:tblCellMar>
+        </w:tblPrEx>
         <w:trPr>
           <w:trHeight w:val="482" w:hRule="atLeast"/>
           <w:jc w:val="center"/>
@@ -7037,7 +7684,67 @@
           </w:tcPr>
           <w:p>
             <w:pPr>
-              <w:jc w:val="left"/>
+              <w:jc w:val="center"/>
+              <w:rPr>
+                <w:color w:val="000000" w:themeColor="text1"/>
+                <w:sz w:val="24"/>
+                <w14:textFill>
+                  <w14:solidFill>
+                    <w14:schemeClr w14:val="tx1"/>
+                  </w14:solidFill>
+                </w14:textFill>
+              </w:rPr>
+            </w:pPr>
+            <w:r>
+              <w:rPr>
+                <w:rFonts w:hint="default"/>
+                <w:color w:val="000000" w:themeColor="text1"/>
+                <w:sz w:val="24"/>
+                <w:lang w:val="en-US"/>
+                <w14:textFill>
+                  <w14:solidFill>
+                    <w14:schemeClr w14:val="tx1"/>
+                  </w14:solidFill>
+                </w14:textFill>
+              </w:rPr>
+              <w:t>auto_aspen_1</w:t>
+            </w:r>
+            <w:r>
+              <w:rPr>
+                <w:rFonts w:hint="eastAsia"/>
+                <w:color w:val="000000" w:themeColor="text1"/>
+                <w:sz w:val="24"/>
+                <w:lang w:val="en-US" w:eastAsia="zh-CN"/>
+                <w14:textFill>
+                  <w14:solidFill>
+                    <w14:schemeClr w14:val="tx1"/>
+                  </w14:solidFill>
+                </w14:textFill>
+              </w:rPr>
+              <w:t>8</w:t>
+            </w:r>
+            <w:r>
+              <w:rPr>
+                <w:color w:val="000000" w:themeColor="text1"/>
+                <w:sz w:val="24"/>
+                <w14:textFill>
+                  <w14:solidFill>
+                    <w14:schemeClr w14:val="tx1"/>
+                  </w14:solidFill>
+                </w14:textFill>
+              </w:rPr>
+              <w:t>kW</w:t>
+            </w:r>
+          </w:p>
+        </w:tc>
+        <w:tc>
+          <w:tcPr>
+            <w:tcW w:w="850" w:type="pct"/>
+            <w:vAlign w:val="center"/>
+          </w:tcPr>
+          <w:p>
+            <w:pPr>
+              <w:jc w:val="center"/>
               <w:rPr>
                 <w:color w:val="000000" w:themeColor="text1"/>
                 <w:sz w:val="22"/>
@@ -7051,71 +7758,9 @@
             </w:pPr>
             <w:r>
               <w:rPr>
-                <w:rStyle w:val="25"/>
-                <w:rFonts w:hint="default" w:cs="Times New Roman"/>
-                <w:b/>
-                <w:bCs/>
-                <w:color w:val="00B0F0"/>
-                <w:kern w:val="0"/>
+                <w:color w:val="000000" w:themeColor="text1"/>
                 <w:sz w:val="22"/>
                 <w:szCs w:val="22"/>
-                <w:lang w:val="en-US"/>
-              </w:rPr>
-              <w:t>auto_aspen_1</w:t>
-            </w:r>
-            <w:r>
-              <w:rPr>
-                <w:rStyle w:val="25"/>
-                <w:rFonts w:hint="eastAsia" w:eastAsia="等线" w:cs="Times New Roman"/>
-                <w:b/>
-                <w:bCs/>
-                <w:color w:val="00B0F0"/>
-                <w:kern w:val="0"/>
-                <w:sz w:val="22"/>
-                <w:szCs w:val="22"/>
-                <w:lang w:val="en-US" w:eastAsia="zh-CN"/>
-              </w:rPr>
-              <w:t>8</w:t>
-            </w:r>
-            <w:r>
-              <w:rPr>
-                <w:color w:val="000000" w:themeColor="text1"/>
-                <w:sz w:val="22"/>
-                <w:szCs w:val="22"/>
-                <w14:textFill>
-                  <w14:solidFill>
-                    <w14:schemeClr w14:val="tx1"/>
-                  </w14:solidFill>
-                </w14:textFill>
-              </w:rPr>
-              <w:t>kW</w:t>
-            </w:r>
-          </w:p>
-        </w:tc>
-        <w:tc>
-          <w:tcPr>
-            <w:tcW w:w="850" w:type="pct"/>
-            <w:vAlign w:val="center"/>
-          </w:tcPr>
-          <w:p>
-            <w:pPr>
-              <w:jc w:val="center"/>
-              <w:rPr>
-                <w:color w:val="000000" w:themeColor="text1"/>
-                <w:sz w:val="22"/>
-                <w:szCs w:val="22"/>
-                <w14:textFill>
-                  <w14:solidFill>
-                    <w14:schemeClr w14:val="tx1"/>
-                  </w14:solidFill>
-                </w14:textFill>
-              </w:rPr>
-            </w:pPr>
-            <w:r>
-              <w:rPr>
-                <w:color w:val="000000" w:themeColor="text1"/>
-                <w:sz w:val="22"/>
-                <w:szCs w:val="22"/>
                 <w14:textFill>
                   <w14:solidFill>
                     <w14:schemeClr w14:val="tx1"/>
@@ -7128,6 +7773,22 @@
         </w:tc>
       </w:tr>
       <w:tr>
+        <w:tblPrEx>
+          <w:tblBorders>
+            <w:top w:val="single" w:color="auto" w:sz="4" w:space="0"/>
+            <w:left w:val="single" w:color="auto" w:sz="4" w:space="0"/>
+            <w:bottom w:val="single" w:color="auto" w:sz="4" w:space="0"/>
+            <w:right w:val="single" w:color="auto" w:sz="4" w:space="0"/>
+            <w:insideH w:val="single" w:color="auto" w:sz="4" w:space="0"/>
+            <w:insideV w:val="single" w:color="auto" w:sz="4" w:space="0"/>
+          </w:tblBorders>
+          <w:tblCellMar>
+            <w:top w:w="0" w:type="dxa"/>
+            <w:left w:w="108" w:type="dxa"/>
+            <w:bottom w:w="0" w:type="dxa"/>
+            <w:right w:w="108" w:type="dxa"/>
+          </w:tblCellMar>
+        </w:tblPrEx>
         <w:trPr>
           <w:trHeight w:val="482" w:hRule="atLeast"/>
           <w:jc w:val="center"/>
@@ -7215,7 +7876,67 @@
           </w:tcPr>
           <w:p>
             <w:pPr>
-              <w:jc w:val="left"/>
+              <w:jc w:val="center"/>
+              <w:rPr>
+                <w:color w:val="000000" w:themeColor="text1"/>
+                <w:sz w:val="24"/>
+                <w14:textFill>
+                  <w14:solidFill>
+                    <w14:schemeClr w14:val="tx1"/>
+                  </w14:solidFill>
+                </w14:textFill>
+              </w:rPr>
+            </w:pPr>
+            <w:r>
+              <w:rPr>
+                <w:rFonts w:hint="default"/>
+                <w:color w:val="000000" w:themeColor="text1"/>
+                <w:sz w:val="24"/>
+                <w:lang w:val="en-US"/>
+                <w14:textFill>
+                  <w14:solidFill>
+                    <w14:schemeClr w14:val="tx1"/>
+                  </w14:solidFill>
+                </w14:textFill>
+              </w:rPr>
+              <w:t>auto_aspen_1</w:t>
+            </w:r>
+            <w:r>
+              <w:rPr>
+                <w:rFonts w:hint="eastAsia"/>
+                <w:color w:val="000000" w:themeColor="text1"/>
+                <w:sz w:val="24"/>
+                <w:lang w:val="en-US" w:eastAsia="zh-CN"/>
+                <w14:textFill>
+                  <w14:solidFill>
+                    <w14:schemeClr w14:val="tx1"/>
+                  </w14:solidFill>
+                </w14:textFill>
+              </w:rPr>
+              <w:t>9</w:t>
+            </w:r>
+            <w:r>
+              <w:rPr>
+                <w:color w:val="000000" w:themeColor="text1"/>
+                <w:sz w:val="24"/>
+                <w14:textFill>
+                  <w14:solidFill>
+                    <w14:schemeClr w14:val="tx1"/>
+                  </w14:solidFill>
+                </w14:textFill>
+              </w:rPr>
+              <w:t>kW</w:t>
+            </w:r>
+          </w:p>
+        </w:tc>
+        <w:tc>
+          <w:tcPr>
+            <w:tcW w:w="850" w:type="pct"/>
+            <w:vAlign w:val="center"/>
+          </w:tcPr>
+          <w:p>
+            <w:pPr>
+              <w:jc w:val="center"/>
               <w:rPr>
                 <w:color w:val="000000" w:themeColor="text1"/>
                 <w:sz w:val="22"/>
@@ -7229,71 +7950,9 @@
             </w:pPr>
             <w:r>
               <w:rPr>
-                <w:rStyle w:val="25"/>
-                <w:rFonts w:hint="default" w:cs="Times New Roman"/>
-                <w:b/>
-                <w:bCs/>
-                <w:color w:val="00B0F0"/>
-                <w:kern w:val="0"/>
+                <w:color w:val="000000" w:themeColor="text1"/>
                 <w:sz w:val="22"/>
                 <w:szCs w:val="22"/>
-                <w:lang w:val="en-US"/>
-              </w:rPr>
-              <w:t>auto_aspen_1</w:t>
-            </w:r>
-            <w:r>
-              <w:rPr>
-                <w:rStyle w:val="25"/>
-                <w:rFonts w:hint="eastAsia" w:eastAsia="等线" w:cs="Times New Roman"/>
-                <w:b/>
-                <w:bCs/>
-                <w:color w:val="00B0F0"/>
-                <w:kern w:val="0"/>
-                <w:sz w:val="22"/>
-                <w:szCs w:val="22"/>
-                <w:lang w:val="en-US" w:eastAsia="zh-CN"/>
-              </w:rPr>
-              <w:t>9</w:t>
-            </w:r>
-            <w:r>
-              <w:rPr>
-                <w:color w:val="000000" w:themeColor="text1"/>
-                <w:sz w:val="22"/>
-                <w:szCs w:val="22"/>
-                <w14:textFill>
-                  <w14:solidFill>
-                    <w14:schemeClr w14:val="tx1"/>
-                  </w14:solidFill>
-                </w14:textFill>
-              </w:rPr>
-              <w:t>kW</w:t>
-            </w:r>
-          </w:p>
-        </w:tc>
-        <w:tc>
-          <w:tcPr>
-            <w:tcW w:w="850" w:type="pct"/>
-            <w:vAlign w:val="center"/>
-          </w:tcPr>
-          <w:p>
-            <w:pPr>
-              <w:jc w:val="center"/>
-              <w:rPr>
-                <w:color w:val="000000" w:themeColor="text1"/>
-                <w:sz w:val="22"/>
-                <w:szCs w:val="22"/>
-                <w14:textFill>
-                  <w14:solidFill>
-                    <w14:schemeClr w14:val="tx1"/>
-                  </w14:solidFill>
-                </w14:textFill>
-              </w:rPr>
-            </w:pPr>
-            <w:r>
-              <w:rPr>
-                <w:color w:val="000000" w:themeColor="text1"/>
-                <w:sz w:val="22"/>
-                <w:szCs w:val="22"/>
                 <w14:textFill>
                   <w14:solidFill>
                     <w14:schemeClr w14:val="tx1"/>
@@ -7306,6 +7965,22 @@
         </w:tc>
       </w:tr>
       <w:tr>
+        <w:tblPrEx>
+          <w:tblBorders>
+            <w:top w:val="single" w:color="auto" w:sz="4" w:space="0"/>
+            <w:left w:val="single" w:color="auto" w:sz="4" w:space="0"/>
+            <w:bottom w:val="single" w:color="auto" w:sz="4" w:space="0"/>
+            <w:right w:val="single" w:color="auto" w:sz="4" w:space="0"/>
+            <w:insideH w:val="single" w:color="auto" w:sz="4" w:space="0"/>
+            <w:insideV w:val="single" w:color="auto" w:sz="4" w:space="0"/>
+          </w:tblBorders>
+          <w:tblCellMar>
+            <w:top w:w="0" w:type="dxa"/>
+            <w:left w:w="108" w:type="dxa"/>
+            <w:bottom w:w="0" w:type="dxa"/>
+            <w:right w:w="108" w:type="dxa"/>
+          </w:tblCellMar>
+        </w:tblPrEx>
         <w:trPr>
           <w:trHeight w:val="50" w:hRule="atLeast"/>
           <w:jc w:val="center"/>
@@ -7405,7 +8080,67 @@
           </w:tcPr>
           <w:p>
             <w:pPr>
-              <w:jc w:val="left"/>
+              <w:jc w:val="center"/>
+              <w:rPr>
+                <w:color w:val="000000" w:themeColor="text1"/>
+                <w:sz w:val="24"/>
+                <w14:textFill>
+                  <w14:solidFill>
+                    <w14:schemeClr w14:val="tx1"/>
+                  </w14:solidFill>
+                </w14:textFill>
+              </w:rPr>
+            </w:pPr>
+            <w:r>
+              <w:rPr>
+                <w:rFonts w:hint="default"/>
+                <w:color w:val="000000" w:themeColor="text1"/>
+                <w:sz w:val="24"/>
+                <w:lang w:val="en-US"/>
+                <w14:textFill>
+                  <w14:solidFill>
+                    <w14:schemeClr w14:val="tx1"/>
+                  </w14:solidFill>
+                </w14:textFill>
+              </w:rPr>
+              <w:t>auto_aspen_</w:t>
+            </w:r>
+            <w:r>
+              <w:rPr>
+                <w:rFonts w:hint="eastAsia"/>
+                <w:color w:val="000000" w:themeColor="text1"/>
+                <w:sz w:val="24"/>
+                <w:lang w:val="en-US" w:eastAsia="zh-CN"/>
+                <w14:textFill>
+                  <w14:solidFill>
+                    <w14:schemeClr w14:val="tx1"/>
+                  </w14:solidFill>
+                </w14:textFill>
+              </w:rPr>
+              <w:t>20</w:t>
+            </w:r>
+            <w:r>
+              <w:rPr>
+                <w:color w:val="000000" w:themeColor="text1"/>
+                <w:sz w:val="24"/>
+                <w14:textFill>
+                  <w14:solidFill>
+                    <w14:schemeClr w14:val="tx1"/>
+                  </w14:solidFill>
+                </w14:textFill>
+              </w:rPr>
+              <w:t>kW</w:t>
+            </w:r>
+          </w:p>
+        </w:tc>
+        <w:tc>
+          <w:tcPr>
+            <w:tcW w:w="850" w:type="pct"/>
+            <w:vAlign w:val="center"/>
+          </w:tcPr>
+          <w:p>
+            <w:pPr>
+              <w:jc w:val="center"/>
               <w:rPr>
                 <w:color w:val="000000" w:themeColor="text1"/>
                 <w:sz w:val="22"/>
@@ -7419,71 +8154,9 @@
             </w:pPr>
             <w:r>
               <w:rPr>
-                <w:rStyle w:val="25"/>
-                <w:rFonts w:hint="default" w:cs="Times New Roman"/>
-                <w:b/>
-                <w:bCs/>
-                <w:color w:val="00B0F0"/>
-                <w:kern w:val="0"/>
+                <w:color w:val="000000" w:themeColor="text1"/>
                 <w:sz w:val="22"/>
                 <w:szCs w:val="22"/>
-                <w:lang w:val="en-US"/>
-              </w:rPr>
-              <w:t>auto_aspen_</w:t>
-            </w:r>
-            <w:r>
-              <w:rPr>
-                <w:rStyle w:val="25"/>
-                <w:rFonts w:hint="eastAsia" w:eastAsia="等线" w:cs="Times New Roman"/>
-                <w:b/>
-                <w:bCs/>
-                <w:color w:val="00B0F0"/>
-                <w:kern w:val="0"/>
-                <w:sz w:val="22"/>
-                <w:szCs w:val="22"/>
-                <w:lang w:val="en-US" w:eastAsia="zh-CN"/>
-              </w:rPr>
-              <w:t>20</w:t>
-            </w:r>
-            <w:r>
-              <w:rPr>
-                <w:color w:val="000000" w:themeColor="text1"/>
-                <w:sz w:val="22"/>
-                <w:szCs w:val="22"/>
-                <w14:textFill>
-                  <w14:solidFill>
-                    <w14:schemeClr w14:val="tx1"/>
-                  </w14:solidFill>
-                </w14:textFill>
-              </w:rPr>
-              <w:t>kW</w:t>
-            </w:r>
-          </w:p>
-        </w:tc>
-        <w:tc>
-          <w:tcPr>
-            <w:tcW w:w="850" w:type="pct"/>
-            <w:vAlign w:val="center"/>
-          </w:tcPr>
-          <w:p>
-            <w:pPr>
-              <w:jc w:val="center"/>
-              <w:rPr>
-                <w:color w:val="000000" w:themeColor="text1"/>
-                <w:sz w:val="22"/>
-                <w:szCs w:val="22"/>
-                <w14:textFill>
-                  <w14:solidFill>
-                    <w14:schemeClr w14:val="tx1"/>
-                  </w14:solidFill>
-                </w14:textFill>
-              </w:rPr>
-            </w:pPr>
-            <w:r>
-              <w:rPr>
-                <w:color w:val="000000" w:themeColor="text1"/>
-                <w:sz w:val="22"/>
-                <w:szCs w:val="22"/>
                 <w14:textFill>
                   <w14:solidFill>
                     <w14:schemeClr w14:val="tx1"/>
@@ -7496,6 +8169,22 @@
         </w:tc>
       </w:tr>
       <w:tr>
+        <w:tblPrEx>
+          <w:tblBorders>
+            <w:top w:val="single" w:color="auto" w:sz="4" w:space="0"/>
+            <w:left w:val="single" w:color="auto" w:sz="4" w:space="0"/>
+            <w:bottom w:val="single" w:color="auto" w:sz="4" w:space="0"/>
+            <w:right w:val="single" w:color="auto" w:sz="4" w:space="0"/>
+            <w:insideH w:val="single" w:color="auto" w:sz="4" w:space="0"/>
+            <w:insideV w:val="single" w:color="auto" w:sz="4" w:space="0"/>
+          </w:tblBorders>
+          <w:tblCellMar>
+            <w:top w:w="0" w:type="dxa"/>
+            <w:left w:w="108" w:type="dxa"/>
+            <w:bottom w:w="0" w:type="dxa"/>
+            <w:right w:w="108" w:type="dxa"/>
+          </w:tblCellMar>
+        </w:tblPrEx>
         <w:trPr>
           <w:trHeight w:val="104" w:hRule="atLeast"/>
           <w:jc w:val="center"/>
@@ -7595,7 +8284,67 @@
           </w:tcPr>
           <w:p>
             <w:pPr>
-              <w:jc w:val="left"/>
+              <w:jc w:val="center"/>
+              <w:rPr>
+                <w:color w:val="000000" w:themeColor="text1"/>
+                <w:sz w:val="24"/>
+                <w14:textFill>
+                  <w14:solidFill>
+                    <w14:schemeClr w14:val="tx1"/>
+                  </w14:solidFill>
+                </w14:textFill>
+              </w:rPr>
+            </w:pPr>
+            <w:r>
+              <w:rPr>
+                <w:rFonts w:hint="default"/>
+                <w:color w:val="000000" w:themeColor="text1"/>
+                <w:sz w:val="24"/>
+                <w:lang w:val="en-US"/>
+                <w14:textFill>
+                  <w14:solidFill>
+                    <w14:schemeClr w14:val="tx1"/>
+                  </w14:solidFill>
+                </w14:textFill>
+              </w:rPr>
+              <w:t>auto_aspen_</w:t>
+            </w:r>
+            <w:r>
+              <w:rPr>
+                <w:rFonts w:hint="eastAsia"/>
+                <w:color w:val="000000" w:themeColor="text1"/>
+                <w:sz w:val="24"/>
+                <w:lang w:val="en-US" w:eastAsia="zh-CN"/>
+                <w14:textFill>
+                  <w14:solidFill>
+                    <w14:schemeClr w14:val="tx1"/>
+                  </w14:solidFill>
+                </w14:textFill>
+              </w:rPr>
+              <w:t>21</w:t>
+            </w:r>
+            <w:r>
+              <w:rPr>
+                <w:color w:val="000000" w:themeColor="text1"/>
+                <w:sz w:val="24"/>
+                <w14:textFill>
+                  <w14:solidFill>
+                    <w14:schemeClr w14:val="tx1"/>
+                  </w14:solidFill>
+                </w14:textFill>
+              </w:rPr>
+              <w:t>kW</w:t>
+            </w:r>
+          </w:p>
+        </w:tc>
+        <w:tc>
+          <w:tcPr>
+            <w:tcW w:w="850" w:type="pct"/>
+            <w:vAlign w:val="center"/>
+          </w:tcPr>
+          <w:p>
+            <w:pPr>
+              <w:jc w:val="center"/>
               <w:rPr>
                 <w:color w:val="000000" w:themeColor="text1"/>
                 <w:sz w:val="22"/>
@@ -7609,71 +8358,9 @@
             </w:pPr>
             <w:r>
               <w:rPr>
-                <w:rStyle w:val="25"/>
-                <w:rFonts w:hint="default" w:cs="Times New Roman"/>
-                <w:b/>
-                <w:bCs/>
-                <w:color w:val="00B0F0"/>
-                <w:kern w:val="0"/>
+                <w:color w:val="000000" w:themeColor="text1"/>
                 <w:sz w:val="22"/>
                 <w:szCs w:val="22"/>
-                <w:lang w:val="en-US"/>
-              </w:rPr>
-              <w:t>auto_aspen_</w:t>
-            </w:r>
-            <w:r>
-              <w:rPr>
-                <w:rStyle w:val="25"/>
-                <w:rFonts w:hint="eastAsia" w:eastAsia="等线" w:cs="Times New Roman"/>
-                <w:b/>
-                <w:bCs/>
-                <w:color w:val="00B0F0"/>
-                <w:kern w:val="0"/>
-                <w:sz w:val="22"/>
-                <w:szCs w:val="22"/>
-                <w:lang w:val="en-US" w:eastAsia="zh-CN"/>
-              </w:rPr>
-              <w:t>21</w:t>
-            </w:r>
-            <w:r>
-              <w:rPr>
-                <w:color w:val="000000" w:themeColor="text1"/>
-                <w:sz w:val="22"/>
-                <w:szCs w:val="22"/>
-                <w14:textFill>
-                  <w14:solidFill>
-                    <w14:schemeClr w14:val="tx1"/>
-                  </w14:solidFill>
-                </w14:textFill>
-              </w:rPr>
-              <w:t>kW</w:t>
-            </w:r>
-          </w:p>
-        </w:tc>
-        <w:tc>
-          <w:tcPr>
-            <w:tcW w:w="850" w:type="pct"/>
-            <w:vAlign w:val="center"/>
-          </w:tcPr>
-          <w:p>
-            <w:pPr>
-              <w:jc w:val="center"/>
-              <w:rPr>
-                <w:color w:val="000000" w:themeColor="text1"/>
-                <w:sz w:val="22"/>
-                <w:szCs w:val="22"/>
-                <w14:textFill>
-                  <w14:solidFill>
-                    <w14:schemeClr w14:val="tx1"/>
-                  </w14:solidFill>
-                </w14:textFill>
-              </w:rPr>
-            </w:pPr>
-            <w:r>
-              <w:rPr>
-                <w:color w:val="000000" w:themeColor="text1"/>
-                <w:sz w:val="22"/>
-                <w:szCs w:val="22"/>
                 <w14:textFill>
                   <w14:solidFill>
                     <w14:schemeClr w14:val="tx1"/>
@@ -7686,6 +8373,22 @@
         </w:tc>
       </w:tr>
       <w:tr>
+        <w:tblPrEx>
+          <w:tblBorders>
+            <w:top w:val="single" w:color="auto" w:sz="4" w:space="0"/>
+            <w:left w:val="single" w:color="auto" w:sz="4" w:space="0"/>
+            <w:bottom w:val="single" w:color="auto" w:sz="4" w:space="0"/>
+            <w:right w:val="single" w:color="auto" w:sz="4" w:space="0"/>
+            <w:insideH w:val="single" w:color="auto" w:sz="4" w:space="0"/>
+            <w:insideV w:val="single" w:color="auto" w:sz="4" w:space="0"/>
+          </w:tblBorders>
+          <w:tblCellMar>
+            <w:top w:w="0" w:type="dxa"/>
+            <w:left w:w="108" w:type="dxa"/>
+            <w:bottom w:w="0" w:type="dxa"/>
+            <w:right w:w="108" w:type="dxa"/>
+          </w:tblCellMar>
+        </w:tblPrEx>
         <w:trPr>
           <w:trHeight w:val="482" w:hRule="atLeast"/>
           <w:jc w:val="center"/>
@@ -7796,7 +8499,105 @@
           </w:tcPr>
           <w:p>
             <w:pPr>
-              <w:jc w:val="left"/>
+              <w:jc w:val="center"/>
+              <w:rPr>
+                <w:color w:val="000000" w:themeColor="text1"/>
+                <w:sz w:val="24"/>
+                <w14:textFill>
+                  <w14:solidFill>
+                    <w14:schemeClr w14:val="tx1"/>
+                  </w14:solidFill>
+                </w14:textFill>
+              </w:rPr>
+            </w:pPr>
+            <w:r>
+              <w:rPr>
+                <w:color w:val="000000" w:themeColor="text1"/>
+                <w:sz w:val="24"/>
+                <w14:textFill>
+                  <w14:solidFill>
+                    <w14:schemeClr w14:val="tx1"/>
+                  </w14:solidFill>
+                </w14:textFill>
+              </w:rPr>
+              <w:t>~</w:t>
+            </w:r>
+            <w:r>
+              <w:rPr>
+                <w:rFonts w:hint="default"/>
+                <w:color w:val="000000" w:themeColor="text1"/>
+                <w:sz w:val="24"/>
+                <w:lang w:val="en-US"/>
+                <w14:textFill>
+                  <w14:solidFill>
+                    <w14:schemeClr w14:val="tx1"/>
+                  </w14:solidFill>
+                </w14:textFill>
+              </w:rPr>
+              <w:t>auto_aspen_</w:t>
+            </w:r>
+            <w:r>
+              <w:rPr>
+                <w:rFonts w:hint="eastAsia"/>
+                <w:color w:val="000000" w:themeColor="text1"/>
+                <w:sz w:val="24"/>
+                <w:lang w:val="en-US" w:eastAsia="zh-CN"/>
+                <w14:textFill>
+                  <w14:solidFill>
+                    <w14:schemeClr w14:val="tx1"/>
+                  </w14:solidFill>
+                </w14:textFill>
+              </w:rPr>
+              <w:t>22</w:t>
+            </w:r>
+            <w:r>
+              <w:rPr>
+                <w:color w:val="000000" w:themeColor="text1"/>
+                <w:sz w:val="24"/>
+                <w14:textFill>
+                  <w14:solidFill>
+                    <w14:schemeClr w14:val="tx1"/>
+                  </w14:solidFill>
+                </w14:textFill>
+              </w:rPr>
+              <w:t>m³/Hr</w:t>
+            </w:r>
+          </w:p>
+          <w:p>
+            <w:pPr>
+              <w:jc w:val="center"/>
+              <w:rPr>
+                <w:color w:val="000000" w:themeColor="text1"/>
+                <w:sz w:val="24"/>
+                <w14:textFill>
+                  <w14:solidFill>
+                    <w14:schemeClr w14:val="tx1"/>
+                  </w14:solidFill>
+                </w14:textFill>
+              </w:rPr>
+            </w:pPr>
+            <w:r>
+              <w:rPr>
+                <w:color w:val="000000" w:themeColor="text1"/>
+                <w:sz w:val="24"/>
+                <w14:textFill>
+                  <w14:solidFill>
+                    <w14:schemeClr w14:val="tx1"/>
+                  </w14:solidFill>
+                </w14:textFill>
+              </w:rPr>
+              <w:t>(温升8ºC)</w:t>
+            </w:r>
+          </w:p>
+        </w:tc>
+        <w:tc>
+          <w:tcPr>
+            <w:tcW w:w="850" w:type="pct"/>
+            <w:vAlign w:val="center"/>
+          </w:tcPr>
+          <w:p>
+            <w:pPr>
+              <w:jc w:val="center"/>
               <w:rPr>
                 <w:color w:val="000000" w:themeColor="text1"/>
                 <w:sz w:val="22"/>
@@ -7819,115 +8620,28 @@
                   </w14:solidFill>
                 </w14:textFill>
               </w:rPr>
-              <w:t>~</w:t>
-            </w:r>
-            <w:r>
-              <w:rPr>
-                <w:rStyle w:val="25"/>
-                <w:rFonts w:hint="default" w:cs="Times New Roman"/>
-                <w:b/>
-                <w:bCs/>
-                <w:color w:val="00B0F0"/>
-                <w:kern w:val="0"/>
-                <w:sz w:val="22"/>
-                <w:szCs w:val="22"/>
-                <w:lang w:val="en-US"/>
-              </w:rPr>
-              <w:t>auto_aspen_</w:t>
-            </w:r>
-            <w:r>
-              <w:rPr>
-                <w:rStyle w:val="25"/>
-                <w:rFonts w:hint="eastAsia" w:eastAsia="等线" w:cs="Times New Roman"/>
-                <w:b/>
-                <w:bCs/>
-                <w:color w:val="00B0F0"/>
-                <w:kern w:val="0"/>
-                <w:sz w:val="22"/>
-                <w:szCs w:val="22"/>
-                <w:lang w:val="en-US" w:eastAsia="zh-CN"/>
-              </w:rPr>
-              <w:t>22</w:t>
-            </w:r>
-            <w:r>
-              <w:rPr>
-                <w:color w:val="000000" w:themeColor="text1"/>
-                <w:sz w:val="22"/>
-                <w:szCs w:val="22"/>
-                <w14:textFill>
-                  <w14:solidFill>
-                    <w14:schemeClr w14:val="tx1"/>
-                  </w14:solidFill>
-                </w14:textFill>
-              </w:rPr>
-              <w:t>m³/Hr</w:t>
-            </w:r>
-          </w:p>
-          <w:p>
-            <w:pPr>
-              <w:jc w:val="left"/>
-              <w:rPr>
-                <w:color w:val="000000" w:themeColor="text1"/>
-                <w:sz w:val="22"/>
-                <w:szCs w:val="22"/>
-                <w14:textFill>
-                  <w14:solidFill>
-                    <w14:schemeClr w14:val="tx1"/>
-                  </w14:solidFill>
-                </w14:textFill>
-              </w:rPr>
-            </w:pPr>
-            <w:r>
-              <w:rPr>
-                <w:color w:val="000000" w:themeColor="text1"/>
-                <w:sz w:val="22"/>
-                <w:szCs w:val="22"/>
-                <w14:textFill>
-                  <w14:solidFill>
-                    <w14:schemeClr w14:val="tx1"/>
-                  </w14:solidFill>
-                </w14:textFill>
-              </w:rPr>
-              <w:t>(温升8ºC)</w:t>
-            </w:r>
-          </w:p>
-        </w:tc>
-        <w:tc>
-          <w:tcPr>
-            <w:tcW w:w="850" w:type="pct"/>
-            <w:vAlign w:val="center"/>
-          </w:tcPr>
-          <w:p>
-            <w:pPr>
-              <w:jc w:val="center"/>
-              <w:rPr>
-                <w:color w:val="000000" w:themeColor="text1"/>
-                <w:sz w:val="22"/>
-                <w:szCs w:val="22"/>
-                <w14:textFill>
-                  <w14:solidFill>
-                    <w14:schemeClr w14:val="tx1"/>
-                  </w14:solidFill>
-                </w14:textFill>
-              </w:rPr>
-            </w:pPr>
-            <w:r>
-              <w:rPr>
-                <w:color w:val="000000" w:themeColor="text1"/>
-                <w:sz w:val="22"/>
-                <w:szCs w:val="22"/>
-                <w14:textFill>
-                  <w14:solidFill>
-                    <w14:schemeClr w14:val="tx1"/>
-                  </w14:solidFill>
-                </w14:textFill>
-              </w:rPr>
               <w:t>连续</w:t>
             </w:r>
           </w:p>
         </w:tc>
       </w:tr>
       <w:tr>
+        <w:tblPrEx>
+          <w:tblBorders>
+            <w:top w:val="single" w:color="auto" w:sz="4" w:space="0"/>
+            <w:left w:val="single" w:color="auto" w:sz="4" w:space="0"/>
+            <w:bottom w:val="single" w:color="auto" w:sz="4" w:space="0"/>
+            <w:right w:val="single" w:color="auto" w:sz="4" w:space="0"/>
+            <w:insideH w:val="single" w:color="auto" w:sz="4" w:space="0"/>
+            <w:insideV w:val="single" w:color="auto" w:sz="4" w:space="0"/>
+          </w:tblBorders>
+          <w:tblCellMar>
+            <w:top w:w="0" w:type="dxa"/>
+            <w:left w:w="108" w:type="dxa"/>
+            <w:bottom w:w="0" w:type="dxa"/>
+            <w:right w:w="108" w:type="dxa"/>
+          </w:tblCellMar>
+        </w:tblPrEx>
         <w:trPr>
           <w:trHeight w:val="86" w:hRule="atLeast"/>
           <w:jc w:val="center"/>
@@ -8042,7 +8756,67 @@
           </w:tcPr>
           <w:p>
             <w:pPr>
-              <w:jc w:val="left"/>
+              <w:jc w:val="center"/>
+              <w:rPr>
+                <w:color w:val="000000" w:themeColor="text1"/>
+                <w:sz w:val="24"/>
+                <w14:textFill>
+                  <w14:solidFill>
+                    <w14:schemeClr w14:val="tx1"/>
+                  </w14:solidFill>
+                </w14:textFill>
+              </w:rPr>
+            </w:pPr>
+            <w:r>
+              <w:rPr>
+                <w:rFonts w:hint="default"/>
+                <w:color w:val="000000" w:themeColor="text1"/>
+                <w:sz w:val="24"/>
+                <w:lang w:val="en-US"/>
+                <w14:textFill>
+                  <w14:solidFill>
+                    <w14:schemeClr w14:val="tx1"/>
+                  </w14:solidFill>
+                </w14:textFill>
+              </w:rPr>
+              <w:t>auto_aspen_</w:t>
+            </w:r>
+            <w:r>
+              <w:rPr>
+                <w:rFonts w:hint="eastAsia"/>
+                <w:color w:val="000000" w:themeColor="text1"/>
+                <w:sz w:val="24"/>
+                <w:lang w:val="en-US" w:eastAsia="zh-CN"/>
+                <w14:textFill>
+                  <w14:solidFill>
+                    <w14:schemeClr w14:val="tx1"/>
+                  </w14:solidFill>
+                </w14:textFill>
+              </w:rPr>
+              <w:t>23</w:t>
+            </w:r>
+            <w:r>
+              <w:rPr>
+                <w:color w:val="000000" w:themeColor="text1"/>
+                <w:sz w:val="24"/>
+                <w14:textFill>
+                  <w14:solidFill>
+                    <w14:schemeClr w14:val="tx1"/>
+                  </w14:solidFill>
+                </w14:textFill>
+              </w:rPr>
+              <w:t>L/min</w:t>
+            </w:r>
+          </w:p>
+        </w:tc>
+        <w:tc>
+          <w:tcPr>
+            <w:tcW w:w="850" w:type="pct"/>
+            <w:vAlign w:val="center"/>
+          </w:tcPr>
+          <w:p>
+            <w:pPr>
+              <w:jc w:val="center"/>
               <w:rPr>
                 <w:color w:val="000000" w:themeColor="text1"/>
                 <w:sz w:val="22"/>
@@ -8056,71 +8830,9 @@
             </w:pPr>
             <w:r>
               <w:rPr>
-                <w:rStyle w:val="25"/>
-                <w:rFonts w:hint="default" w:cs="Times New Roman"/>
-                <w:b/>
-                <w:bCs/>
-                <w:color w:val="00B0F0"/>
-                <w:kern w:val="0"/>
+                <w:color w:val="000000" w:themeColor="text1"/>
                 <w:sz w:val="22"/>
                 <w:szCs w:val="22"/>
-                <w:lang w:val="en-US"/>
-              </w:rPr>
-              <w:t>auto_aspen_</w:t>
-            </w:r>
-            <w:r>
-              <w:rPr>
-                <w:rStyle w:val="25"/>
-                <w:rFonts w:hint="eastAsia" w:eastAsia="等线" w:cs="Times New Roman"/>
-                <w:b/>
-                <w:bCs/>
-                <w:color w:val="00B0F0"/>
-                <w:kern w:val="0"/>
-                <w:sz w:val="22"/>
-                <w:szCs w:val="22"/>
-                <w:lang w:val="en-US" w:eastAsia="zh-CN"/>
-              </w:rPr>
-              <w:t>23</w:t>
-            </w:r>
-            <w:r>
-              <w:rPr>
-                <w:color w:val="000000" w:themeColor="text1"/>
-                <w:sz w:val="22"/>
-                <w:szCs w:val="22"/>
-                <w14:textFill>
-                  <w14:solidFill>
-                    <w14:schemeClr w14:val="tx1"/>
-                  </w14:solidFill>
-                </w14:textFill>
-              </w:rPr>
-              <w:t>L/min</w:t>
-            </w:r>
-          </w:p>
-        </w:tc>
-        <w:tc>
-          <w:tcPr>
-            <w:tcW w:w="850" w:type="pct"/>
-            <w:vAlign w:val="center"/>
-          </w:tcPr>
-          <w:p>
-            <w:pPr>
-              <w:jc w:val="center"/>
-              <w:rPr>
-                <w:color w:val="000000" w:themeColor="text1"/>
-                <w:sz w:val="22"/>
-                <w:szCs w:val="22"/>
-                <w14:textFill>
-                  <w14:solidFill>
-                    <w14:schemeClr w14:val="tx1"/>
-                  </w14:solidFill>
-                </w14:textFill>
-              </w:rPr>
-            </w:pPr>
-            <w:r>
-              <w:rPr>
-                <w:color w:val="000000" w:themeColor="text1"/>
-                <w:sz w:val="22"/>
-                <w:szCs w:val="22"/>
                 <w14:textFill>
                   <w14:solidFill>
                     <w14:schemeClr w14:val="tx1"/>
@@ -8133,6 +8845,22 @@
         </w:tc>
       </w:tr>
       <w:tr>
+        <w:tblPrEx>
+          <w:tblBorders>
+            <w:top w:val="single" w:color="auto" w:sz="4" w:space="0"/>
+            <w:left w:val="single" w:color="auto" w:sz="4" w:space="0"/>
+            <w:bottom w:val="single" w:color="auto" w:sz="4" w:space="0"/>
+            <w:right w:val="single" w:color="auto" w:sz="4" w:space="0"/>
+            <w:insideH w:val="single" w:color="auto" w:sz="4" w:space="0"/>
+            <w:insideV w:val="single" w:color="auto" w:sz="4" w:space="0"/>
+          </w:tblBorders>
+          <w:tblCellMar>
+            <w:top w:w="0" w:type="dxa"/>
+            <w:left w:w="108" w:type="dxa"/>
+            <w:bottom w:w="0" w:type="dxa"/>
+            <w:right w:w="108" w:type="dxa"/>
+          </w:tblCellMar>
+        </w:tblPrEx>
         <w:trPr>
           <w:trHeight w:val="50" w:hRule="atLeast"/>
           <w:jc w:val="center"/>
@@ -8245,7 +8973,79 @@
           </w:tcPr>
           <w:p>
             <w:pPr>
-              <w:jc w:val="left"/>
+              <w:jc w:val="center"/>
+              <w:rPr>
+                <w:color w:val="000000" w:themeColor="text1"/>
+                <w:sz w:val="24"/>
+                <w14:textFill>
+                  <w14:solidFill>
+                    <w14:schemeClr w14:val="tx1"/>
+                  </w14:solidFill>
+                </w14:textFill>
+              </w:rPr>
+            </w:pPr>
+            <w:r>
+              <w:rPr>
+                <w:color w:val="000000" w:themeColor="text1"/>
+                <w:sz w:val="24"/>
+                <w14:textFill>
+                  <w14:solidFill>
+                    <w14:schemeClr w14:val="tx1"/>
+                  </w14:solidFill>
+                </w14:textFill>
+              </w:rPr>
+              <w:t>~</w:t>
+            </w:r>
+            <w:r>
+              <w:rPr>
+                <w:rFonts w:hint="default"/>
+                <w:color w:val="000000" w:themeColor="text1"/>
+                <w:sz w:val="24"/>
+                <w:lang w:val="en-US"/>
+                <w14:textFill>
+                  <w14:solidFill>
+                    <w14:schemeClr w14:val="tx1"/>
+                  </w14:solidFill>
+                </w14:textFill>
+              </w:rPr>
+              <w:t>auto_aspen_</w:t>
+            </w:r>
+            <w:r>
+              <w:rPr>
+                <w:rFonts w:hint="eastAsia"/>
+                <w:color w:val="000000" w:themeColor="text1"/>
+                <w:sz w:val="24"/>
+                <w:lang w:val="en-US" w:eastAsia="zh-CN"/>
+                <w14:textFill>
+                  <w14:solidFill>
+                    <w14:schemeClr w14:val="tx1"/>
+                  </w14:solidFill>
+                </w14:textFill>
+              </w:rPr>
+              <w:t>24</w:t>
+            </w:r>
+            <w:r>
+              <w:rPr>
+                <w:color w:val="000000" w:themeColor="text1"/>
+                <w:sz w:val="24"/>
+                <w14:textFill>
+                  <w14:solidFill>
+                    <w14:schemeClr w14:val="tx1"/>
+                  </w14:solidFill>
+                </w14:textFill>
+              </w:rPr>
+              <w:t>Nm3/h</w:t>
+            </w:r>
+          </w:p>
+        </w:tc>
+        <w:tc>
+          <w:tcPr>
+            <w:tcW w:w="850" w:type="pct"/>
+            <w:vAlign w:val="center"/>
+          </w:tcPr>
+          <w:p>
+            <w:pPr>
+              <w:jc w:val="center"/>
               <w:rPr>
                 <w:color w:val="000000" w:themeColor="text1"/>
                 <w:sz w:val="22"/>
@@ -8268,114 +9068,28 @@
                   </w14:solidFill>
                 </w14:textFill>
               </w:rPr>
-              <w:t>~</w:t>
-            </w:r>
-            <w:r>
-              <w:rPr>
-                <w:rStyle w:val="25"/>
-                <w:rFonts w:hint="default" w:cs="Times New Roman"/>
-                <w:b/>
-                <w:bCs/>
-                <w:color w:val="00B0F0"/>
-                <w:kern w:val="0"/>
-                <w:sz w:val="22"/>
-                <w:szCs w:val="22"/>
-                <w:lang w:val="en-US"/>
-              </w:rPr>
-              <w:t>auto_aspen_</w:t>
-            </w:r>
-            <w:r>
-              <w:rPr>
-                <w:rStyle w:val="25"/>
-                <w:rFonts w:hint="eastAsia" w:eastAsia="等线" w:cs="Times New Roman"/>
-                <w:b/>
-                <w:bCs/>
-                <w:color w:val="00B0F0"/>
-                <w:kern w:val="0"/>
-                <w:sz w:val="22"/>
-                <w:szCs w:val="22"/>
-                <w:lang w:val="en-US" w:eastAsia="zh-CN"/>
-              </w:rPr>
-              <w:t>24</w:t>
-            </w:r>
-            <w:r>
-              <w:rPr>
-                <w:color w:val="000000" w:themeColor="text1"/>
-                <w:sz w:val="22"/>
-                <w:szCs w:val="22"/>
-                <w14:textFill>
-                  <w14:solidFill>
-                    <w14:schemeClr w14:val="tx1"/>
-                  </w14:solidFill>
-                </w14:textFill>
-              </w:rPr>
-              <w:t>Nm</w:t>
-            </w:r>
-            <w:r>
-              <w:rPr>
-                <w:color w:val="000000" w:themeColor="text1"/>
-                <w:sz w:val="22"/>
-                <w:szCs w:val="22"/>
-                <w:vertAlign w:val="superscript"/>
-                <w14:textFill>
-                  <w14:solidFill>
-                    <w14:schemeClr w14:val="tx1"/>
-                  </w14:solidFill>
-                </w14:textFill>
-              </w:rPr>
-              <w:t>3</w:t>
-            </w:r>
-            <w:r>
-              <w:rPr>
-                <w:color w:val="000000" w:themeColor="text1"/>
-                <w:sz w:val="22"/>
-                <w:szCs w:val="22"/>
-                <w14:textFill>
-                  <w14:solidFill>
-                    <w14:schemeClr w14:val="tx1"/>
-                  </w14:solidFill>
-                </w14:textFill>
-              </w:rPr>
-              <w:t>/h</w:t>
-            </w:r>
-          </w:p>
-        </w:tc>
-        <w:tc>
-          <w:tcPr>
-            <w:tcW w:w="850" w:type="pct"/>
-            <w:vAlign w:val="center"/>
-          </w:tcPr>
-          <w:p>
-            <w:pPr>
-              <w:jc w:val="center"/>
-              <w:rPr>
-                <w:color w:val="000000" w:themeColor="text1"/>
-                <w:sz w:val="22"/>
-                <w:szCs w:val="22"/>
-                <w14:textFill>
-                  <w14:solidFill>
-                    <w14:schemeClr w14:val="tx1"/>
-                  </w14:solidFill>
-                </w14:textFill>
-              </w:rPr>
-            </w:pPr>
-            <w:r>
-              <w:rPr>
-                <w:color w:val="000000" w:themeColor="text1"/>
-                <w:sz w:val="22"/>
-                <w:szCs w:val="22"/>
-                <w14:textFill>
-                  <w14:solidFill>
-                    <w14:schemeClr w14:val="tx1"/>
-                  </w14:solidFill>
-                </w14:textFill>
-              </w:rPr>
               <w:t>连续</w:t>
             </w:r>
           </w:p>
         </w:tc>
       </w:tr>
       <w:tr>
+        <w:tblPrEx>
+          <w:tblBorders>
+            <w:top w:val="single" w:color="auto" w:sz="4" w:space="0"/>
+            <w:left w:val="single" w:color="auto" w:sz="4" w:space="0"/>
+            <w:bottom w:val="single" w:color="auto" w:sz="4" w:space="0"/>
+            <w:right w:val="single" w:color="auto" w:sz="4" w:space="0"/>
+            <w:insideH w:val="single" w:color="auto" w:sz="4" w:space="0"/>
+            <w:insideV w:val="single" w:color="auto" w:sz="4" w:space="0"/>
+          </w:tblBorders>
+          <w:tblCellMar>
+            <w:top w:w="0" w:type="dxa"/>
+            <w:left w:w="108" w:type="dxa"/>
+            <w:bottom w:w="0" w:type="dxa"/>
+            <w:right w:w="108" w:type="dxa"/>
+          </w:tblCellMar>
+        </w:tblPrEx>
         <w:trPr>
           <w:trHeight w:val="50" w:hRule="atLeast"/>
           <w:jc w:val="center"/>
@@ -8476,23 +9190,21 @@
           </w:tcPr>
           <w:p>
             <w:pPr>
-              <w:jc w:val="left"/>
-              <w:rPr>
-                <w:color w:val="000000" w:themeColor="text1"/>
-                <w:sz w:val="22"/>
-                <w:szCs w:val="22"/>
-                <w14:textFill>
-                  <w14:solidFill>
-                    <w14:schemeClr w14:val="tx1"/>
-                  </w14:solidFill>
-                </w14:textFill>
-              </w:rPr>
-            </w:pPr>
-            <w:r>
-              <w:rPr>
-                <w:color w:val="000000" w:themeColor="text1"/>
-                <w:sz w:val="22"/>
-                <w:szCs w:val="22"/>
+              <w:jc w:val="center"/>
+              <w:rPr>
+                <w:color w:val="000000" w:themeColor="text1"/>
+                <w:sz w:val="24"/>
+                <w14:textFill>
+                  <w14:solidFill>
+                    <w14:schemeClr w14:val="tx1"/>
+                  </w14:solidFill>
+                </w14:textFill>
+              </w:rPr>
+            </w:pPr>
+            <w:r>
+              <w:rPr>
+                <w:color w:val="000000" w:themeColor="text1"/>
+                <w:sz w:val="24"/>
                 <w14:textFill>
                   <w14:solidFill>
                     <w14:schemeClr w14:val="tx1"/>
@@ -8503,71 +9215,43 @@
             </w:r>
             <w:r>
               <w:rPr>
-                <w:rStyle w:val="25"/>
-                <w:rFonts w:hint="default" w:cs="Times New Roman"/>
-                <w:b/>
-                <w:bCs/>
-                <w:color w:val="00B0F0"/>
-                <w:kern w:val="0"/>
-                <w:sz w:val="22"/>
-                <w:szCs w:val="22"/>
+                <w:rFonts w:hint="default"/>
+                <w:color w:val="000000" w:themeColor="text1"/>
+                <w:sz w:val="24"/>
                 <w:lang w:val="en-US"/>
+                <w14:textFill>
+                  <w14:solidFill>
+                    <w14:schemeClr w14:val="tx1"/>
+                  </w14:solidFill>
+                </w14:textFill>
               </w:rPr>
               <w:t>auto_aspen_</w:t>
             </w:r>
             <w:r>
               <w:rPr>
-                <w:rStyle w:val="25"/>
-                <w:rFonts w:hint="eastAsia" w:eastAsia="等线" w:cs="Times New Roman"/>
-                <w:b/>
-                <w:bCs/>
-                <w:color w:val="00B0F0"/>
-                <w:kern w:val="0"/>
-                <w:sz w:val="22"/>
-                <w:szCs w:val="22"/>
+                <w:rFonts w:hint="eastAsia"/>
+                <w:color w:val="000000" w:themeColor="text1"/>
+                <w:sz w:val="24"/>
                 <w:lang w:val="en-US" w:eastAsia="zh-CN"/>
+                <w14:textFill>
+                  <w14:solidFill>
+                    <w14:schemeClr w14:val="tx1"/>
+                  </w14:solidFill>
+                </w14:textFill>
               </w:rPr>
               <w:t>25</w:t>
             </w:r>
             <w:r>
               <w:rPr>
                 <w:color w:val="000000" w:themeColor="text1"/>
-                <w:sz w:val="22"/>
-                <w:szCs w:val="22"/>
-                <w14:textFill>
-                  <w14:solidFill>
-                    <w14:schemeClr w14:val="tx1"/>
-                  </w14:solidFill>
-                </w14:textFill>
-              </w:rPr>
-              <w:t>Nm</w:t>
-            </w:r>
-            <w:r>
-              <w:rPr>
-                <w:color w:val="000000" w:themeColor="text1"/>
-                <w:sz w:val="22"/>
-                <w:szCs w:val="22"/>
-                <w:vertAlign w:val="superscript"/>
-                <w14:textFill>
-                  <w14:solidFill>
-                    <w14:schemeClr w14:val="tx1"/>
-                  </w14:solidFill>
-                </w14:textFill>
-              </w:rPr>
-              <w:t>3</w:t>
-            </w:r>
-            <w:r>
-              <w:rPr>
-                <w:color w:val="000000" w:themeColor="text1"/>
-                <w:sz w:val="22"/>
-                <w:szCs w:val="22"/>
-                <w14:textFill>
-                  <w14:solidFill>
-                    <w14:schemeClr w14:val="tx1"/>
-                  </w14:solidFill>
-                </w14:textFill>
-              </w:rPr>
-              <w:t>/h</w:t>
+                <w:sz w:val="24"/>
+                <w14:textFill>
+                  <w14:solidFill>
+                    <w14:schemeClr w14:val="tx1"/>
+                  </w14:solidFill>
+                </w14:textFill>
+              </w:rPr>
+              <w:t>Nm3/h</w:t>
             </w:r>
           </w:p>
         </w:tc>
@@ -8784,13 +9468,29 @@
         </w:tblCellMar>
       </w:tblPr>
       <w:tblGrid>
-        <w:gridCol w:w="857"/>
-        <w:gridCol w:w="2701"/>
-        <w:gridCol w:w="1598"/>
-        <w:gridCol w:w="1504"/>
-        <w:gridCol w:w="2740"/>
+        <w:gridCol w:w="819"/>
+        <w:gridCol w:w="2663"/>
+        <w:gridCol w:w="1560"/>
+        <w:gridCol w:w="1656"/>
+        <w:gridCol w:w="2702"/>
       </w:tblGrid>
       <w:tr>
+        <w:tblPrEx>
+          <w:tblBorders>
+            <w:top w:val="single" w:color="auto" w:sz="8" w:space="0"/>
+            <w:left w:val="single" w:color="auto" w:sz="8" w:space="0"/>
+            <w:bottom w:val="single" w:color="auto" w:sz="8" w:space="0"/>
+            <w:right w:val="single" w:color="auto" w:sz="8" w:space="0"/>
+            <w:insideH w:val="single" w:color="auto" w:sz="8" w:space="0"/>
+            <w:insideV w:val="single" w:color="auto" w:sz="8" w:space="0"/>
+          </w:tblBorders>
+          <w:tblCellMar>
+            <w:top w:w="0" w:type="dxa"/>
+            <w:left w:w="108" w:type="dxa"/>
+            <w:bottom w:w="0" w:type="dxa"/>
+            <w:right w:w="108" w:type="dxa"/>
+          </w:tblCellMar>
+        </w:tblPrEx>
         <w:trPr>
           <w:trHeight w:val="360" w:hRule="atLeast"/>
           <w:jc w:val="center"/>
@@ -8865,6 +9565,22 @@
         </w:tc>
       </w:tr>
       <w:tr>
+        <w:tblPrEx>
+          <w:tblBorders>
+            <w:top w:val="single" w:color="auto" w:sz="8" w:space="0"/>
+            <w:left w:val="single" w:color="auto" w:sz="8" w:space="0"/>
+            <w:bottom w:val="single" w:color="auto" w:sz="8" w:space="0"/>
+            <w:right w:val="single" w:color="auto" w:sz="8" w:space="0"/>
+            <w:insideH w:val="single" w:color="auto" w:sz="8" w:space="0"/>
+            <w:insideV w:val="single" w:color="auto" w:sz="8" w:space="0"/>
+          </w:tblBorders>
+          <w:tblCellMar>
+            <w:top w:w="0" w:type="dxa"/>
+            <w:left w:w="108" w:type="dxa"/>
+            <w:bottom w:w="0" w:type="dxa"/>
+            <w:right w:w="108" w:type="dxa"/>
+          </w:tblCellMar>
+        </w:tblPrEx>
         <w:trPr>
           <w:trHeight w:val="360" w:hRule="atLeast"/>
           <w:jc w:val="center"/>
@@ -9025,6 +9741,22 @@
         </w:tc>
       </w:tr>
       <w:tr>
+        <w:tblPrEx>
+          <w:tblBorders>
+            <w:top w:val="single" w:color="auto" w:sz="8" w:space="0"/>
+            <w:left w:val="single" w:color="auto" w:sz="8" w:space="0"/>
+            <w:bottom w:val="single" w:color="auto" w:sz="8" w:space="0"/>
+            <w:right w:val="single" w:color="auto" w:sz="8" w:space="0"/>
+            <w:insideH w:val="single" w:color="auto" w:sz="8" w:space="0"/>
+            <w:insideV w:val="single" w:color="auto" w:sz="8" w:space="0"/>
+          </w:tblBorders>
+          <w:tblCellMar>
+            <w:top w:w="0" w:type="dxa"/>
+            <w:left w:w="108" w:type="dxa"/>
+            <w:bottom w:w="0" w:type="dxa"/>
+            <w:right w:w="108" w:type="dxa"/>
+          </w:tblCellMar>
+        </w:tblPrEx>
         <w:trPr>
           <w:trHeight w:val="35" w:hRule="atLeast"/>
           <w:jc w:val="center"/>
@@ -9139,7 +9871,6 @@
               <w:jc w:val="center"/>
               <w:rPr>
                 <w:rFonts w:hint="default"/>
-                <w:b/>
                 <w:color w:val="000000" w:themeColor="text1"/>
                 <w:sz w:val="24"/>
                 <w:lang w:val="en-US"/>
@@ -9152,15 +9883,15 @@
             </w:pPr>
             <w:r>
               <w:rPr>
-                <w:rStyle w:val="25"/>
-                <w:rFonts w:hint="default" w:cs="Times New Roman"/>
-                <w:b/>
-                <w:bCs/>
-                <w:color w:val="00B0F0"/>
-                <w:kern w:val="0"/>
-                <w:sz w:val="22"/>
-                <w:szCs w:val="22"/>
+                <w:rFonts w:hint="default"/>
+                <w:color w:val="000000" w:themeColor="text1"/>
+                <w:sz w:val="24"/>
                 <w:lang w:val="en-US"/>
+                <w14:textFill>
+                  <w14:solidFill>
+                    <w14:schemeClr w14:val="tx1"/>
+                  </w14:solidFill>
+                </w14:textFill>
               </w:rPr>
               <w:t>auto_aspen_5</w:t>
             </w:r>
@@ -9201,6 +9932,22 @@
         </w:tc>
       </w:tr>
       <w:tr>
+        <w:tblPrEx>
+          <w:tblBorders>
+            <w:top w:val="single" w:color="auto" w:sz="8" w:space="0"/>
+            <w:left w:val="single" w:color="auto" w:sz="8" w:space="0"/>
+            <w:bottom w:val="single" w:color="auto" w:sz="8" w:space="0"/>
+            <w:right w:val="single" w:color="auto" w:sz="8" w:space="0"/>
+            <w:insideH w:val="single" w:color="auto" w:sz="8" w:space="0"/>
+            <w:insideV w:val="single" w:color="auto" w:sz="8" w:space="0"/>
+          </w:tblBorders>
+          <w:tblCellMar>
+            <w:top w:w="0" w:type="dxa"/>
+            <w:left w:w="108" w:type="dxa"/>
+            <w:bottom w:w="0" w:type="dxa"/>
+            <w:right w:w="108" w:type="dxa"/>
+          </w:tblCellMar>
+        </w:tblPrEx>
         <w:trPr>
           <w:trHeight w:val="360" w:hRule="atLeast"/>
           <w:jc w:val="center"/>
@@ -9340,7 +10087,6 @@
               <w:jc w:val="center"/>
               <w:rPr>
                 <w:rFonts w:hint="default"/>
-                <w:b/>
                 <w:color w:val="000000" w:themeColor="text1"/>
                 <w:sz w:val="24"/>
                 <w:lang w:val="en-US"/>
@@ -9353,15 +10099,15 @@
             </w:pPr>
             <w:r>
               <w:rPr>
-                <w:rStyle w:val="25"/>
-                <w:rFonts w:hint="default" w:cs="Times New Roman"/>
-                <w:b/>
-                <w:bCs/>
-                <w:color w:val="00B0F0"/>
-                <w:kern w:val="0"/>
-                <w:sz w:val="22"/>
-                <w:szCs w:val="22"/>
+                <w:rFonts w:hint="default"/>
+                <w:color w:val="000000" w:themeColor="text1"/>
+                <w:sz w:val="24"/>
                 <w:lang w:val="en-US"/>
+                <w14:textFill>
+                  <w14:solidFill>
+                    <w14:schemeClr w14:val="tx1"/>
+                  </w14:solidFill>
+                </w14:textFill>
               </w:rPr>
               <w:t>auto_aspen_13</w:t>
             </w:r>
@@ -9402,6 +10148,22 @@
         </w:tc>
       </w:tr>
       <w:tr>
+        <w:tblPrEx>
+          <w:tblBorders>
+            <w:top w:val="single" w:color="auto" w:sz="8" w:space="0"/>
+            <w:left w:val="single" w:color="auto" w:sz="8" w:space="0"/>
+            <w:bottom w:val="single" w:color="auto" w:sz="8" w:space="0"/>
+            <w:right w:val="single" w:color="auto" w:sz="8" w:space="0"/>
+            <w:insideH w:val="single" w:color="auto" w:sz="8" w:space="0"/>
+            <w:insideV w:val="single" w:color="auto" w:sz="8" w:space="0"/>
+          </w:tblBorders>
+          <w:tblCellMar>
+            <w:top w:w="0" w:type="dxa"/>
+            <w:left w:w="108" w:type="dxa"/>
+            <w:bottom w:w="0" w:type="dxa"/>
+            <w:right w:w="108" w:type="dxa"/>
+          </w:tblCellMar>
+        </w:tblPrEx>
         <w:trPr>
           <w:trHeight w:val="360" w:hRule="atLeast"/>
           <w:jc w:val="center"/>
@@ -9516,7 +10278,6 @@
               <w:jc w:val="center"/>
               <w:rPr>
                 <w:rFonts w:hint="default"/>
-                <w:b/>
                 <w:color w:val="000000" w:themeColor="text1"/>
                 <w:sz w:val="24"/>
                 <w:lang w:val="en-US"/>
@@ -9529,15 +10290,15 @@
             </w:pPr>
             <w:r>
               <w:rPr>
-                <w:rStyle w:val="25"/>
-                <w:rFonts w:hint="default" w:cs="Times New Roman"/>
-                <w:b/>
-                <w:bCs/>
-                <w:color w:val="00B0F0"/>
-                <w:kern w:val="0"/>
-                <w:sz w:val="22"/>
-                <w:szCs w:val="22"/>
+                <w:rFonts w:hint="default"/>
+                <w:color w:val="000000" w:themeColor="text1"/>
+                <w:sz w:val="24"/>
                 <w:lang w:val="en-US"/>
+                <w14:textFill>
+                  <w14:solidFill>
+                    <w14:schemeClr w14:val="tx1"/>
+                  </w14:solidFill>
+                </w14:textFill>
               </w:rPr>
               <w:t>auto_aspen_14</w:t>
             </w:r>
@@ -9578,6 +10339,22 @@
         </w:tc>
       </w:tr>
       <w:tr>
+        <w:tblPrEx>
+          <w:tblBorders>
+            <w:top w:val="single" w:color="auto" w:sz="8" w:space="0"/>
+            <w:left w:val="single" w:color="auto" w:sz="8" w:space="0"/>
+            <w:bottom w:val="single" w:color="auto" w:sz="8" w:space="0"/>
+            <w:right w:val="single" w:color="auto" w:sz="8" w:space="0"/>
+            <w:insideH w:val="single" w:color="auto" w:sz="8" w:space="0"/>
+            <w:insideV w:val="single" w:color="auto" w:sz="8" w:space="0"/>
+          </w:tblBorders>
+          <w:tblCellMar>
+            <w:top w:w="0" w:type="dxa"/>
+            <w:left w:w="108" w:type="dxa"/>
+            <w:bottom w:w="0" w:type="dxa"/>
+            <w:right w:w="108" w:type="dxa"/>
+          </w:tblCellMar>
+        </w:tblPrEx>
         <w:trPr>
           <w:trHeight w:val="360" w:hRule="atLeast"/>
           <w:jc w:val="center"/>
@@ -9692,7 +10469,6 @@
               <w:jc w:val="center"/>
               <w:rPr>
                 <w:rFonts w:hint="default"/>
-                <w:b/>
                 <w:color w:val="000000" w:themeColor="text1"/>
                 <w:sz w:val="24"/>
                 <w:lang w:val="en-US"/>
@@ -9705,15 +10481,15 @@
             </w:pPr>
             <w:r>
               <w:rPr>
-                <w:rStyle w:val="25"/>
-                <w:rFonts w:hint="default" w:cs="Times New Roman"/>
-                <w:b/>
-                <w:bCs/>
-                <w:color w:val="00B0F0"/>
-                <w:kern w:val="0"/>
-                <w:sz w:val="22"/>
-                <w:szCs w:val="22"/>
+                <w:rFonts w:hint="default"/>
+                <w:color w:val="000000" w:themeColor="text1"/>
+                <w:sz w:val="24"/>
                 <w:lang w:val="en-US"/>
+                <w14:textFill>
+                  <w14:solidFill>
+                    <w14:schemeClr w14:val="tx1"/>
+                  </w14:solidFill>
+                </w14:textFill>
               </w:rPr>
               <w:t>auto_aspen_15</w:t>
             </w:r>
@@ -9754,6 +10530,22 @@
         </w:tc>
       </w:tr>
       <w:tr>
+        <w:tblPrEx>
+          <w:tblBorders>
+            <w:top w:val="single" w:color="auto" w:sz="8" w:space="0"/>
+            <w:left w:val="single" w:color="auto" w:sz="8" w:space="0"/>
+            <w:bottom w:val="single" w:color="auto" w:sz="8" w:space="0"/>
+            <w:right w:val="single" w:color="auto" w:sz="8" w:space="0"/>
+            <w:insideH w:val="single" w:color="auto" w:sz="8" w:space="0"/>
+            <w:insideV w:val="single" w:color="auto" w:sz="8" w:space="0"/>
+          </w:tblBorders>
+          <w:tblCellMar>
+            <w:top w:w="0" w:type="dxa"/>
+            <w:left w:w="108" w:type="dxa"/>
+            <w:bottom w:w="0" w:type="dxa"/>
+            <w:right w:w="108" w:type="dxa"/>
+          </w:tblCellMar>
+        </w:tblPrEx>
         <w:trPr>
           <w:trHeight w:val="360" w:hRule="atLeast"/>
           <w:jc w:val="center"/>
@@ -9893,7 +10685,6 @@
               <w:jc w:val="center"/>
               <w:rPr>
                 <w:rFonts w:hint="default"/>
-                <w:b/>
                 <w:color w:val="000000" w:themeColor="text1"/>
                 <w:sz w:val="24"/>
                 <w:lang w:val="en-US"/>
@@ -9906,15 +10697,15 @@
             </w:pPr>
             <w:r>
               <w:rPr>
-                <w:rStyle w:val="25"/>
-                <w:rFonts w:hint="default" w:cs="Times New Roman"/>
-                <w:b/>
-                <w:bCs/>
-                <w:color w:val="00B0F0"/>
-                <w:kern w:val="0"/>
-                <w:sz w:val="22"/>
-                <w:szCs w:val="22"/>
+                <w:rFonts w:hint="default"/>
+                <w:color w:val="000000" w:themeColor="text1"/>
+                <w:sz w:val="24"/>
                 <w:lang w:val="en-US"/>
+                <w14:textFill>
+                  <w14:solidFill>
+                    <w14:schemeClr w14:val="tx1"/>
+                  </w14:solidFill>
+                </w14:textFill>
               </w:rPr>
               <w:t>auto_aspen_16</w:t>
             </w:r>
@@ -10276,6 +11067,14 @@
         <w:gridCol w:w="1272"/>
       </w:tblGrid>
       <w:tr>
+        <w:tblPrEx>
+          <w:tblCellMar>
+            <w:top w:w="0" w:type="dxa"/>
+            <w:left w:w="108" w:type="dxa"/>
+            <w:bottom w:w="0" w:type="dxa"/>
+            <w:right w:w="108" w:type="dxa"/>
+          </w:tblCellMar>
+        </w:tblPrEx>
         <w:trPr>
           <w:trHeight w:val="640" w:hRule="atLeast"/>
         </w:trPr>
@@ -10557,6 +11356,14 @@
         </w:tc>
       </w:tr>
       <w:tr>
+        <w:tblPrEx>
+          <w:tblCellMar>
+            <w:top w:w="0" w:type="dxa"/>
+            <w:left w:w="108" w:type="dxa"/>
+            <w:bottom w:w="0" w:type="dxa"/>
+            <w:right w:w="108" w:type="dxa"/>
+          </w:tblCellMar>
+        </w:tblPrEx>
         <w:trPr>
           <w:trHeight w:val="551" w:hRule="atLeast"/>
         </w:trPr>
@@ -10825,6 +11632,14 @@
         </w:tc>
       </w:tr>
       <w:tr>
+        <w:tblPrEx>
+          <w:tblCellMar>
+            <w:top w:w="0" w:type="dxa"/>
+            <w:left w:w="108" w:type="dxa"/>
+            <w:bottom w:w="0" w:type="dxa"/>
+            <w:right w:w="108" w:type="dxa"/>
+          </w:tblCellMar>
+        </w:tblPrEx>
         <w:trPr>
           <w:trHeight w:val="572" w:hRule="atLeast"/>
         </w:trPr>
@@ -11093,6 +11908,14 @@
         </w:tc>
       </w:tr>
       <w:tr>
+        <w:tblPrEx>
+          <w:tblCellMar>
+            <w:top w:w="0" w:type="dxa"/>
+            <w:left w:w="108" w:type="dxa"/>
+            <w:bottom w:w="0" w:type="dxa"/>
+            <w:right w:w="108" w:type="dxa"/>
+          </w:tblCellMar>
+        </w:tblPrEx>
         <w:trPr>
           <w:trHeight w:val="552" w:hRule="atLeast"/>
         </w:trPr>
@@ -11361,6 +12184,14 @@
         </w:tc>
       </w:tr>
       <w:tr>
+        <w:tblPrEx>
+          <w:tblCellMar>
+            <w:top w:w="0" w:type="dxa"/>
+            <w:left w:w="108" w:type="dxa"/>
+            <w:bottom w:w="0" w:type="dxa"/>
+            <w:right w:w="108" w:type="dxa"/>
+          </w:tblCellMar>
+        </w:tblPrEx>
         <w:trPr>
           <w:trHeight w:val="560" w:hRule="atLeast"/>
         </w:trPr>
@@ -11629,6 +12460,14 @@
         </w:tc>
       </w:tr>
       <w:tr>
+        <w:tblPrEx>
+          <w:tblCellMar>
+            <w:top w:w="0" w:type="dxa"/>
+            <w:left w:w="108" w:type="dxa"/>
+            <w:bottom w:w="0" w:type="dxa"/>
+            <w:right w:w="108" w:type="dxa"/>
+          </w:tblCellMar>
+        </w:tblPrEx>
         <w:trPr>
           <w:trHeight w:val="554" w:hRule="atLeast"/>
         </w:trPr>
@@ -11897,6 +12736,14 @@
         </w:tc>
       </w:tr>
       <w:tr>
+        <w:tblPrEx>
+          <w:tblCellMar>
+            <w:top w:w="0" w:type="dxa"/>
+            <w:left w:w="108" w:type="dxa"/>
+            <w:bottom w:w="0" w:type="dxa"/>
+            <w:right w:w="108" w:type="dxa"/>
+          </w:tblCellMar>
+        </w:tblPrEx>
         <w:trPr>
           <w:trHeight w:val="548" w:hRule="atLeast"/>
         </w:trPr>
@@ -12166,6 +13013,14 @@
         </w:tc>
       </w:tr>
       <w:tr>
+        <w:tblPrEx>
+          <w:tblCellMar>
+            <w:top w:w="0" w:type="dxa"/>
+            <w:left w:w="108" w:type="dxa"/>
+            <w:bottom w:w="0" w:type="dxa"/>
+            <w:right w:w="108" w:type="dxa"/>
+          </w:tblCellMar>
+        </w:tblPrEx>
         <w:trPr>
           <w:trHeight w:val="570" w:hRule="atLeast"/>
         </w:trPr>
@@ -12434,6 +13289,14 @@
         </w:tc>
       </w:tr>
       <w:tr>
+        <w:tblPrEx>
+          <w:tblCellMar>
+            <w:top w:w="0" w:type="dxa"/>
+            <w:left w:w="108" w:type="dxa"/>
+            <w:bottom w:w="0" w:type="dxa"/>
+            <w:right w:w="108" w:type="dxa"/>
+          </w:tblCellMar>
+        </w:tblPrEx>
         <w:trPr>
           <w:trHeight w:val="550" w:hRule="atLeast"/>
         </w:trPr>
@@ -12702,6 +13565,14 @@
         </w:tc>
       </w:tr>
       <w:tr>
+        <w:tblPrEx>
+          <w:tblCellMar>
+            <w:top w:w="0" w:type="dxa"/>
+            <w:left w:w="108" w:type="dxa"/>
+            <w:bottom w:w="0" w:type="dxa"/>
+            <w:right w:w="108" w:type="dxa"/>
+          </w:tblCellMar>
+        </w:tblPrEx>
         <w:trPr>
           <w:trHeight w:val="558" w:hRule="atLeast"/>
         </w:trPr>
@@ -12970,6 +13841,14 @@
         </w:tc>
       </w:tr>
       <w:tr>
+        <w:tblPrEx>
+          <w:tblCellMar>
+            <w:top w:w="0" w:type="dxa"/>
+            <w:left w:w="108" w:type="dxa"/>
+            <w:bottom w:w="0" w:type="dxa"/>
+            <w:right w:w="108" w:type="dxa"/>
+          </w:tblCellMar>
+        </w:tblPrEx>
         <w:trPr>
           <w:trHeight w:val="558" w:hRule="atLeast"/>
         </w:trPr>
@@ -13238,6 +14117,14 @@
         </w:tc>
       </w:tr>
       <w:tr>
+        <w:tblPrEx>
+          <w:tblCellMar>
+            <w:top w:w="0" w:type="dxa"/>
+            <w:left w:w="108" w:type="dxa"/>
+            <w:bottom w:w="0" w:type="dxa"/>
+            <w:right w:w="108" w:type="dxa"/>
+          </w:tblCellMar>
+        </w:tblPrEx>
         <w:trPr>
           <w:trHeight w:val="558" w:hRule="atLeast"/>
         </w:trPr>
@@ -13506,6 +14393,14 @@
         </w:tc>
       </w:tr>
       <w:tr>
+        <w:tblPrEx>
+          <w:tblCellMar>
+            <w:top w:w="0" w:type="dxa"/>
+            <w:left w:w="108" w:type="dxa"/>
+            <w:bottom w:w="0" w:type="dxa"/>
+            <w:right w:w="108" w:type="dxa"/>
+          </w:tblCellMar>
+        </w:tblPrEx>
         <w:trPr>
           <w:trHeight w:val="558" w:hRule="atLeast"/>
         </w:trPr>
@@ -14197,7 +15092,7 @@
     <w:lsdException w:uiPriority="0" w:name="HTML Sample"/>
     <w:lsdException w:uiPriority="0" w:name="HTML Typewriter"/>
     <w:lsdException w:uiPriority="0" w:name="HTML Variable"/>
-    <w:lsdException w:uiPriority="99" w:name="Normal Table"/>
+    <w:lsdException w:qFormat="1" w:uiPriority="99" w:name="Normal Table"/>
     <w:lsdException w:uiPriority="0" w:name="annotation subject"/>
     <w:lsdException w:uiPriority="0" w:name="Table Simple 1"/>
     <w:lsdException w:uiPriority="0" w:name="Table Simple 2"/>
@@ -14370,6 +15265,7 @@
     <w:name w:val="Normal Table"/>
     <w:semiHidden/>
     <w:unhideWhenUsed/>
+    <w:qFormat/>
     <w:uiPriority w:val="99"/>
     <w:tblPr>
       <w:tblCellMar>

</xml_diff>

<commit_message>
Enhance main.py and docx_pdf.py to support special font size configurations for specific variables. Duplicate user name retrieval in main.py for consistency. Update draw.py to allow automatic calculation of one_power in draw_two_level function. Modify RE_template.docx to correct naming conventions for generator types, ensuring clarity in documentation.
</commit_message>
<xml_diff>
--- a/models/RE_template.docx
+++ b/models/RE_template.docx
@@ -972,7 +972,7 @@
             </w:pPr>
             <w:r>
               <w:rPr>
-                <w:rFonts w:hint="default" w:ascii="Times New Roman" w:hAnsi="Times New Roman" w:eastAsia="微软雅黑"/>
+                <w:rFonts w:hint="eastAsia" w:ascii="微软雅黑" w:hAnsi="微软雅黑" w:eastAsia="微软雅黑" w:cs="微软雅黑"/>
                 <w:b w:val="0"/>
                 <w:color w:val="000000" w:themeColor="text1"/>
                 <w:sz w:val="32"/>
@@ -987,7 +987,7 @@
             </w:r>
             <w:r>
               <w:rPr>
-                <w:rFonts w:hint="eastAsia" w:ascii="Times New Roman" w:hAnsi="Times New Roman" w:eastAsia="微软雅黑"/>
+                <w:rFonts w:hint="eastAsia" w:ascii="微软雅黑" w:hAnsi="微软雅黑" w:eastAsia="微软雅黑" w:cs="微软雅黑"/>
                 <w:b w:val="0"/>
                 <w:color w:val="000000" w:themeColor="text1"/>
                 <w:sz w:val="32"/>
@@ -998,36 +998,7 @@
                   </w14:solidFill>
                 </w14:textFill>
               </w:rPr>
-              <w:t>2</w:t>
-            </w:r>
-            <w:r>
-              <w:rPr>
-                <w:rFonts w:hint="default" w:ascii="Times New Roman" w:hAnsi="Times New Roman" w:eastAsia="微软雅黑"/>
-                <w:b w:val="0"/>
-                <w:color w:val="000000" w:themeColor="text1"/>
-                <w:sz w:val="32"/>
-                <w:lang w:val="en-US" w:eastAsia="zh-CN"/>
-                <w14:textFill>
-                  <w14:solidFill>
-                    <w14:schemeClr w14:val="tx1"/>
-                  </w14:solidFill>
-                </w14:textFill>
-              </w:rPr>
-              <w:t>6</w:t>
-            </w:r>
-            <w:r>
-              <w:rPr>
-                <w:rFonts w:hint="eastAsia" w:ascii="Times New Roman" w:hAnsi="Times New Roman" w:eastAsia="微软雅黑"/>
-                <w:b w:val="0"/>
-                <w:color w:val="000000" w:themeColor="text1"/>
-                <w:sz w:val="32"/>
-                <w14:textFill>
-                  <w14:solidFill>
-                    <w14:schemeClr w14:val="tx1"/>
-                  </w14:solidFill>
-                </w14:textFill>
-              </w:rPr>
-              <w:t>油</w:t>
+              <w:t>26</w:t>
             </w:r>
             <w:r>
               <w:rPr>
@@ -3566,8 +3537,6 @@
         </w:rPr>
         <w:t>kW。</w:t>
       </w:r>
-      <w:bookmarkStart w:id="1" w:name="_GoBack"/>
-      <w:bookmarkEnd w:id="1"/>
     </w:p>
     <w:tbl>
       <w:tblPr>
@@ -3982,35 +3951,10 @@
                   </w14:solidFill>
                 </w14:textFill>
               </w:rPr>
-              <w:t>2</w:t>
-            </w:r>
-            <w:r>
-              <w:rPr>
-                <w:rFonts w:hint="default"/>
-                <w:color w:val="000000" w:themeColor="text1"/>
-                <w:sz w:val="24"/>
-                <w:lang w:val="en-US" w:eastAsia="zh-CN"/>
-                <w14:textFill>
-                  <w14:solidFill>
-                    <w14:schemeClr w14:val="tx1"/>
-                  </w14:solidFill>
-                </w14:textFill>
-              </w:rPr>
-              <w:t>6</w:t>
-            </w:r>
-            <w:r>
-              <w:rPr>
-                <w:rFonts w:hint="eastAsia"/>
-                <w:color w:val="000000" w:themeColor="text1"/>
-                <w:sz w:val="24"/>
-                <w14:textFill>
-                  <w14:solidFill>
-                    <w14:schemeClr w14:val="tx1"/>
-                  </w14:solidFill>
-                </w14:textFill>
-              </w:rPr>
-              <w:t>油</w:t>
-            </w:r>
+              <w:t>27</w:t>
+            </w:r>
+            <w:bookmarkStart w:id="1" w:name="_GoBack"/>
+            <w:bookmarkEnd w:id="1"/>
             <w:r>
               <w:rPr>
                 <w:color w:val="000000" w:themeColor="text1"/>
@@ -15054,7 +14998,7 @@
     <w:lsdException w:qFormat="1" w:unhideWhenUsed="0" w:uiPriority="10" w:semiHidden="0" w:name="Title"/>
     <w:lsdException w:uiPriority="0" w:name="Closing"/>
     <w:lsdException w:uiPriority="0" w:name="Signature"/>
-    <w:lsdException w:uiPriority="1" w:name="Default Paragraph Font"/>
+    <w:lsdException w:qFormat="1" w:uiPriority="1" w:name="Default Paragraph Font"/>
     <w:lsdException w:qFormat="1" w:unhideWhenUsed="0" w:uiPriority="0" w:semiHidden="0" w:name="Body Text"/>
     <w:lsdException w:uiPriority="0" w:name="Body Text Indent"/>
     <w:lsdException w:uiPriority="0" w:name="List Continue"/>
@@ -15259,6 +15203,7 @@
     <w:name w:val="Default Paragraph Font"/>
     <w:semiHidden/>
     <w:unhideWhenUsed/>
+    <w:qFormat/>
     <w:uiPriority w:val="1"/>
   </w:style>
   <w:style w:type="table" w:default="1" w:styleId="8">

</xml_diff>